<commit_message>
Changes to Testing Feedback Report
Stats table added and other touching up
</commit_message>
<xml_diff>
--- a/Testing Feedback Report.docx
+++ b/Testing Feedback Report.docx
@@ -896,8 +896,6 @@
         </w:rPr>
         <w:t xml:space="preserve"> </w:t>
       </w:r>
-      <w:bookmarkStart w:id="0" w:name="_GoBack"/>
-      <w:bookmarkEnd w:id="0"/>
     </w:p>
     <w:p>
       <w:pPr>
@@ -2361,146 +2359,8 @@
                 <w:sz w:val="20"/>
                 <w:szCs w:val="20"/>
               </w:rPr>
-              <w:t xml:space="preserve">Secondly, it is not feasible to test the line 1.3 </w:t>
-            </w:r>
-            <w:proofErr w:type="spellStart"/>
-            <w:r>
-              <w:rPr>
-                <w:rFonts w:cs="Helvetica"/>
-                <w:sz w:val="20"/>
-                <w:szCs w:val="20"/>
-              </w:rPr>
-              <w:t>misn</w:t>
-            </w:r>
-            <w:r>
-              <w:rPr>
-                <w:rFonts w:cs="Helvetica"/>
-                <w:sz w:val="20"/>
-                <w:szCs w:val="20"/>
-              </w:rPr>
-              <w:t>umbered</w:t>
-            </w:r>
-            <w:proofErr w:type="spellEnd"/>
-            <w:r>
-              <w:rPr>
-                <w:rFonts w:cs="Helvetica"/>
-                <w:sz w:val="20"/>
-                <w:szCs w:val="20"/>
-              </w:rPr>
-              <w:t xml:space="preserve"> as 1.4.</w:t>
-            </w:r>
-          </w:p>
-        </w:tc>
-        <w:tc>
-          <w:tcPr>
-            <w:tcW w:w="6237" w:type="dxa"/>
-            <w:shd w:val="clear" w:color="auto" w:fill="auto"/>
-          </w:tcPr>
-          <w:p>
-            <w:pPr>
-              <w:rPr>
-                <w:sz w:val="20"/>
-                <w:szCs w:val="20"/>
-              </w:rPr>
-            </w:pPr>
-          </w:p>
-        </w:tc>
-        <w:tc>
-          <w:tcPr>
-            <w:tcW w:w="1139" w:type="dxa"/>
-            <w:shd w:val="clear" w:color="auto" w:fill="auto"/>
-          </w:tcPr>
-          <w:p>
-            <w:pPr>
-              <w:jc w:val="center"/>
-              <w:rPr>
-                <w:sz w:val="20"/>
-                <w:szCs w:val="20"/>
-              </w:rPr>
-            </w:pPr>
-          </w:p>
-        </w:tc>
-      </w:tr>
-      <w:tr>
-        <w:trPr>
-          <w:trHeight w:val="91"/>
-        </w:trPr>
-        <w:tc>
-          <w:tcPr>
-            <w:tcW w:w="1414" w:type="dxa"/>
-            <w:shd w:val="clear" w:color="auto" w:fill="auto"/>
-          </w:tcPr>
-          <w:p>
-            <w:pPr>
-              <w:jc w:val="center"/>
-              <w:rPr>
-                <w:sz w:val="20"/>
-                <w:szCs w:val="20"/>
-              </w:rPr>
-            </w:pPr>
-            <w:r>
-              <w:rPr>
-                <w:sz w:val="20"/>
-                <w:szCs w:val="20"/>
-              </w:rPr>
-              <w:t>1.4</w:t>
-            </w:r>
-          </w:p>
-        </w:tc>
-        <w:tc>
-          <w:tcPr>
-            <w:tcW w:w="6378" w:type="dxa"/>
-            <w:shd w:val="clear" w:color="auto" w:fill="auto"/>
-          </w:tcPr>
-          <w:p>
-            <w:pPr>
-              <w:rPr>
-                <w:sz w:val="20"/>
-                <w:szCs w:val="20"/>
-              </w:rPr>
-            </w:pPr>
-            <w:r>
-              <w:rPr>
-                <w:rFonts w:cs="Helvetica"/>
-                <w:sz w:val="20"/>
-                <w:szCs w:val="20"/>
-              </w:rPr>
-              <w:t xml:space="preserve">1.3 </w:t>
-            </w:r>
-            <w:proofErr w:type="spellStart"/>
-            <w:r>
-              <w:rPr>
-                <w:rFonts w:cs="Helvetica"/>
-                <w:sz w:val="20"/>
-                <w:szCs w:val="20"/>
-              </w:rPr>
-              <w:t>misnu</w:t>
-            </w:r>
-            <w:r>
-              <w:rPr>
-                <w:rFonts w:cs="Helvetica"/>
-                <w:sz w:val="20"/>
-                <w:szCs w:val="20"/>
-              </w:rPr>
-              <w:t>m</w:t>
-            </w:r>
-            <w:r>
-              <w:rPr>
-                <w:rFonts w:cs="Helvetica"/>
-                <w:sz w:val="20"/>
-                <w:szCs w:val="20"/>
-              </w:rPr>
-              <w:t>b</w:t>
-            </w:r>
-            <w:r>
-              <w:rPr>
-                <w:rFonts w:cs="Helvetica"/>
-                <w:sz w:val="20"/>
-                <w:szCs w:val="20"/>
-              </w:rPr>
-              <w:t>ered</w:t>
-            </w:r>
-            <w:proofErr w:type="spellEnd"/>
+              <w:t>1.3 incorrectly numbered</w:t>
+            </w:r>
             <w:r>
               <w:rPr>
                 <w:rFonts w:cs="Helvetica"/>
@@ -2821,17 +2681,8 @@
                 <w:sz w:val="20"/>
                 <w:szCs w:val="20"/>
               </w:rPr>
-              <w:t xml:space="preserve">The </w:t>
-            </w:r>
-            <w:proofErr w:type="gramStart"/>
-            <w:r>
-              <w:rPr>
-                <w:sz w:val="20"/>
-                <w:szCs w:val="20"/>
-              </w:rPr>
-              <w:t>contents describes</w:t>
-            </w:r>
-            <w:proofErr w:type="gramEnd"/>
+              <w:t>The contents describe</w:t>
+            </w:r>
             <w:r>
               <w:rPr>
                 <w:sz w:val="20"/>
@@ -4085,48 +3936,55 @@
                 <w:sz w:val="20"/>
                 <w:szCs w:val="20"/>
               </w:rPr>
+              <w:t>4.1.8</w:t>
+            </w:r>
+          </w:p>
+        </w:tc>
+        <w:tc>
+          <w:tcPr>
+            <w:tcW w:w="6378" w:type="dxa"/>
+          </w:tcPr>
+          <w:p>
+            <w:pPr>
+              <w:rPr>
+                <w:sz w:val="20"/>
+                <w:szCs w:val="20"/>
+              </w:rPr>
+            </w:pPr>
+            <w:r>
+              <w:rPr>
+                <w:sz w:val="20"/>
+                <w:szCs w:val="20"/>
+              </w:rPr>
+              <w:t>Security issue, conflict with another requirement</w:t>
+            </w:r>
+          </w:p>
+        </w:tc>
+        <w:tc>
+          <w:tcPr>
+            <w:tcW w:w="6237" w:type="dxa"/>
+          </w:tcPr>
+          <w:p>
+            <w:pPr>
+              <w:rPr>
+                <w:sz w:val="20"/>
+                <w:szCs w:val="20"/>
+              </w:rPr>
+            </w:pPr>
+            <w:r>
+              <w:rPr>
+                <w:sz w:val="20"/>
+                <w:szCs w:val="20"/>
+              </w:rPr>
+              <w:t xml:space="preserve">“Order” page should only be available if user logged in; direct conflict </w:t>
+            </w:r>
+            <w:r>
+              <w:rPr>
+                <w:sz w:val="20"/>
+                <w:szCs w:val="20"/>
+              </w:rPr>
               <w:lastRenderedPageBreak/>
-              <w:t>4.1.8</w:t>
-            </w:r>
-          </w:p>
-        </w:tc>
-        <w:tc>
-          <w:tcPr>
-            <w:tcW w:w="6378" w:type="dxa"/>
-          </w:tcPr>
-          <w:p>
-            <w:pPr>
-              <w:rPr>
-                <w:sz w:val="20"/>
-                <w:szCs w:val="20"/>
-              </w:rPr>
-            </w:pPr>
-            <w:r>
-              <w:rPr>
-                <w:sz w:val="20"/>
-                <w:szCs w:val="20"/>
-              </w:rPr>
-              <w:t>Security issue, conflict with another requirement</w:t>
-            </w:r>
-          </w:p>
-        </w:tc>
-        <w:tc>
-          <w:tcPr>
-            <w:tcW w:w="6237" w:type="dxa"/>
-          </w:tcPr>
-          <w:p>
-            <w:pPr>
-              <w:rPr>
-                <w:sz w:val="20"/>
-                <w:szCs w:val="20"/>
-              </w:rPr>
-            </w:pPr>
-            <w:r>
-              <w:rPr>
-                <w:sz w:val="20"/>
-                <w:szCs w:val="20"/>
-              </w:rPr>
-              <w:t>“Order” page should only be available if user logged in; direct conflict with what came previously</w:t>
+              <w:t>with what came previously</w:t>
             </w:r>
             <w:r>
               <w:rPr>
@@ -4154,6 +4012,7 @@
                 <w:sz w:val="20"/>
                 <w:szCs w:val="20"/>
               </w:rPr>
+              <w:lastRenderedPageBreak/>
               <w:t>Critical</w:t>
             </w:r>
           </w:p>
@@ -4180,6 +4039,7 @@
                 <w:sz w:val="20"/>
                 <w:szCs w:val="20"/>
               </w:rPr>
+              <w:lastRenderedPageBreak/>
               <w:t>4.1.9</w:t>
             </w:r>
           </w:p>
@@ -4980,11 +4840,17 @@
             <w:pPr>
               <w:jc w:val="center"/>
               <w:rPr>
-                <w:color w:val="00B0F0"/>
-                <w:sz w:val="20"/>
-                <w:szCs w:val="20"/>
-              </w:rPr>
-            </w:pPr>
+                <w:sz w:val="20"/>
+                <w:szCs w:val="20"/>
+              </w:rPr>
+            </w:pPr>
+            <w:r>
+              <w:rPr>
+                <w:sz w:val="20"/>
+                <w:szCs w:val="20"/>
+              </w:rPr>
+              <w:t>4.1.7-11</w:t>
+            </w:r>
           </w:p>
         </w:tc>
         <w:tc>
@@ -4995,14 +4861,12 @@
           <w:p>
             <w:pPr>
               <w:rPr>
-                <w:color w:val="00B0F0"/>
-                <w:sz w:val="20"/>
-                <w:szCs w:val="20"/>
-              </w:rPr>
-            </w:pPr>
-            <w:r>
-              <w:rPr>
-                <w:color w:val="00B0F0"/>
+                <w:sz w:val="20"/>
+                <w:szCs w:val="20"/>
+              </w:rPr>
+            </w:pPr>
+            <w:r>
+              <w:rPr>
                 <w:sz w:val="20"/>
                 <w:szCs w:val="20"/>
               </w:rPr>
@@ -5018,11 +4882,17 @@
           <w:p>
             <w:pPr>
               <w:rPr>
-                <w:color w:val="00B0F0"/>
-                <w:sz w:val="20"/>
-                <w:szCs w:val="20"/>
-              </w:rPr>
-            </w:pPr>
+                <w:sz w:val="20"/>
+                <w:szCs w:val="20"/>
+              </w:rPr>
+            </w:pPr>
+            <w:r>
+              <w:rPr>
+                <w:sz w:val="20"/>
+                <w:szCs w:val="20"/>
+              </w:rPr>
+              <w:t>Documentation inconsistency</w:t>
+            </w:r>
           </w:p>
         </w:tc>
         <w:tc>
@@ -5039,11 +4909,10 @@
             </w:pPr>
             <w:r>
               <w:rPr>
-                <w:color w:val="00B0F0"/>
-                <w:sz w:val="20"/>
-                <w:szCs w:val="20"/>
-              </w:rPr>
-              <w:t>Don’t know what this references</w:t>
+                <w:sz w:val="20"/>
+                <w:szCs w:val="20"/>
+              </w:rPr>
+              <w:t>Minor</w:t>
             </w:r>
           </w:p>
         </w:tc>
@@ -5738,7 +5607,6 @@
                 <w:sz w:val="20"/>
                 <w:szCs w:val="20"/>
               </w:rPr>
-              <w:lastRenderedPageBreak/>
               <w:t>4.1.15</w:t>
             </w:r>
           </w:p>
@@ -5751,26 +5619,16 @@
           <w:p>
             <w:pPr>
               <w:rPr>
-                <w:color w:val="00B0F0"/>
-                <w:sz w:val="20"/>
-                <w:szCs w:val="20"/>
-              </w:rPr>
-            </w:pPr>
-            <w:r>
-              <w:rPr>
-                <w:color w:val="00B0F0"/>
-                <w:sz w:val="20"/>
-                <w:szCs w:val="20"/>
-              </w:rPr>
-              <w:t>C</w:t>
-            </w:r>
-            <w:r>
-              <w:rPr>
-                <w:color w:val="00B0F0"/>
-                <w:sz w:val="20"/>
-                <w:szCs w:val="20"/>
-              </w:rPr>
-              <w:t xml:space="preserve">ompletely untestable. </w:t>
+                <w:sz w:val="20"/>
+                <w:szCs w:val="20"/>
+              </w:rPr>
+            </w:pPr>
+            <w:r>
+              <w:rPr>
+                <w:sz w:val="20"/>
+                <w:szCs w:val="20"/>
+              </w:rPr>
+              <w:t xml:space="preserve">Completely untestable. </w:t>
             </w:r>
           </w:p>
         </w:tc>
@@ -5782,18 +5640,23 @@
           <w:p>
             <w:pPr>
               <w:rPr>
-                <w:color w:val="00B0F0"/>
-                <w:sz w:val="20"/>
-                <w:szCs w:val="20"/>
-              </w:rPr>
-            </w:pPr>
-            <w:r>
-              <w:rPr>
-                <w:color w:val="00B0F0"/>
-                <w:sz w:val="20"/>
-                <w:szCs w:val="20"/>
-              </w:rPr>
-              <w:t>Already stated in 73.</w:t>
+                <w:sz w:val="20"/>
+                <w:szCs w:val="20"/>
+              </w:rPr>
+            </w:pPr>
+            <w:r>
+              <w:rPr>
+                <w:sz w:val="20"/>
+                <w:szCs w:val="20"/>
+              </w:rPr>
+              <w:t xml:space="preserve">Already stated </w:t>
+            </w:r>
+            <w:r>
+              <w:rPr>
+                <w:sz w:val="20"/>
+                <w:szCs w:val="20"/>
+              </w:rPr>
+              <w:t>previously</w:t>
             </w:r>
           </w:p>
         </w:tc>
@@ -5862,7 +5725,15 @@
                 <w:sz w:val="20"/>
                 <w:szCs w:val="20"/>
               </w:rPr>
-              <w:t xml:space="preserve">What is the error message; validation is completely untestable: not quantifiable. </w:t>
+              <w:t xml:space="preserve">What is the error message; validation is completely untestable: not </w:t>
+            </w:r>
+            <w:r>
+              <w:rPr>
+                <w:sz w:val="20"/>
+                <w:szCs w:val="20"/>
+              </w:rPr>
+              <w:lastRenderedPageBreak/>
+              <w:t xml:space="preserve">quantifiable. </w:t>
             </w:r>
           </w:p>
         </w:tc>
@@ -5884,6 +5755,7 @@
                 <w:sz w:val="20"/>
                 <w:szCs w:val="20"/>
               </w:rPr>
+              <w:lastRenderedPageBreak/>
               <w:t>Untestable</w:t>
             </w:r>
             <w:r>
@@ -5939,6 +5811,7 @@
                 <w:sz w:val="20"/>
                 <w:szCs w:val="20"/>
               </w:rPr>
+              <w:lastRenderedPageBreak/>
               <w:t>4.1.15</w:t>
             </w:r>
           </w:p>
@@ -6141,14 +6014,12 @@
             <w:pPr>
               <w:jc w:val="center"/>
               <w:rPr>
-                <w:color w:val="00B0F0"/>
-                <w:sz w:val="20"/>
-                <w:szCs w:val="20"/>
-              </w:rPr>
-            </w:pPr>
-            <w:r>
-              <w:rPr>
-                <w:color w:val="00B0F0"/>
+                <w:sz w:val="20"/>
+                <w:szCs w:val="20"/>
+              </w:rPr>
+            </w:pPr>
+            <w:r>
+              <w:rPr>
                 <w:sz w:val="20"/>
                 <w:szCs w:val="20"/>
               </w:rPr>
@@ -6164,14 +6035,12 @@
           <w:p>
             <w:pPr>
               <w:rPr>
-                <w:color w:val="00B0F0"/>
-                <w:sz w:val="20"/>
-                <w:szCs w:val="20"/>
-              </w:rPr>
-            </w:pPr>
-            <w:r>
-              <w:rPr>
-                <w:color w:val="00B0F0"/>
+                <w:sz w:val="20"/>
+                <w:szCs w:val="20"/>
+              </w:rPr>
+            </w:pPr>
+            <w:r>
+              <w:rPr>
                 <w:sz w:val="20"/>
                 <w:szCs w:val="20"/>
               </w:rPr>
@@ -6180,7 +6049,6 @@
             <w:proofErr w:type="gramStart"/>
             <w:r>
               <w:rPr>
-                <w:color w:val="00B0F0"/>
                 <w:sz w:val="20"/>
                 <w:szCs w:val="20"/>
               </w:rPr>
@@ -6189,29 +6057,24 @@
             <w:proofErr w:type="gramEnd"/>
             <w:r>
               <w:rPr>
-                <w:color w:val="00B0F0"/>
-                <w:sz w:val="20"/>
-                <w:szCs w:val="20"/>
-              </w:rPr>
-              <w:t xml:space="preserve">” doesn’t clarify parameters. Does it mean “limited to”? </w:t>
-            </w:r>
-            <w:proofErr w:type="gramStart"/>
-            <w:r>
-              <w:rPr>
-                <w:color w:val="00B0F0"/>
-                <w:sz w:val="20"/>
-                <w:szCs w:val="20"/>
-              </w:rPr>
-              <w:t>or</w:t>
-            </w:r>
-            <w:proofErr w:type="gramEnd"/>
-            <w:r>
-              <w:rPr>
-                <w:color w:val="00B0F0"/>
-                <w:sz w:val="20"/>
-                <w:szCs w:val="20"/>
-              </w:rPr>
-              <w:t xml:space="preserve"> not? </w:t>
+                <w:sz w:val="20"/>
+                <w:szCs w:val="20"/>
+              </w:rPr>
+              <w:t>” doesn’t clarify parame</w:t>
+            </w:r>
+            <w:r>
+              <w:rPr>
+                <w:sz w:val="20"/>
+                <w:szCs w:val="20"/>
+              </w:rPr>
+              <w:t>ters. Does it mean “limited to”</w:t>
+            </w:r>
+            <w:r>
+              <w:rPr>
+                <w:sz w:val="20"/>
+                <w:szCs w:val="20"/>
+              </w:rPr>
+              <w:t xml:space="preserve"> or not? </w:t>
             </w:r>
           </w:p>
         </w:tc>
@@ -6223,11 +6086,17 @@
           <w:p>
             <w:pPr>
               <w:rPr>
-                <w:color w:val="00B0F0"/>
-                <w:sz w:val="20"/>
-                <w:szCs w:val="20"/>
-              </w:rPr>
-            </w:pPr>
+                <w:sz w:val="20"/>
+                <w:szCs w:val="20"/>
+              </w:rPr>
+            </w:pPr>
+            <w:r>
+              <w:rPr>
+                <w:sz w:val="20"/>
+                <w:szCs w:val="20"/>
+              </w:rPr>
+              <w:t>Could cause confusion for the developer</w:t>
+            </w:r>
           </w:p>
         </w:tc>
         <w:tc>
@@ -6303,23 +6172,14 @@
                 <w:sz w:val="20"/>
                 <w:szCs w:val="20"/>
               </w:rPr>
-              <w:t xml:space="preserve">Contradicts number 4.1.17—links to Registration and Contact on 17 but nothing about Login. Which of the two pages do they </w:t>
-            </w:r>
-            <w:proofErr w:type="gramStart"/>
-            <w:r>
-              <w:rPr>
-                <w:sz w:val="20"/>
-                <w:szCs w:val="20"/>
-              </w:rPr>
-              <w:t>want.</w:t>
-            </w:r>
-            <w:proofErr w:type="gramEnd"/>
-            <w:r>
-              <w:rPr>
-                <w:sz w:val="20"/>
-                <w:szCs w:val="20"/>
-              </w:rPr>
-              <w:t xml:space="preserve">  </w:t>
+              <w:t xml:space="preserve">Contradicts number 4.1.17—links to Registration and Contact on 17 but nothing about Login. Which </w:t>
+            </w:r>
+            <w:r>
+              <w:rPr>
+                <w:sz w:val="20"/>
+                <w:szCs w:val="20"/>
+              </w:rPr>
+              <w:t>of the two pages do they want?</w:t>
             </w:r>
           </w:p>
         </w:tc>
@@ -6537,6 +6397,13 @@
                 <w:szCs w:val="20"/>
               </w:rPr>
             </w:pPr>
+            <w:r>
+              <w:rPr>
+                <w:sz w:val="20"/>
+                <w:szCs w:val="20"/>
+              </w:rPr>
+              <w:t>Customer navigation confusion</w:t>
+            </w:r>
           </w:p>
         </w:tc>
         <w:tc>
@@ -6551,6 +6418,13 @@
                 <w:szCs w:val="20"/>
               </w:rPr>
             </w:pPr>
+            <w:r>
+              <w:rPr>
+                <w:sz w:val="20"/>
+                <w:szCs w:val="20"/>
+              </w:rPr>
+              <w:t>Major</w:t>
+            </w:r>
           </w:p>
         </w:tc>
       </w:tr>
@@ -6897,6 +6771,13 @@
                 <w:szCs w:val="20"/>
               </w:rPr>
             </w:pPr>
+            <w:r>
+              <w:rPr>
+                <w:sz w:val="20"/>
+                <w:szCs w:val="20"/>
+              </w:rPr>
+              <w:t>Could cause confusion for the developer</w:t>
+            </w:r>
           </w:p>
         </w:tc>
         <w:tc>
@@ -7523,15 +7404,7 @@
                 <w:sz w:val="20"/>
                 <w:szCs w:val="20"/>
               </w:rPr>
-              <w:t xml:space="preserve"> should be replaced with </w:t>
-            </w:r>
-            <w:r>
-              <w:rPr>
-                <w:sz w:val="20"/>
-                <w:szCs w:val="20"/>
-              </w:rPr>
-              <w:lastRenderedPageBreak/>
-              <w:t xml:space="preserve">“the following validation.” </w:t>
+              <w:t xml:space="preserve"> should be replaced with “the following validation.” </w:t>
             </w:r>
           </w:p>
         </w:tc>
@@ -7555,7 +7428,6 @@
                 <w:sz w:val="20"/>
                 <w:szCs w:val="20"/>
               </w:rPr>
-              <w:lastRenderedPageBreak/>
               <w:t>Should be adjusted to appear more professional. Will not be problematic.</w:t>
             </w:r>
           </w:p>
@@ -7611,7 +7483,6 @@
                 <w:sz w:val="20"/>
                 <w:szCs w:val="20"/>
               </w:rPr>
-              <w:lastRenderedPageBreak/>
               <w:t>4.1.24</w:t>
             </w:r>
           </w:p>
@@ -7660,7 +7531,15 @@
                 <w:sz w:val="20"/>
                 <w:szCs w:val="20"/>
               </w:rPr>
-              <w:t>The same password should not be sent out; the system itself should send out a random code. Once user types that in, the user should be prompted to change password.</w:t>
+              <w:t xml:space="preserve">The same password should not be sent out; the system itself should send out a random code. Once user types that in, the user should be prompted </w:t>
+            </w:r>
+            <w:r>
+              <w:rPr>
+                <w:sz w:val="20"/>
+                <w:szCs w:val="20"/>
+              </w:rPr>
+              <w:lastRenderedPageBreak/>
+              <w:t>to change password.</w:t>
             </w:r>
           </w:p>
         </w:tc>
@@ -7685,6 +7564,7 @@
                 <w:sz w:val="20"/>
                 <w:szCs w:val="20"/>
               </w:rPr>
+              <w:lastRenderedPageBreak/>
               <w:t>Critical</w:t>
             </w:r>
           </w:p>
@@ -7715,6 +7595,7 @@
                 <w:sz w:val="20"/>
                 <w:szCs w:val="20"/>
               </w:rPr>
+              <w:lastRenderedPageBreak/>
               <w:t>Ordering Pizza Page</w:t>
             </w:r>
           </w:p>
@@ -8892,15 +8773,7 @@
                 <w:sz w:val="20"/>
                 <w:szCs w:val="20"/>
               </w:rPr>
-              <w:t xml:space="preserve">Unclear. Need further explanation on in what way the page removes </w:t>
-            </w:r>
-            <w:r>
-              <w:rPr>
-                <w:sz w:val="20"/>
-                <w:szCs w:val="20"/>
-              </w:rPr>
-              <w:lastRenderedPageBreak/>
-              <w:t>items. I</w:t>
+              <w:t>Unclear. Need further explanation on in what way the page removes items. I</w:t>
             </w:r>
             <w:r>
               <w:rPr>
@@ -8929,7 +8802,6 @@
                 <w:sz w:val="20"/>
                 <w:szCs w:val="20"/>
               </w:rPr>
-              <w:lastRenderedPageBreak/>
               <w:t>Major</w:t>
             </w:r>
           </w:p>
@@ -8960,7 +8832,6 @@
                 <w:sz w:val="20"/>
                 <w:szCs w:val="20"/>
               </w:rPr>
-              <w:lastRenderedPageBreak/>
               <w:t>4.1.30</w:t>
             </w:r>
           </w:p>
@@ -9055,6 +8926,7 @@
                 <w:sz w:val="20"/>
                 <w:szCs w:val="20"/>
               </w:rPr>
+              <w:lastRenderedPageBreak/>
               <w:t>4.1.30</w:t>
             </w:r>
           </w:p>
@@ -9877,6 +9749,13 @@
                 <w:szCs w:val="20"/>
               </w:rPr>
             </w:pPr>
+            <w:r>
+              <w:rPr>
+                <w:sz w:val="20"/>
+                <w:szCs w:val="20"/>
+              </w:rPr>
+              <w:t>4.1.34</w:t>
+            </w:r>
           </w:p>
         </w:tc>
         <w:tc>
@@ -11519,7 +11398,6 @@
                 <w:sz w:val="20"/>
                 <w:szCs w:val="20"/>
               </w:rPr>
-              <w:lastRenderedPageBreak/>
               <w:t>3.2.2</w:t>
             </w:r>
           </w:p>
@@ -11540,27 +11418,29 @@
               <w:rPr>
                 <w:sz w:val="20"/>
                 <w:szCs w:val="20"/>
-                <w:highlight w:val="yellow"/>
-              </w:rPr>
-              <w:t xml:space="preserve">Whenever system is referred to </w:t>
-            </w:r>
-            <w:proofErr w:type="spellStart"/>
-            <w:r>
-              <w:rPr>
-                <w:sz w:val="20"/>
-                <w:szCs w:val="20"/>
-                <w:highlight w:val="yellow"/>
-              </w:rPr>
-              <w:t>at</w:t>
-            </w:r>
-            <w:proofErr w:type="spellEnd"/>
-            <w:r>
-              <w:rPr>
-                <w:sz w:val="20"/>
-                <w:szCs w:val="20"/>
-                <w:highlight w:val="yellow"/>
-              </w:rPr>
-              <w:t xml:space="preserve"> start, the jargon is in italics. Here, it isn’t. But is that correct? We need to consult a style guide.</w:t>
+              </w:rPr>
+              <w:t>W</w:t>
+            </w:r>
+            <w:r>
+              <w:rPr>
+                <w:sz w:val="20"/>
+                <w:szCs w:val="20"/>
+              </w:rPr>
+              <w:t>henever system is referred to at the</w:t>
+            </w:r>
+            <w:r>
+              <w:rPr>
+                <w:sz w:val="20"/>
+                <w:szCs w:val="20"/>
+              </w:rPr>
+              <w:t xml:space="preserve"> start, the jargon is in italics. Here, </w:t>
+            </w:r>
+            <w:r>
+              <w:rPr>
+                <w:sz w:val="20"/>
+                <w:szCs w:val="20"/>
+              </w:rPr>
+              <w:t>it isn’t.</w:t>
             </w:r>
           </w:p>
         </w:tc>
@@ -11576,6 +11456,13 @@
                 <w:szCs w:val="20"/>
               </w:rPr>
             </w:pPr>
+            <w:r>
+              <w:rPr>
+                <w:sz w:val="20"/>
+                <w:szCs w:val="20"/>
+              </w:rPr>
+              <w:t>Developer confusion</w:t>
+            </w:r>
           </w:p>
         </w:tc>
         <w:tc>
@@ -11591,6 +11478,13 @@
                 <w:szCs w:val="20"/>
               </w:rPr>
             </w:pPr>
+            <w:r>
+              <w:rPr>
+                <w:sz w:val="20"/>
+                <w:szCs w:val="20"/>
+              </w:rPr>
+              <w:t>Major</w:t>
+            </w:r>
           </w:p>
         </w:tc>
       </w:tr>
@@ -11714,6 +11608,7 @@
                 <w:sz w:val="20"/>
                 <w:szCs w:val="20"/>
               </w:rPr>
+              <w:lastRenderedPageBreak/>
               <w:t>3.2.3</w:t>
             </w:r>
           </w:p>
@@ -12500,66 +12395,1631 @@
     <w:p>
       <w:pPr>
         <w:rPr>
-          <w:b/>
           <w:sz w:val="24"/>
           <w:szCs w:val="24"/>
         </w:rPr>
       </w:pPr>
-    </w:p>
-    <w:p>
-      <w:pPr>
+      <w:r>
         <w:rPr>
-          <w:b/>
           <w:sz w:val="24"/>
           <w:szCs w:val="24"/>
         </w:rPr>
-      </w:pPr>
+        <w:t>Stats (with focus on standards defects such as grammar, spelling and formatting omitted)</w:t>
+      </w:r>
     </w:p>
-    <w:p>
-      <w:pPr>
-        <w:rPr>
-          <w:b/>
-          <w:sz w:val="24"/>
-          <w:szCs w:val="24"/>
-        </w:rPr>
-      </w:pPr>
-    </w:p>
-    <w:p>
-      <w:pPr>
-        <w:rPr>
-          <w:b/>
-          <w:sz w:val="24"/>
-          <w:szCs w:val="24"/>
-        </w:rPr>
-      </w:pPr>
-    </w:p>
-    <w:p>
-      <w:pPr>
-        <w:rPr>
-          <w:b/>
-          <w:sz w:val="24"/>
-          <w:szCs w:val="24"/>
-        </w:rPr>
-      </w:pPr>
-    </w:p>
-    <w:p>
-      <w:pPr>
-        <w:rPr>
-          <w:b/>
-          <w:sz w:val="24"/>
-          <w:szCs w:val="24"/>
-        </w:rPr>
-      </w:pPr>
-    </w:p>
-    <w:p>
-      <w:pPr>
-        <w:rPr>
-          <w:b/>
-          <w:sz w:val="24"/>
-          <w:szCs w:val="24"/>
-        </w:rPr>
-      </w:pPr>
-    </w:p>
+    <w:tbl>
+      <w:tblPr>
+        <w:tblStyle w:val="TableGrid"/>
+        <w:tblW w:w="6425" w:type="dxa"/>
+        <w:jc w:val="center"/>
+        <w:tblLook w:val="04A0" w:firstRow="1" w:lastRow="0" w:firstColumn="1" w:lastColumn="0" w:noHBand="0" w:noVBand="1"/>
+      </w:tblPr>
+      <w:tblGrid>
+        <w:gridCol w:w="983"/>
+        <w:gridCol w:w="1010"/>
+        <w:gridCol w:w="924"/>
+        <w:gridCol w:w="933"/>
+        <w:gridCol w:w="845"/>
+        <w:gridCol w:w="1730"/>
+      </w:tblGrid>
+      <w:tr>
+        <w:trPr>
+          <w:jc w:val="center"/>
+        </w:trPr>
+        <w:tc>
+          <w:tcPr>
+            <w:tcW w:w="983" w:type="dxa"/>
+          </w:tcPr>
+          <w:p>
+            <w:pPr>
+              <w:jc w:val="center"/>
+              <w:rPr>
+                <w:sz w:val="24"/>
+                <w:szCs w:val="24"/>
+              </w:rPr>
+            </w:pPr>
+          </w:p>
+        </w:tc>
+        <w:tc>
+          <w:tcPr>
+            <w:tcW w:w="1010" w:type="dxa"/>
+          </w:tcPr>
+          <w:p>
+            <w:pPr>
+              <w:jc w:val="center"/>
+              <w:rPr>
+                <w:sz w:val="24"/>
+                <w:szCs w:val="24"/>
+              </w:rPr>
+            </w:pPr>
+            <w:r>
+              <w:rPr>
+                <w:sz w:val="24"/>
+                <w:szCs w:val="24"/>
+              </w:rPr>
+              <w:t>Critical</w:t>
+            </w:r>
+          </w:p>
+        </w:tc>
+        <w:tc>
+          <w:tcPr>
+            <w:tcW w:w="924" w:type="dxa"/>
+          </w:tcPr>
+          <w:p>
+            <w:pPr>
+              <w:jc w:val="center"/>
+              <w:rPr>
+                <w:sz w:val="24"/>
+                <w:szCs w:val="24"/>
+              </w:rPr>
+            </w:pPr>
+            <w:r>
+              <w:rPr>
+                <w:sz w:val="24"/>
+                <w:szCs w:val="24"/>
+              </w:rPr>
+              <w:t>Major</w:t>
+            </w:r>
+          </w:p>
+        </w:tc>
+        <w:tc>
+          <w:tcPr>
+            <w:tcW w:w="933" w:type="dxa"/>
+          </w:tcPr>
+          <w:p>
+            <w:pPr>
+              <w:jc w:val="center"/>
+              <w:rPr>
+                <w:sz w:val="24"/>
+                <w:szCs w:val="24"/>
+              </w:rPr>
+            </w:pPr>
+            <w:r>
+              <w:rPr>
+                <w:sz w:val="24"/>
+                <w:szCs w:val="24"/>
+              </w:rPr>
+              <w:t>Minor</w:t>
+            </w:r>
+          </w:p>
+        </w:tc>
+        <w:tc>
+          <w:tcPr>
+            <w:tcW w:w="845" w:type="dxa"/>
+          </w:tcPr>
+          <w:p>
+            <w:pPr>
+              <w:jc w:val="center"/>
+              <w:rPr>
+                <w:b/>
+                <w:sz w:val="24"/>
+                <w:szCs w:val="24"/>
+              </w:rPr>
+            </w:pPr>
+            <w:r>
+              <w:rPr>
+                <w:b/>
+                <w:sz w:val="24"/>
+                <w:szCs w:val="24"/>
+              </w:rPr>
+              <w:t>Total</w:t>
+            </w:r>
+          </w:p>
+        </w:tc>
+        <w:tc>
+          <w:tcPr>
+            <w:tcW w:w="1730" w:type="dxa"/>
+          </w:tcPr>
+          <w:p>
+            <w:pPr>
+              <w:jc w:val="center"/>
+              <w:rPr>
+                <w:sz w:val="24"/>
+                <w:szCs w:val="24"/>
+              </w:rPr>
+            </w:pPr>
+            <w:r>
+              <w:rPr>
+                <w:sz w:val="24"/>
+                <w:szCs w:val="24"/>
+              </w:rPr>
+              <w:t>Time per page, Minutes</w:t>
+            </w:r>
+          </w:p>
+        </w:tc>
+      </w:tr>
+      <w:tr>
+        <w:trPr>
+          <w:jc w:val="center"/>
+        </w:trPr>
+        <w:tc>
+          <w:tcPr>
+            <w:tcW w:w="983" w:type="dxa"/>
+          </w:tcPr>
+          <w:p>
+            <w:pPr>
+              <w:jc w:val="center"/>
+              <w:rPr>
+                <w:sz w:val="24"/>
+                <w:szCs w:val="24"/>
+              </w:rPr>
+            </w:pPr>
+            <w:r>
+              <w:rPr>
+                <w:sz w:val="24"/>
+                <w:szCs w:val="24"/>
+              </w:rPr>
+              <w:t>Cover</w:t>
+            </w:r>
+          </w:p>
+        </w:tc>
+        <w:tc>
+          <w:tcPr>
+            <w:tcW w:w="1010" w:type="dxa"/>
+          </w:tcPr>
+          <w:p>
+            <w:pPr>
+              <w:jc w:val="center"/>
+              <w:rPr>
+                <w:sz w:val="24"/>
+                <w:szCs w:val="24"/>
+              </w:rPr>
+            </w:pPr>
+            <w:r>
+              <w:rPr>
+                <w:sz w:val="24"/>
+                <w:szCs w:val="24"/>
+              </w:rPr>
+              <w:t>0</w:t>
+            </w:r>
+          </w:p>
+        </w:tc>
+        <w:tc>
+          <w:tcPr>
+            <w:tcW w:w="924" w:type="dxa"/>
+          </w:tcPr>
+          <w:p>
+            <w:pPr>
+              <w:jc w:val="center"/>
+              <w:rPr>
+                <w:sz w:val="24"/>
+                <w:szCs w:val="24"/>
+              </w:rPr>
+            </w:pPr>
+            <w:r>
+              <w:rPr>
+                <w:sz w:val="24"/>
+                <w:szCs w:val="24"/>
+              </w:rPr>
+              <w:t>1</w:t>
+            </w:r>
+          </w:p>
+        </w:tc>
+        <w:tc>
+          <w:tcPr>
+            <w:tcW w:w="933" w:type="dxa"/>
+          </w:tcPr>
+          <w:p>
+            <w:pPr>
+              <w:jc w:val="center"/>
+              <w:rPr>
+                <w:sz w:val="24"/>
+                <w:szCs w:val="24"/>
+              </w:rPr>
+            </w:pPr>
+            <w:r>
+              <w:rPr>
+                <w:sz w:val="24"/>
+                <w:szCs w:val="24"/>
+              </w:rPr>
+              <w:t>0</w:t>
+            </w:r>
+          </w:p>
+        </w:tc>
+        <w:tc>
+          <w:tcPr>
+            <w:tcW w:w="845" w:type="dxa"/>
+          </w:tcPr>
+          <w:p>
+            <w:pPr>
+              <w:jc w:val="center"/>
+              <w:rPr>
+                <w:b/>
+                <w:sz w:val="24"/>
+                <w:szCs w:val="24"/>
+              </w:rPr>
+            </w:pPr>
+            <w:r>
+              <w:rPr>
+                <w:b/>
+                <w:sz w:val="24"/>
+                <w:szCs w:val="24"/>
+              </w:rPr>
+              <w:t>1</w:t>
+            </w:r>
+          </w:p>
+        </w:tc>
+        <w:tc>
+          <w:tcPr>
+            <w:tcW w:w="1730" w:type="dxa"/>
+          </w:tcPr>
+          <w:p>
+            <w:pPr>
+              <w:jc w:val="center"/>
+              <w:rPr>
+                <w:sz w:val="24"/>
+                <w:szCs w:val="24"/>
+              </w:rPr>
+            </w:pPr>
+            <w:r>
+              <w:rPr>
+                <w:sz w:val="24"/>
+                <w:szCs w:val="24"/>
+              </w:rPr>
+              <w:t>1</w:t>
+            </w:r>
+          </w:p>
+        </w:tc>
+      </w:tr>
+      <w:tr>
+        <w:trPr>
+          <w:jc w:val="center"/>
+        </w:trPr>
+        <w:tc>
+          <w:tcPr>
+            <w:tcW w:w="983" w:type="dxa"/>
+          </w:tcPr>
+          <w:p>
+            <w:pPr>
+              <w:jc w:val="center"/>
+              <w:rPr>
+                <w:sz w:val="24"/>
+                <w:szCs w:val="24"/>
+              </w:rPr>
+            </w:pPr>
+            <w:r>
+              <w:rPr>
+                <w:sz w:val="24"/>
+                <w:szCs w:val="24"/>
+              </w:rPr>
+              <w:t>Page 1</w:t>
+            </w:r>
+          </w:p>
+        </w:tc>
+        <w:tc>
+          <w:tcPr>
+            <w:tcW w:w="1010" w:type="dxa"/>
+          </w:tcPr>
+          <w:p>
+            <w:pPr>
+              <w:jc w:val="center"/>
+              <w:rPr>
+                <w:sz w:val="24"/>
+                <w:szCs w:val="24"/>
+              </w:rPr>
+            </w:pPr>
+            <w:r>
+              <w:rPr>
+                <w:sz w:val="24"/>
+                <w:szCs w:val="24"/>
+              </w:rPr>
+              <w:t>1</w:t>
+            </w:r>
+          </w:p>
+        </w:tc>
+        <w:tc>
+          <w:tcPr>
+            <w:tcW w:w="924" w:type="dxa"/>
+          </w:tcPr>
+          <w:p>
+            <w:pPr>
+              <w:jc w:val="center"/>
+              <w:rPr>
+                <w:sz w:val="24"/>
+                <w:szCs w:val="24"/>
+              </w:rPr>
+            </w:pPr>
+            <w:r>
+              <w:rPr>
+                <w:sz w:val="24"/>
+                <w:szCs w:val="24"/>
+              </w:rPr>
+              <w:t>0</w:t>
+            </w:r>
+          </w:p>
+        </w:tc>
+        <w:tc>
+          <w:tcPr>
+            <w:tcW w:w="933" w:type="dxa"/>
+          </w:tcPr>
+          <w:p>
+            <w:pPr>
+              <w:jc w:val="center"/>
+              <w:rPr>
+                <w:sz w:val="24"/>
+                <w:szCs w:val="24"/>
+              </w:rPr>
+            </w:pPr>
+            <w:r>
+              <w:rPr>
+                <w:sz w:val="24"/>
+                <w:szCs w:val="24"/>
+              </w:rPr>
+              <w:t>0</w:t>
+            </w:r>
+          </w:p>
+        </w:tc>
+        <w:tc>
+          <w:tcPr>
+            <w:tcW w:w="845" w:type="dxa"/>
+          </w:tcPr>
+          <w:p>
+            <w:pPr>
+              <w:jc w:val="center"/>
+              <w:rPr>
+                <w:b/>
+                <w:sz w:val="24"/>
+                <w:szCs w:val="24"/>
+              </w:rPr>
+            </w:pPr>
+            <w:r>
+              <w:rPr>
+                <w:b/>
+                <w:sz w:val="24"/>
+                <w:szCs w:val="24"/>
+              </w:rPr>
+              <w:t>1</w:t>
+            </w:r>
+          </w:p>
+        </w:tc>
+        <w:tc>
+          <w:tcPr>
+            <w:tcW w:w="1730" w:type="dxa"/>
+          </w:tcPr>
+          <w:p>
+            <w:pPr>
+              <w:jc w:val="center"/>
+              <w:rPr>
+                <w:sz w:val="24"/>
+                <w:szCs w:val="24"/>
+              </w:rPr>
+            </w:pPr>
+            <w:r>
+              <w:rPr>
+                <w:sz w:val="24"/>
+                <w:szCs w:val="24"/>
+              </w:rPr>
+              <w:t>1</w:t>
+            </w:r>
+          </w:p>
+        </w:tc>
+      </w:tr>
+      <w:tr>
+        <w:trPr>
+          <w:jc w:val="center"/>
+        </w:trPr>
+        <w:tc>
+          <w:tcPr>
+            <w:tcW w:w="983" w:type="dxa"/>
+          </w:tcPr>
+          <w:p>
+            <w:pPr>
+              <w:jc w:val="center"/>
+              <w:rPr>
+                <w:sz w:val="24"/>
+                <w:szCs w:val="24"/>
+              </w:rPr>
+            </w:pPr>
+            <w:r>
+              <w:rPr>
+                <w:sz w:val="24"/>
+                <w:szCs w:val="24"/>
+              </w:rPr>
+              <w:t>Page 2</w:t>
+            </w:r>
+          </w:p>
+        </w:tc>
+        <w:tc>
+          <w:tcPr>
+            <w:tcW w:w="1010" w:type="dxa"/>
+          </w:tcPr>
+          <w:p>
+            <w:pPr>
+              <w:jc w:val="center"/>
+              <w:rPr>
+                <w:sz w:val="24"/>
+                <w:szCs w:val="24"/>
+              </w:rPr>
+            </w:pPr>
+            <w:r>
+              <w:rPr>
+                <w:sz w:val="24"/>
+                <w:szCs w:val="24"/>
+              </w:rPr>
+              <w:t>5</w:t>
+            </w:r>
+          </w:p>
+        </w:tc>
+        <w:tc>
+          <w:tcPr>
+            <w:tcW w:w="924" w:type="dxa"/>
+          </w:tcPr>
+          <w:p>
+            <w:pPr>
+              <w:jc w:val="center"/>
+              <w:rPr>
+                <w:sz w:val="24"/>
+                <w:szCs w:val="24"/>
+              </w:rPr>
+            </w:pPr>
+            <w:r>
+              <w:rPr>
+                <w:sz w:val="24"/>
+                <w:szCs w:val="24"/>
+              </w:rPr>
+              <w:t>1</w:t>
+            </w:r>
+          </w:p>
+        </w:tc>
+        <w:tc>
+          <w:tcPr>
+            <w:tcW w:w="933" w:type="dxa"/>
+          </w:tcPr>
+          <w:p>
+            <w:pPr>
+              <w:jc w:val="center"/>
+              <w:rPr>
+                <w:sz w:val="24"/>
+                <w:szCs w:val="24"/>
+              </w:rPr>
+            </w:pPr>
+            <w:r>
+              <w:rPr>
+                <w:sz w:val="24"/>
+                <w:szCs w:val="24"/>
+              </w:rPr>
+              <w:t>3</w:t>
+            </w:r>
+          </w:p>
+        </w:tc>
+        <w:tc>
+          <w:tcPr>
+            <w:tcW w:w="845" w:type="dxa"/>
+          </w:tcPr>
+          <w:p>
+            <w:pPr>
+              <w:jc w:val="center"/>
+              <w:rPr>
+                <w:b/>
+                <w:sz w:val="24"/>
+                <w:szCs w:val="24"/>
+              </w:rPr>
+            </w:pPr>
+            <w:r>
+              <w:rPr>
+                <w:b/>
+                <w:sz w:val="24"/>
+                <w:szCs w:val="24"/>
+              </w:rPr>
+              <w:t>9</w:t>
+            </w:r>
+          </w:p>
+        </w:tc>
+        <w:tc>
+          <w:tcPr>
+            <w:tcW w:w="1730" w:type="dxa"/>
+          </w:tcPr>
+          <w:p>
+            <w:pPr>
+              <w:jc w:val="center"/>
+              <w:rPr>
+                <w:sz w:val="24"/>
+                <w:szCs w:val="24"/>
+              </w:rPr>
+            </w:pPr>
+            <w:r>
+              <w:rPr>
+                <w:sz w:val="24"/>
+                <w:szCs w:val="24"/>
+              </w:rPr>
+              <w:t>10</w:t>
+            </w:r>
+          </w:p>
+        </w:tc>
+      </w:tr>
+      <w:tr>
+        <w:trPr>
+          <w:jc w:val="center"/>
+        </w:trPr>
+        <w:tc>
+          <w:tcPr>
+            <w:tcW w:w="983" w:type="dxa"/>
+          </w:tcPr>
+          <w:p>
+            <w:pPr>
+              <w:jc w:val="center"/>
+              <w:rPr>
+                <w:sz w:val="24"/>
+                <w:szCs w:val="24"/>
+              </w:rPr>
+            </w:pPr>
+            <w:r>
+              <w:rPr>
+                <w:sz w:val="24"/>
+                <w:szCs w:val="24"/>
+              </w:rPr>
+              <w:t>Page 3</w:t>
+            </w:r>
+          </w:p>
+        </w:tc>
+        <w:tc>
+          <w:tcPr>
+            <w:tcW w:w="1010" w:type="dxa"/>
+          </w:tcPr>
+          <w:p>
+            <w:pPr>
+              <w:jc w:val="center"/>
+              <w:rPr>
+                <w:sz w:val="24"/>
+                <w:szCs w:val="24"/>
+              </w:rPr>
+            </w:pPr>
+            <w:r>
+              <w:rPr>
+                <w:sz w:val="24"/>
+                <w:szCs w:val="24"/>
+              </w:rPr>
+              <w:t>2</w:t>
+            </w:r>
+          </w:p>
+        </w:tc>
+        <w:tc>
+          <w:tcPr>
+            <w:tcW w:w="924" w:type="dxa"/>
+          </w:tcPr>
+          <w:p>
+            <w:pPr>
+              <w:jc w:val="center"/>
+              <w:rPr>
+                <w:sz w:val="24"/>
+                <w:szCs w:val="24"/>
+              </w:rPr>
+            </w:pPr>
+            <w:r>
+              <w:rPr>
+                <w:sz w:val="24"/>
+                <w:szCs w:val="24"/>
+              </w:rPr>
+              <w:t>4</w:t>
+            </w:r>
+          </w:p>
+        </w:tc>
+        <w:tc>
+          <w:tcPr>
+            <w:tcW w:w="933" w:type="dxa"/>
+          </w:tcPr>
+          <w:p>
+            <w:pPr>
+              <w:jc w:val="center"/>
+              <w:rPr>
+                <w:sz w:val="24"/>
+                <w:szCs w:val="24"/>
+              </w:rPr>
+            </w:pPr>
+            <w:r>
+              <w:rPr>
+                <w:sz w:val="24"/>
+                <w:szCs w:val="24"/>
+              </w:rPr>
+              <w:t>0</w:t>
+            </w:r>
+          </w:p>
+        </w:tc>
+        <w:tc>
+          <w:tcPr>
+            <w:tcW w:w="845" w:type="dxa"/>
+          </w:tcPr>
+          <w:p>
+            <w:pPr>
+              <w:jc w:val="center"/>
+              <w:rPr>
+                <w:b/>
+                <w:sz w:val="24"/>
+                <w:szCs w:val="24"/>
+              </w:rPr>
+            </w:pPr>
+            <w:r>
+              <w:rPr>
+                <w:b/>
+                <w:sz w:val="24"/>
+                <w:szCs w:val="24"/>
+              </w:rPr>
+              <w:t>6</w:t>
+            </w:r>
+          </w:p>
+        </w:tc>
+        <w:tc>
+          <w:tcPr>
+            <w:tcW w:w="1730" w:type="dxa"/>
+          </w:tcPr>
+          <w:p>
+            <w:pPr>
+              <w:jc w:val="center"/>
+              <w:rPr>
+                <w:sz w:val="24"/>
+                <w:szCs w:val="24"/>
+              </w:rPr>
+            </w:pPr>
+            <w:r>
+              <w:rPr>
+                <w:sz w:val="24"/>
+                <w:szCs w:val="24"/>
+              </w:rPr>
+              <w:t>7</w:t>
+            </w:r>
+          </w:p>
+        </w:tc>
+      </w:tr>
+      <w:tr>
+        <w:trPr>
+          <w:jc w:val="center"/>
+        </w:trPr>
+        <w:tc>
+          <w:tcPr>
+            <w:tcW w:w="983" w:type="dxa"/>
+          </w:tcPr>
+          <w:p>
+            <w:pPr>
+              <w:jc w:val="center"/>
+              <w:rPr>
+                <w:sz w:val="24"/>
+                <w:szCs w:val="24"/>
+              </w:rPr>
+            </w:pPr>
+            <w:r>
+              <w:rPr>
+                <w:sz w:val="24"/>
+                <w:szCs w:val="24"/>
+              </w:rPr>
+              <w:t>Page 4</w:t>
+            </w:r>
+          </w:p>
+        </w:tc>
+        <w:tc>
+          <w:tcPr>
+            <w:tcW w:w="1010" w:type="dxa"/>
+          </w:tcPr>
+          <w:p>
+            <w:pPr>
+              <w:jc w:val="center"/>
+              <w:rPr>
+                <w:sz w:val="24"/>
+                <w:szCs w:val="24"/>
+              </w:rPr>
+            </w:pPr>
+            <w:r>
+              <w:rPr>
+                <w:sz w:val="24"/>
+                <w:szCs w:val="24"/>
+              </w:rPr>
+              <w:t>5</w:t>
+            </w:r>
+          </w:p>
+        </w:tc>
+        <w:tc>
+          <w:tcPr>
+            <w:tcW w:w="924" w:type="dxa"/>
+          </w:tcPr>
+          <w:p>
+            <w:pPr>
+              <w:jc w:val="center"/>
+              <w:rPr>
+                <w:sz w:val="24"/>
+                <w:szCs w:val="24"/>
+              </w:rPr>
+            </w:pPr>
+            <w:r>
+              <w:rPr>
+                <w:sz w:val="24"/>
+                <w:szCs w:val="24"/>
+              </w:rPr>
+              <w:t>12</w:t>
+            </w:r>
+          </w:p>
+        </w:tc>
+        <w:tc>
+          <w:tcPr>
+            <w:tcW w:w="933" w:type="dxa"/>
+          </w:tcPr>
+          <w:p>
+            <w:pPr>
+              <w:jc w:val="center"/>
+              <w:rPr>
+                <w:sz w:val="24"/>
+                <w:szCs w:val="24"/>
+              </w:rPr>
+            </w:pPr>
+            <w:r>
+              <w:rPr>
+                <w:sz w:val="24"/>
+                <w:szCs w:val="24"/>
+              </w:rPr>
+              <w:t>3</w:t>
+            </w:r>
+          </w:p>
+        </w:tc>
+        <w:tc>
+          <w:tcPr>
+            <w:tcW w:w="845" w:type="dxa"/>
+          </w:tcPr>
+          <w:p>
+            <w:pPr>
+              <w:jc w:val="center"/>
+              <w:rPr>
+                <w:b/>
+                <w:sz w:val="24"/>
+                <w:szCs w:val="24"/>
+              </w:rPr>
+            </w:pPr>
+            <w:r>
+              <w:rPr>
+                <w:b/>
+                <w:sz w:val="24"/>
+                <w:szCs w:val="24"/>
+              </w:rPr>
+              <w:t>20</w:t>
+            </w:r>
+          </w:p>
+        </w:tc>
+        <w:tc>
+          <w:tcPr>
+            <w:tcW w:w="1730" w:type="dxa"/>
+          </w:tcPr>
+          <w:p>
+            <w:pPr>
+              <w:jc w:val="center"/>
+              <w:rPr>
+                <w:sz w:val="24"/>
+                <w:szCs w:val="24"/>
+              </w:rPr>
+            </w:pPr>
+            <w:r>
+              <w:rPr>
+                <w:sz w:val="24"/>
+                <w:szCs w:val="24"/>
+              </w:rPr>
+              <w:t>22</w:t>
+            </w:r>
+          </w:p>
+        </w:tc>
+      </w:tr>
+      <w:tr>
+        <w:trPr>
+          <w:jc w:val="center"/>
+        </w:trPr>
+        <w:tc>
+          <w:tcPr>
+            <w:tcW w:w="983" w:type="dxa"/>
+          </w:tcPr>
+          <w:p>
+            <w:pPr>
+              <w:jc w:val="center"/>
+              <w:rPr>
+                <w:sz w:val="24"/>
+                <w:szCs w:val="24"/>
+              </w:rPr>
+            </w:pPr>
+            <w:r>
+              <w:rPr>
+                <w:sz w:val="24"/>
+                <w:szCs w:val="24"/>
+              </w:rPr>
+              <w:t>Page 5</w:t>
+            </w:r>
+          </w:p>
+        </w:tc>
+        <w:tc>
+          <w:tcPr>
+            <w:tcW w:w="1010" w:type="dxa"/>
+          </w:tcPr>
+          <w:p>
+            <w:pPr>
+              <w:jc w:val="center"/>
+              <w:rPr>
+                <w:sz w:val="24"/>
+                <w:szCs w:val="24"/>
+              </w:rPr>
+            </w:pPr>
+            <w:r>
+              <w:rPr>
+                <w:sz w:val="24"/>
+                <w:szCs w:val="24"/>
+              </w:rPr>
+              <w:t>7</w:t>
+            </w:r>
+          </w:p>
+        </w:tc>
+        <w:tc>
+          <w:tcPr>
+            <w:tcW w:w="924" w:type="dxa"/>
+          </w:tcPr>
+          <w:p>
+            <w:pPr>
+              <w:jc w:val="center"/>
+              <w:rPr>
+                <w:sz w:val="24"/>
+                <w:szCs w:val="24"/>
+              </w:rPr>
+            </w:pPr>
+            <w:r>
+              <w:rPr>
+                <w:sz w:val="24"/>
+                <w:szCs w:val="24"/>
+              </w:rPr>
+              <w:t>12</w:t>
+            </w:r>
+          </w:p>
+        </w:tc>
+        <w:tc>
+          <w:tcPr>
+            <w:tcW w:w="933" w:type="dxa"/>
+          </w:tcPr>
+          <w:p>
+            <w:pPr>
+              <w:jc w:val="center"/>
+              <w:rPr>
+                <w:sz w:val="24"/>
+                <w:szCs w:val="24"/>
+              </w:rPr>
+            </w:pPr>
+            <w:r>
+              <w:rPr>
+                <w:sz w:val="24"/>
+                <w:szCs w:val="24"/>
+              </w:rPr>
+              <w:t>3</w:t>
+            </w:r>
+          </w:p>
+        </w:tc>
+        <w:tc>
+          <w:tcPr>
+            <w:tcW w:w="845" w:type="dxa"/>
+          </w:tcPr>
+          <w:p>
+            <w:pPr>
+              <w:jc w:val="center"/>
+              <w:rPr>
+                <w:b/>
+                <w:sz w:val="24"/>
+                <w:szCs w:val="24"/>
+              </w:rPr>
+            </w:pPr>
+            <w:r>
+              <w:rPr>
+                <w:b/>
+                <w:sz w:val="24"/>
+                <w:szCs w:val="24"/>
+              </w:rPr>
+              <w:t>22</w:t>
+            </w:r>
+          </w:p>
+        </w:tc>
+        <w:tc>
+          <w:tcPr>
+            <w:tcW w:w="1730" w:type="dxa"/>
+          </w:tcPr>
+          <w:p>
+            <w:pPr>
+              <w:jc w:val="center"/>
+              <w:rPr>
+                <w:sz w:val="24"/>
+                <w:szCs w:val="24"/>
+              </w:rPr>
+            </w:pPr>
+            <w:r>
+              <w:rPr>
+                <w:sz w:val="24"/>
+                <w:szCs w:val="24"/>
+              </w:rPr>
+              <w:t>24</w:t>
+            </w:r>
+          </w:p>
+        </w:tc>
+      </w:tr>
+      <w:tr>
+        <w:trPr>
+          <w:jc w:val="center"/>
+        </w:trPr>
+        <w:tc>
+          <w:tcPr>
+            <w:tcW w:w="983" w:type="dxa"/>
+          </w:tcPr>
+          <w:p>
+            <w:pPr>
+              <w:jc w:val="center"/>
+              <w:rPr>
+                <w:sz w:val="24"/>
+                <w:szCs w:val="24"/>
+              </w:rPr>
+            </w:pPr>
+            <w:r>
+              <w:rPr>
+                <w:sz w:val="24"/>
+                <w:szCs w:val="24"/>
+              </w:rPr>
+              <w:t>Page 6</w:t>
+            </w:r>
+          </w:p>
+        </w:tc>
+        <w:tc>
+          <w:tcPr>
+            <w:tcW w:w="1010" w:type="dxa"/>
+          </w:tcPr>
+          <w:p>
+            <w:pPr>
+              <w:jc w:val="center"/>
+              <w:rPr>
+                <w:sz w:val="24"/>
+                <w:szCs w:val="24"/>
+              </w:rPr>
+            </w:pPr>
+            <w:r>
+              <w:rPr>
+                <w:sz w:val="24"/>
+                <w:szCs w:val="24"/>
+              </w:rPr>
+              <w:t>6</w:t>
+            </w:r>
+          </w:p>
+        </w:tc>
+        <w:tc>
+          <w:tcPr>
+            <w:tcW w:w="924" w:type="dxa"/>
+          </w:tcPr>
+          <w:p>
+            <w:pPr>
+              <w:jc w:val="center"/>
+              <w:rPr>
+                <w:sz w:val="24"/>
+                <w:szCs w:val="24"/>
+              </w:rPr>
+            </w:pPr>
+            <w:r>
+              <w:rPr>
+                <w:sz w:val="24"/>
+                <w:szCs w:val="24"/>
+              </w:rPr>
+              <w:t>0</w:t>
+            </w:r>
+          </w:p>
+        </w:tc>
+        <w:tc>
+          <w:tcPr>
+            <w:tcW w:w="933" w:type="dxa"/>
+          </w:tcPr>
+          <w:p>
+            <w:pPr>
+              <w:jc w:val="center"/>
+              <w:rPr>
+                <w:sz w:val="24"/>
+                <w:szCs w:val="24"/>
+              </w:rPr>
+            </w:pPr>
+            <w:r>
+              <w:rPr>
+                <w:sz w:val="24"/>
+                <w:szCs w:val="24"/>
+              </w:rPr>
+              <w:t>1</w:t>
+            </w:r>
+          </w:p>
+        </w:tc>
+        <w:tc>
+          <w:tcPr>
+            <w:tcW w:w="845" w:type="dxa"/>
+          </w:tcPr>
+          <w:p>
+            <w:pPr>
+              <w:jc w:val="center"/>
+              <w:rPr>
+                <w:b/>
+                <w:sz w:val="24"/>
+                <w:szCs w:val="24"/>
+              </w:rPr>
+            </w:pPr>
+            <w:r>
+              <w:rPr>
+                <w:b/>
+                <w:sz w:val="24"/>
+                <w:szCs w:val="24"/>
+              </w:rPr>
+              <w:t>7</w:t>
+            </w:r>
+          </w:p>
+        </w:tc>
+        <w:tc>
+          <w:tcPr>
+            <w:tcW w:w="1730" w:type="dxa"/>
+          </w:tcPr>
+          <w:p>
+            <w:pPr>
+              <w:jc w:val="center"/>
+              <w:rPr>
+                <w:sz w:val="24"/>
+                <w:szCs w:val="24"/>
+              </w:rPr>
+            </w:pPr>
+            <w:r>
+              <w:rPr>
+                <w:sz w:val="24"/>
+                <w:szCs w:val="24"/>
+              </w:rPr>
+              <w:t>8</w:t>
+            </w:r>
+          </w:p>
+        </w:tc>
+      </w:tr>
+      <w:tr>
+        <w:trPr>
+          <w:jc w:val="center"/>
+        </w:trPr>
+        <w:tc>
+          <w:tcPr>
+            <w:tcW w:w="983" w:type="dxa"/>
+          </w:tcPr>
+          <w:p>
+            <w:pPr>
+              <w:jc w:val="center"/>
+              <w:rPr>
+                <w:sz w:val="24"/>
+                <w:szCs w:val="24"/>
+              </w:rPr>
+            </w:pPr>
+            <w:r>
+              <w:rPr>
+                <w:sz w:val="24"/>
+                <w:szCs w:val="24"/>
+              </w:rPr>
+              <w:t>Page 7</w:t>
+            </w:r>
+          </w:p>
+        </w:tc>
+        <w:tc>
+          <w:tcPr>
+            <w:tcW w:w="1010" w:type="dxa"/>
+          </w:tcPr>
+          <w:p>
+            <w:pPr>
+              <w:jc w:val="center"/>
+              <w:rPr>
+                <w:sz w:val="24"/>
+                <w:szCs w:val="24"/>
+              </w:rPr>
+            </w:pPr>
+            <w:r>
+              <w:rPr>
+                <w:sz w:val="24"/>
+                <w:szCs w:val="24"/>
+              </w:rPr>
+              <w:t>7</w:t>
+            </w:r>
+          </w:p>
+        </w:tc>
+        <w:tc>
+          <w:tcPr>
+            <w:tcW w:w="924" w:type="dxa"/>
+          </w:tcPr>
+          <w:p>
+            <w:pPr>
+              <w:jc w:val="center"/>
+              <w:rPr>
+                <w:sz w:val="24"/>
+                <w:szCs w:val="24"/>
+              </w:rPr>
+            </w:pPr>
+            <w:r>
+              <w:rPr>
+                <w:sz w:val="24"/>
+                <w:szCs w:val="24"/>
+              </w:rPr>
+              <w:t>11</w:t>
+            </w:r>
+          </w:p>
+        </w:tc>
+        <w:tc>
+          <w:tcPr>
+            <w:tcW w:w="933" w:type="dxa"/>
+          </w:tcPr>
+          <w:p>
+            <w:pPr>
+              <w:jc w:val="center"/>
+              <w:rPr>
+                <w:sz w:val="24"/>
+                <w:szCs w:val="24"/>
+              </w:rPr>
+            </w:pPr>
+            <w:r>
+              <w:rPr>
+                <w:sz w:val="24"/>
+                <w:szCs w:val="24"/>
+              </w:rPr>
+              <w:t>1</w:t>
+            </w:r>
+          </w:p>
+        </w:tc>
+        <w:tc>
+          <w:tcPr>
+            <w:tcW w:w="845" w:type="dxa"/>
+          </w:tcPr>
+          <w:p>
+            <w:pPr>
+              <w:jc w:val="center"/>
+              <w:rPr>
+                <w:b/>
+                <w:sz w:val="24"/>
+                <w:szCs w:val="24"/>
+              </w:rPr>
+            </w:pPr>
+            <w:r>
+              <w:rPr>
+                <w:b/>
+                <w:sz w:val="24"/>
+                <w:szCs w:val="24"/>
+              </w:rPr>
+              <w:t>19</w:t>
+            </w:r>
+          </w:p>
+        </w:tc>
+        <w:tc>
+          <w:tcPr>
+            <w:tcW w:w="1730" w:type="dxa"/>
+          </w:tcPr>
+          <w:p>
+            <w:pPr>
+              <w:jc w:val="center"/>
+              <w:rPr>
+                <w:sz w:val="24"/>
+                <w:szCs w:val="24"/>
+              </w:rPr>
+            </w:pPr>
+            <w:r>
+              <w:rPr>
+                <w:sz w:val="24"/>
+                <w:szCs w:val="24"/>
+              </w:rPr>
+              <w:t>21</w:t>
+            </w:r>
+          </w:p>
+        </w:tc>
+      </w:tr>
+      <w:tr>
+        <w:trPr>
+          <w:jc w:val="center"/>
+        </w:trPr>
+        <w:tc>
+          <w:tcPr>
+            <w:tcW w:w="983" w:type="dxa"/>
+          </w:tcPr>
+          <w:p>
+            <w:pPr>
+              <w:jc w:val="center"/>
+              <w:rPr>
+                <w:sz w:val="24"/>
+                <w:szCs w:val="24"/>
+              </w:rPr>
+            </w:pPr>
+            <w:r>
+              <w:rPr>
+                <w:sz w:val="24"/>
+                <w:szCs w:val="24"/>
+              </w:rPr>
+              <w:t>Page 8</w:t>
+            </w:r>
+          </w:p>
+        </w:tc>
+        <w:tc>
+          <w:tcPr>
+            <w:tcW w:w="1010" w:type="dxa"/>
+          </w:tcPr>
+          <w:p>
+            <w:pPr>
+              <w:jc w:val="center"/>
+              <w:rPr>
+                <w:sz w:val="24"/>
+                <w:szCs w:val="24"/>
+              </w:rPr>
+            </w:pPr>
+            <w:r>
+              <w:rPr>
+                <w:sz w:val="24"/>
+                <w:szCs w:val="24"/>
+              </w:rPr>
+              <w:t>8</w:t>
+            </w:r>
+          </w:p>
+        </w:tc>
+        <w:tc>
+          <w:tcPr>
+            <w:tcW w:w="924" w:type="dxa"/>
+          </w:tcPr>
+          <w:p>
+            <w:pPr>
+              <w:jc w:val="center"/>
+              <w:rPr>
+                <w:sz w:val="24"/>
+                <w:szCs w:val="24"/>
+              </w:rPr>
+            </w:pPr>
+            <w:r>
+              <w:rPr>
+                <w:sz w:val="24"/>
+                <w:szCs w:val="24"/>
+              </w:rPr>
+              <w:t>13</w:t>
+            </w:r>
+          </w:p>
+        </w:tc>
+        <w:tc>
+          <w:tcPr>
+            <w:tcW w:w="933" w:type="dxa"/>
+          </w:tcPr>
+          <w:p>
+            <w:pPr>
+              <w:jc w:val="center"/>
+              <w:rPr>
+                <w:sz w:val="24"/>
+                <w:szCs w:val="24"/>
+              </w:rPr>
+            </w:pPr>
+            <w:r>
+              <w:rPr>
+                <w:sz w:val="24"/>
+                <w:szCs w:val="24"/>
+              </w:rPr>
+              <w:t>3</w:t>
+            </w:r>
+          </w:p>
+        </w:tc>
+        <w:tc>
+          <w:tcPr>
+            <w:tcW w:w="845" w:type="dxa"/>
+          </w:tcPr>
+          <w:p>
+            <w:pPr>
+              <w:jc w:val="center"/>
+              <w:rPr>
+                <w:b/>
+                <w:sz w:val="24"/>
+                <w:szCs w:val="24"/>
+              </w:rPr>
+            </w:pPr>
+            <w:r>
+              <w:rPr>
+                <w:b/>
+                <w:sz w:val="24"/>
+                <w:szCs w:val="24"/>
+              </w:rPr>
+              <w:t>24</w:t>
+            </w:r>
+          </w:p>
+        </w:tc>
+        <w:tc>
+          <w:tcPr>
+            <w:tcW w:w="1730" w:type="dxa"/>
+          </w:tcPr>
+          <w:p>
+            <w:pPr>
+              <w:jc w:val="center"/>
+              <w:rPr>
+                <w:sz w:val="24"/>
+                <w:szCs w:val="24"/>
+              </w:rPr>
+            </w:pPr>
+            <w:r>
+              <w:rPr>
+                <w:sz w:val="24"/>
+                <w:szCs w:val="24"/>
+              </w:rPr>
+              <w:t>25</w:t>
+            </w:r>
+          </w:p>
+        </w:tc>
+      </w:tr>
+      <w:tr>
+        <w:trPr>
+          <w:jc w:val="center"/>
+        </w:trPr>
+        <w:tc>
+          <w:tcPr>
+            <w:tcW w:w="983" w:type="dxa"/>
+          </w:tcPr>
+          <w:p>
+            <w:pPr>
+              <w:jc w:val="center"/>
+              <w:rPr>
+                <w:sz w:val="24"/>
+                <w:szCs w:val="24"/>
+              </w:rPr>
+            </w:pPr>
+            <w:r>
+              <w:rPr>
+                <w:sz w:val="24"/>
+                <w:szCs w:val="24"/>
+              </w:rPr>
+              <w:t>Page 9</w:t>
+            </w:r>
+          </w:p>
+        </w:tc>
+        <w:tc>
+          <w:tcPr>
+            <w:tcW w:w="1010" w:type="dxa"/>
+          </w:tcPr>
+          <w:p>
+            <w:pPr>
+              <w:jc w:val="center"/>
+              <w:rPr>
+                <w:sz w:val="24"/>
+                <w:szCs w:val="24"/>
+              </w:rPr>
+            </w:pPr>
+            <w:r>
+              <w:rPr>
+                <w:sz w:val="24"/>
+                <w:szCs w:val="24"/>
+              </w:rPr>
+              <w:t>0</w:t>
+            </w:r>
+          </w:p>
+        </w:tc>
+        <w:tc>
+          <w:tcPr>
+            <w:tcW w:w="924" w:type="dxa"/>
+          </w:tcPr>
+          <w:p>
+            <w:pPr>
+              <w:jc w:val="center"/>
+              <w:rPr>
+                <w:sz w:val="24"/>
+                <w:szCs w:val="24"/>
+              </w:rPr>
+            </w:pPr>
+            <w:r>
+              <w:rPr>
+                <w:sz w:val="24"/>
+                <w:szCs w:val="24"/>
+              </w:rPr>
+              <w:t>1</w:t>
+            </w:r>
+          </w:p>
+        </w:tc>
+        <w:tc>
+          <w:tcPr>
+            <w:tcW w:w="933" w:type="dxa"/>
+          </w:tcPr>
+          <w:p>
+            <w:pPr>
+              <w:jc w:val="center"/>
+              <w:rPr>
+                <w:sz w:val="24"/>
+                <w:szCs w:val="24"/>
+              </w:rPr>
+            </w:pPr>
+            <w:r>
+              <w:rPr>
+                <w:sz w:val="24"/>
+                <w:szCs w:val="24"/>
+              </w:rPr>
+              <w:t>0</w:t>
+            </w:r>
+          </w:p>
+        </w:tc>
+        <w:tc>
+          <w:tcPr>
+            <w:tcW w:w="845" w:type="dxa"/>
+          </w:tcPr>
+          <w:p>
+            <w:pPr>
+              <w:jc w:val="center"/>
+              <w:rPr>
+                <w:b/>
+                <w:sz w:val="24"/>
+                <w:szCs w:val="24"/>
+              </w:rPr>
+            </w:pPr>
+            <w:r>
+              <w:rPr>
+                <w:b/>
+                <w:sz w:val="24"/>
+                <w:szCs w:val="24"/>
+              </w:rPr>
+              <w:t>1</w:t>
+            </w:r>
+          </w:p>
+        </w:tc>
+        <w:tc>
+          <w:tcPr>
+            <w:tcW w:w="1730" w:type="dxa"/>
+          </w:tcPr>
+          <w:p>
+            <w:pPr>
+              <w:jc w:val="center"/>
+              <w:rPr>
+                <w:sz w:val="24"/>
+                <w:szCs w:val="24"/>
+              </w:rPr>
+            </w:pPr>
+            <w:r>
+              <w:rPr>
+                <w:sz w:val="24"/>
+                <w:szCs w:val="24"/>
+              </w:rPr>
+              <w:t>1</w:t>
+            </w:r>
+          </w:p>
+        </w:tc>
+      </w:tr>
+      <w:tr>
+        <w:trPr>
+          <w:jc w:val="center"/>
+        </w:trPr>
+        <w:tc>
+          <w:tcPr>
+            <w:tcW w:w="983" w:type="dxa"/>
+          </w:tcPr>
+          <w:p>
+            <w:pPr>
+              <w:jc w:val="center"/>
+              <w:rPr>
+                <w:b/>
+                <w:sz w:val="24"/>
+                <w:szCs w:val="24"/>
+              </w:rPr>
+            </w:pPr>
+            <w:r>
+              <w:rPr>
+                <w:b/>
+                <w:sz w:val="24"/>
+                <w:szCs w:val="24"/>
+              </w:rPr>
+              <w:t>Total</w:t>
+            </w:r>
+          </w:p>
+        </w:tc>
+        <w:tc>
+          <w:tcPr>
+            <w:tcW w:w="1010" w:type="dxa"/>
+          </w:tcPr>
+          <w:p>
+            <w:pPr>
+              <w:jc w:val="center"/>
+              <w:rPr>
+                <w:b/>
+                <w:sz w:val="24"/>
+                <w:szCs w:val="24"/>
+              </w:rPr>
+            </w:pPr>
+            <w:r>
+              <w:rPr>
+                <w:b/>
+                <w:sz w:val="24"/>
+                <w:szCs w:val="24"/>
+              </w:rPr>
+              <w:t>41</w:t>
+            </w:r>
+          </w:p>
+        </w:tc>
+        <w:tc>
+          <w:tcPr>
+            <w:tcW w:w="924" w:type="dxa"/>
+          </w:tcPr>
+          <w:p>
+            <w:pPr>
+              <w:jc w:val="center"/>
+              <w:rPr>
+                <w:b/>
+                <w:sz w:val="24"/>
+                <w:szCs w:val="24"/>
+              </w:rPr>
+            </w:pPr>
+            <w:r>
+              <w:rPr>
+                <w:b/>
+                <w:sz w:val="24"/>
+                <w:szCs w:val="24"/>
+              </w:rPr>
+              <w:t>55</w:t>
+            </w:r>
+          </w:p>
+        </w:tc>
+        <w:tc>
+          <w:tcPr>
+            <w:tcW w:w="933" w:type="dxa"/>
+          </w:tcPr>
+          <w:p>
+            <w:pPr>
+              <w:jc w:val="center"/>
+              <w:rPr>
+                <w:b/>
+                <w:sz w:val="24"/>
+                <w:szCs w:val="24"/>
+              </w:rPr>
+            </w:pPr>
+            <w:r>
+              <w:rPr>
+                <w:b/>
+                <w:sz w:val="24"/>
+                <w:szCs w:val="24"/>
+              </w:rPr>
+              <w:t>14</w:t>
+            </w:r>
+          </w:p>
+        </w:tc>
+        <w:tc>
+          <w:tcPr>
+            <w:tcW w:w="845" w:type="dxa"/>
+          </w:tcPr>
+          <w:p>
+            <w:pPr>
+              <w:jc w:val="center"/>
+              <w:rPr>
+                <w:b/>
+                <w:sz w:val="24"/>
+                <w:szCs w:val="24"/>
+              </w:rPr>
+            </w:pPr>
+            <w:r>
+              <w:rPr>
+                <w:b/>
+                <w:sz w:val="24"/>
+                <w:szCs w:val="24"/>
+              </w:rPr>
+              <w:t>110</w:t>
+            </w:r>
+          </w:p>
+        </w:tc>
+        <w:tc>
+          <w:tcPr>
+            <w:tcW w:w="1730" w:type="dxa"/>
+          </w:tcPr>
+          <w:p>
+            <w:pPr>
+              <w:jc w:val="center"/>
+              <w:rPr>
+                <w:sz w:val="24"/>
+                <w:szCs w:val="24"/>
+              </w:rPr>
+            </w:pPr>
+            <w:r>
+              <w:rPr>
+                <w:sz w:val="24"/>
+                <w:szCs w:val="24"/>
+              </w:rPr>
+              <w:t>120</w:t>
+            </w:r>
+          </w:p>
+        </w:tc>
+      </w:tr>
+    </w:tbl>
     <w:p>
       <w:pPr>
         <w:rPr>
@@ -12995,14 +14455,14 @@
     <w:tbl>
       <w:tblPr>
         <w:tblStyle w:val="TableGrid"/>
-        <w:tblW w:w="9634" w:type="dxa"/>
+        <w:tblW w:w="9870" w:type="dxa"/>
         <w:tblLayout w:type="fixed"/>
         <w:tblLook w:val="04A0" w:firstRow="1" w:lastRow="0" w:firstColumn="1" w:lastColumn="0" w:noHBand="0" w:noVBand="1"/>
       </w:tblPr>
       <w:tblGrid>
         <w:gridCol w:w="1523"/>
         <w:gridCol w:w="1449"/>
-        <w:gridCol w:w="6662"/>
+        <w:gridCol w:w="6898"/>
       </w:tblGrid>
       <w:tr>
         <w:trPr>
@@ -13052,7 +14512,7 @@
         </w:tc>
         <w:tc>
           <w:tcPr>
-            <w:tcW w:w="6662" w:type="dxa"/>
+            <w:tcW w:w="6898" w:type="dxa"/>
             <w:shd w:val="clear" w:color="auto" w:fill="F2F2F2" w:themeFill="background1" w:themeFillShade="F2"/>
             <w:vAlign w:val="center"/>
           </w:tcPr>
@@ -13121,7 +14581,7 @@
         </w:tc>
         <w:tc>
           <w:tcPr>
-            <w:tcW w:w="6662" w:type="dxa"/>
+            <w:tcW w:w="6898" w:type="dxa"/>
             <w:shd w:val="clear" w:color="auto" w:fill="auto"/>
           </w:tcPr>
           <w:p>
@@ -13197,7 +14657,7 @@
         </w:tc>
         <w:tc>
           <w:tcPr>
-            <w:tcW w:w="6662" w:type="dxa"/>
+            <w:tcW w:w="6898" w:type="dxa"/>
             <w:shd w:val="clear" w:color="auto" w:fill="auto"/>
           </w:tcPr>
           <w:p>
@@ -13274,7 +14734,7 @@
         </w:tc>
         <w:tc>
           <w:tcPr>
-            <w:tcW w:w="6662" w:type="dxa"/>
+            <w:tcW w:w="6898" w:type="dxa"/>
             <w:shd w:val="clear" w:color="auto" w:fill="auto"/>
           </w:tcPr>
           <w:p>
@@ -13346,7 +14806,7 @@
         </w:tc>
         <w:tc>
           <w:tcPr>
-            <w:tcW w:w="6662" w:type="dxa"/>
+            <w:tcW w:w="6898" w:type="dxa"/>
             <w:shd w:val="clear" w:color="auto" w:fill="auto"/>
           </w:tcPr>
           <w:p>
@@ -13426,7 +14886,7 @@
         </w:tc>
         <w:tc>
           <w:tcPr>
-            <w:tcW w:w="6662" w:type="dxa"/>
+            <w:tcW w:w="6898" w:type="dxa"/>
             <w:shd w:val="clear" w:color="auto" w:fill="auto"/>
           </w:tcPr>
           <w:p>
@@ -13497,7 +14957,7 @@
         </w:tc>
         <w:tc>
           <w:tcPr>
-            <w:tcW w:w="6662" w:type="dxa"/>
+            <w:tcW w:w="6898" w:type="dxa"/>
             <w:shd w:val="clear" w:color="auto" w:fill="auto"/>
           </w:tcPr>
           <w:p>
@@ -13568,7 +15028,7 @@
         </w:tc>
         <w:tc>
           <w:tcPr>
-            <w:tcW w:w="6662" w:type="dxa"/>
+            <w:tcW w:w="6898" w:type="dxa"/>
             <w:shd w:val="clear" w:color="auto" w:fill="auto"/>
           </w:tcPr>
           <w:p>
@@ -13639,7 +15099,7 @@
         </w:tc>
         <w:tc>
           <w:tcPr>
-            <w:tcW w:w="6662" w:type="dxa"/>
+            <w:tcW w:w="6898" w:type="dxa"/>
             <w:shd w:val="clear" w:color="auto" w:fill="auto"/>
           </w:tcPr>
           <w:p>
@@ -13710,7 +15170,7 @@
         </w:tc>
         <w:tc>
           <w:tcPr>
-            <w:tcW w:w="6662" w:type="dxa"/>
+            <w:tcW w:w="6898" w:type="dxa"/>
             <w:shd w:val="clear" w:color="auto" w:fill="auto"/>
           </w:tcPr>
           <w:p>
@@ -13780,7 +15240,7 @@
         </w:tc>
         <w:tc>
           <w:tcPr>
-            <w:tcW w:w="6662" w:type="dxa"/>
+            <w:tcW w:w="6898" w:type="dxa"/>
             <w:shd w:val="clear" w:color="auto" w:fill="auto"/>
           </w:tcPr>
           <w:p>
@@ -13849,7 +15309,7 @@
         </w:tc>
         <w:tc>
           <w:tcPr>
-            <w:tcW w:w="6662" w:type="dxa"/>
+            <w:tcW w:w="6898" w:type="dxa"/>
             <w:shd w:val="clear" w:color="auto" w:fill="auto"/>
           </w:tcPr>
           <w:p>
@@ -13918,7 +15378,7 @@
         </w:tc>
         <w:tc>
           <w:tcPr>
-            <w:tcW w:w="6662" w:type="dxa"/>
+            <w:tcW w:w="6898" w:type="dxa"/>
             <w:shd w:val="clear" w:color="auto" w:fill="auto"/>
           </w:tcPr>
           <w:p>
@@ -13988,7 +15448,7 @@
         </w:tc>
         <w:tc>
           <w:tcPr>
-            <w:tcW w:w="6662" w:type="dxa"/>
+            <w:tcW w:w="6898" w:type="dxa"/>
             <w:shd w:val="clear" w:color="auto" w:fill="auto"/>
           </w:tcPr>
           <w:p>
@@ -14058,7 +15518,7 @@
         </w:tc>
         <w:tc>
           <w:tcPr>
-            <w:tcW w:w="6662" w:type="dxa"/>
+            <w:tcW w:w="6898" w:type="dxa"/>
             <w:shd w:val="clear" w:color="auto" w:fill="auto"/>
           </w:tcPr>
           <w:p>
@@ -14127,7 +15587,7 @@
         </w:tc>
         <w:tc>
           <w:tcPr>
-            <w:tcW w:w="6662" w:type="dxa"/>
+            <w:tcW w:w="6898" w:type="dxa"/>
             <w:shd w:val="clear" w:color="auto" w:fill="auto"/>
           </w:tcPr>
           <w:p>
@@ -14196,7 +15656,7 @@
         </w:tc>
         <w:tc>
           <w:tcPr>
-            <w:tcW w:w="6662" w:type="dxa"/>
+            <w:tcW w:w="6898" w:type="dxa"/>
             <w:shd w:val="clear" w:color="auto" w:fill="auto"/>
           </w:tcPr>
           <w:p>
@@ -14266,7 +15726,7 @@
         </w:tc>
         <w:tc>
           <w:tcPr>
-            <w:tcW w:w="6662" w:type="dxa"/>
+            <w:tcW w:w="6898" w:type="dxa"/>
             <w:shd w:val="clear" w:color="auto" w:fill="auto"/>
           </w:tcPr>
           <w:p>
@@ -14356,7 +15816,7 @@
         </w:tc>
         <w:tc>
           <w:tcPr>
-            <w:tcW w:w="6662" w:type="dxa"/>
+            <w:tcW w:w="6898" w:type="dxa"/>
             <w:shd w:val="clear" w:color="auto" w:fill="auto"/>
           </w:tcPr>
           <w:p>
@@ -14427,7 +15887,7 @@
         </w:tc>
         <w:tc>
           <w:tcPr>
-            <w:tcW w:w="6662" w:type="dxa"/>
+            <w:tcW w:w="6898" w:type="dxa"/>
             <w:shd w:val="clear" w:color="auto" w:fill="auto"/>
           </w:tcPr>
           <w:p>
@@ -14497,7 +15957,7 @@
         </w:tc>
         <w:tc>
           <w:tcPr>
-            <w:tcW w:w="6662" w:type="dxa"/>
+            <w:tcW w:w="6898" w:type="dxa"/>
             <w:shd w:val="clear" w:color="auto" w:fill="auto"/>
           </w:tcPr>
           <w:p>
@@ -14534,6 +15994,13 @@
                 <w:szCs w:val="20"/>
               </w:rPr>
             </w:pPr>
+            <w:r>
+              <w:rPr>
+                <w:sz w:val="20"/>
+                <w:szCs w:val="20"/>
+              </w:rPr>
+              <w:t>4.1.12 onwards</w:t>
+            </w:r>
           </w:p>
         </w:tc>
         <w:tc>
@@ -14559,7 +16026,7 @@
         </w:tc>
         <w:tc>
           <w:tcPr>
-            <w:tcW w:w="6662" w:type="dxa"/>
+            <w:tcW w:w="6898" w:type="dxa"/>
             <w:shd w:val="clear" w:color="auto" w:fill="auto"/>
           </w:tcPr>
           <w:p>
@@ -14635,7 +16102,7 @@
         </w:tc>
         <w:tc>
           <w:tcPr>
-            <w:tcW w:w="6662" w:type="dxa"/>
+            <w:tcW w:w="6898" w:type="dxa"/>
             <w:shd w:val="clear" w:color="auto" w:fill="auto"/>
           </w:tcPr>
           <w:p>
@@ -14706,7 +16173,7 @@
         </w:tc>
         <w:tc>
           <w:tcPr>
-            <w:tcW w:w="6662" w:type="dxa"/>
+            <w:tcW w:w="6898" w:type="dxa"/>
             <w:shd w:val="clear" w:color="auto" w:fill="auto"/>
           </w:tcPr>
           <w:p>
@@ -14784,7 +16251,7 @@
         </w:tc>
         <w:tc>
           <w:tcPr>
-            <w:tcW w:w="6662" w:type="dxa"/>
+            <w:tcW w:w="6898" w:type="dxa"/>
             <w:shd w:val="clear" w:color="auto" w:fill="auto"/>
           </w:tcPr>
           <w:p>
@@ -14867,7 +16334,7 @@
         </w:tc>
         <w:tc>
           <w:tcPr>
-            <w:tcW w:w="6662" w:type="dxa"/>
+            <w:tcW w:w="6898" w:type="dxa"/>
             <w:shd w:val="clear" w:color="auto" w:fill="auto"/>
           </w:tcPr>
           <w:p>
@@ -14936,7 +16403,7 @@
         </w:tc>
         <w:tc>
           <w:tcPr>
-            <w:tcW w:w="6662" w:type="dxa"/>
+            <w:tcW w:w="6898" w:type="dxa"/>
             <w:shd w:val="clear" w:color="auto" w:fill="auto"/>
           </w:tcPr>
           <w:p>
@@ -15005,7 +16472,7 @@
         </w:tc>
         <w:tc>
           <w:tcPr>
-            <w:tcW w:w="6662" w:type="dxa"/>
+            <w:tcW w:w="6898" w:type="dxa"/>
             <w:shd w:val="clear" w:color="auto" w:fill="auto"/>
           </w:tcPr>
           <w:p>
@@ -15074,7 +16541,7 @@
         </w:tc>
         <w:tc>
           <w:tcPr>
-            <w:tcW w:w="6662" w:type="dxa"/>
+            <w:tcW w:w="6898" w:type="dxa"/>
             <w:shd w:val="clear" w:color="auto" w:fill="auto"/>
           </w:tcPr>
           <w:p>
@@ -15116,7 +16583,6 @@
                 <w:sz w:val="20"/>
                 <w:szCs w:val="20"/>
               </w:rPr>
-              <w:lastRenderedPageBreak/>
               <w:t>4.1.19</w:t>
             </w:r>
           </w:p>
@@ -15144,7 +16610,7 @@
         </w:tc>
         <w:tc>
           <w:tcPr>
-            <w:tcW w:w="6662" w:type="dxa"/>
+            <w:tcW w:w="6898" w:type="dxa"/>
             <w:shd w:val="clear" w:color="auto" w:fill="auto"/>
           </w:tcPr>
           <w:p>
@@ -15186,6 +16652,7 @@
                 <w:sz w:val="20"/>
                 <w:szCs w:val="20"/>
               </w:rPr>
+              <w:lastRenderedPageBreak/>
               <w:t>4.1.20</w:t>
             </w:r>
           </w:p>
@@ -15213,7 +16680,7 @@
         </w:tc>
         <w:tc>
           <w:tcPr>
-            <w:tcW w:w="6662" w:type="dxa"/>
+            <w:tcW w:w="6898" w:type="dxa"/>
             <w:shd w:val="clear" w:color="auto" w:fill="auto"/>
           </w:tcPr>
           <w:p>
@@ -15282,7 +16749,7 @@
         </w:tc>
         <w:tc>
           <w:tcPr>
-            <w:tcW w:w="6662" w:type="dxa"/>
+            <w:tcW w:w="6898" w:type="dxa"/>
             <w:shd w:val="clear" w:color="auto" w:fill="auto"/>
           </w:tcPr>
           <w:p>
@@ -15351,7 +16818,7 @@
         </w:tc>
         <w:tc>
           <w:tcPr>
-            <w:tcW w:w="6662" w:type="dxa"/>
+            <w:tcW w:w="6898" w:type="dxa"/>
             <w:shd w:val="clear" w:color="auto" w:fill="auto"/>
           </w:tcPr>
           <w:p>
@@ -15420,7 +16887,7 @@
         </w:tc>
         <w:tc>
           <w:tcPr>
-            <w:tcW w:w="6662" w:type="dxa"/>
+            <w:tcW w:w="6898" w:type="dxa"/>
             <w:shd w:val="clear" w:color="auto" w:fill="auto"/>
           </w:tcPr>
           <w:p>
@@ -15489,7 +16956,7 @@
         </w:tc>
         <w:tc>
           <w:tcPr>
-            <w:tcW w:w="6662" w:type="dxa"/>
+            <w:tcW w:w="6898" w:type="dxa"/>
             <w:shd w:val="clear" w:color="auto" w:fill="auto"/>
           </w:tcPr>
           <w:p>
@@ -15558,7 +17025,7 @@
         </w:tc>
         <w:tc>
           <w:tcPr>
-            <w:tcW w:w="6662" w:type="dxa"/>
+            <w:tcW w:w="6898" w:type="dxa"/>
             <w:shd w:val="clear" w:color="auto" w:fill="auto"/>
           </w:tcPr>
           <w:p>
@@ -15627,7 +17094,7 @@
         </w:tc>
         <w:tc>
           <w:tcPr>
-            <w:tcW w:w="6662" w:type="dxa"/>
+            <w:tcW w:w="6898" w:type="dxa"/>
             <w:shd w:val="clear" w:color="auto" w:fill="auto"/>
           </w:tcPr>
           <w:p>
@@ -15718,7 +17185,7 @@
         </w:tc>
         <w:tc>
           <w:tcPr>
-            <w:tcW w:w="6662" w:type="dxa"/>
+            <w:tcW w:w="6898" w:type="dxa"/>
             <w:shd w:val="clear" w:color="auto" w:fill="auto"/>
           </w:tcPr>
           <w:p>
@@ -15796,7 +17263,7 @@
         </w:tc>
         <w:tc>
           <w:tcPr>
-            <w:tcW w:w="6662" w:type="dxa"/>
+            <w:tcW w:w="6898" w:type="dxa"/>
             <w:shd w:val="clear" w:color="auto" w:fill="auto"/>
           </w:tcPr>
           <w:p>
@@ -15874,7 +17341,7 @@
         </w:tc>
         <w:tc>
           <w:tcPr>
-            <w:tcW w:w="6662" w:type="dxa"/>
+            <w:tcW w:w="6898" w:type="dxa"/>
             <w:shd w:val="clear" w:color="auto" w:fill="auto"/>
           </w:tcPr>
           <w:p>
@@ -15952,7 +17419,7 @@
         </w:tc>
         <w:tc>
           <w:tcPr>
-            <w:tcW w:w="6662" w:type="dxa"/>
+            <w:tcW w:w="6898" w:type="dxa"/>
             <w:shd w:val="clear" w:color="auto" w:fill="auto"/>
           </w:tcPr>
           <w:p>
@@ -16030,7 +17497,7 @@
         </w:tc>
         <w:tc>
           <w:tcPr>
-            <w:tcW w:w="6662" w:type="dxa"/>
+            <w:tcW w:w="6898" w:type="dxa"/>
             <w:shd w:val="clear" w:color="auto" w:fill="auto"/>
           </w:tcPr>
           <w:p>
@@ -16108,7 +17575,7 @@
         </w:tc>
         <w:tc>
           <w:tcPr>
-            <w:tcW w:w="6662" w:type="dxa"/>
+            <w:tcW w:w="6898" w:type="dxa"/>
             <w:shd w:val="clear" w:color="auto" w:fill="auto"/>
           </w:tcPr>
           <w:p>
@@ -16186,7 +17653,7 @@
         </w:tc>
         <w:tc>
           <w:tcPr>
-            <w:tcW w:w="6662" w:type="dxa"/>
+            <w:tcW w:w="6898" w:type="dxa"/>
             <w:shd w:val="clear" w:color="auto" w:fill="auto"/>
           </w:tcPr>
           <w:p>
@@ -16264,7 +17731,7 @@
         </w:tc>
         <w:tc>
           <w:tcPr>
-            <w:tcW w:w="6662" w:type="dxa"/>
+            <w:tcW w:w="6898" w:type="dxa"/>
             <w:shd w:val="clear" w:color="auto" w:fill="auto"/>
           </w:tcPr>
           <w:p>
@@ -16342,7 +17809,7 @@
         </w:tc>
         <w:tc>
           <w:tcPr>
-            <w:tcW w:w="6662" w:type="dxa"/>
+            <w:tcW w:w="6898" w:type="dxa"/>
             <w:shd w:val="clear" w:color="auto" w:fill="auto"/>
           </w:tcPr>
           <w:p>
@@ -16420,7 +17887,7 @@
         </w:tc>
         <w:tc>
           <w:tcPr>
-            <w:tcW w:w="6662" w:type="dxa"/>
+            <w:tcW w:w="6898" w:type="dxa"/>
             <w:shd w:val="clear" w:color="auto" w:fill="auto"/>
           </w:tcPr>
           <w:p>
@@ -16498,7 +17965,7 @@
         </w:tc>
         <w:tc>
           <w:tcPr>
-            <w:tcW w:w="6662" w:type="dxa"/>
+            <w:tcW w:w="6898" w:type="dxa"/>
             <w:shd w:val="clear" w:color="auto" w:fill="auto"/>
           </w:tcPr>
           <w:p>
@@ -16576,7 +18043,7 @@
         </w:tc>
         <w:tc>
           <w:tcPr>
-            <w:tcW w:w="6662" w:type="dxa"/>
+            <w:tcW w:w="6898" w:type="dxa"/>
             <w:shd w:val="clear" w:color="auto" w:fill="auto"/>
           </w:tcPr>
           <w:p>
@@ -16654,7 +18121,7 @@
         </w:tc>
         <w:tc>
           <w:tcPr>
-            <w:tcW w:w="6662" w:type="dxa"/>
+            <w:tcW w:w="6898" w:type="dxa"/>
             <w:shd w:val="clear" w:color="auto" w:fill="auto"/>
           </w:tcPr>
           <w:p>
@@ -16732,7 +18199,7 @@
         </w:tc>
         <w:tc>
           <w:tcPr>
-            <w:tcW w:w="6662" w:type="dxa"/>
+            <w:tcW w:w="6898" w:type="dxa"/>
             <w:shd w:val="clear" w:color="auto" w:fill="auto"/>
           </w:tcPr>
           <w:p>
@@ -16817,7 +18284,7 @@
         </w:tc>
         <w:tc>
           <w:tcPr>
-            <w:tcW w:w="6662" w:type="dxa"/>
+            <w:tcW w:w="6898" w:type="dxa"/>
             <w:shd w:val="clear" w:color="auto" w:fill="auto"/>
           </w:tcPr>
           <w:p>
@@ -16895,7 +18362,7 @@
         </w:tc>
         <w:tc>
           <w:tcPr>
-            <w:tcW w:w="6662" w:type="dxa"/>
+            <w:tcW w:w="6898" w:type="dxa"/>
             <w:shd w:val="clear" w:color="auto" w:fill="auto"/>
           </w:tcPr>
           <w:p>
@@ -16981,7 +18448,7 @@
         </w:tc>
         <w:tc>
           <w:tcPr>
-            <w:tcW w:w="6662" w:type="dxa"/>
+            <w:tcW w:w="6898" w:type="dxa"/>
             <w:shd w:val="clear" w:color="auto" w:fill="auto"/>
           </w:tcPr>
           <w:p>
@@ -17069,7 +18536,7 @@
         </w:tc>
         <w:tc>
           <w:tcPr>
-            <w:tcW w:w="6662" w:type="dxa"/>
+            <w:tcW w:w="6898" w:type="dxa"/>
             <w:shd w:val="clear" w:color="auto" w:fill="auto"/>
           </w:tcPr>
           <w:p>
@@ -17174,7 +18641,7 @@
         </w:tc>
         <w:tc>
           <w:tcPr>
-            <w:tcW w:w="6662" w:type="dxa"/>
+            <w:tcW w:w="6898" w:type="dxa"/>
             <w:shd w:val="clear" w:color="auto" w:fill="auto"/>
           </w:tcPr>
           <w:p>
@@ -17252,7 +18719,7 @@
         </w:tc>
         <w:tc>
           <w:tcPr>
-            <w:tcW w:w="6662" w:type="dxa"/>
+            <w:tcW w:w="6898" w:type="dxa"/>
             <w:shd w:val="clear" w:color="auto" w:fill="auto"/>
           </w:tcPr>
           <w:p>
@@ -17330,7 +18797,7 @@
         </w:tc>
         <w:tc>
           <w:tcPr>
-            <w:tcW w:w="6662" w:type="dxa"/>
+            <w:tcW w:w="6898" w:type="dxa"/>
             <w:shd w:val="clear" w:color="auto" w:fill="auto"/>
           </w:tcPr>
           <w:p>
@@ -17412,7 +18879,7 @@
         </w:tc>
         <w:tc>
           <w:tcPr>
-            <w:tcW w:w="6662" w:type="dxa"/>
+            <w:tcW w:w="6898" w:type="dxa"/>
             <w:shd w:val="clear" w:color="auto" w:fill="auto"/>
           </w:tcPr>
           <w:p>
@@ -17494,7 +18961,7 @@
         </w:tc>
         <w:tc>
           <w:tcPr>
-            <w:tcW w:w="6662" w:type="dxa"/>
+            <w:tcW w:w="6898" w:type="dxa"/>
             <w:shd w:val="clear" w:color="auto" w:fill="auto"/>
           </w:tcPr>
           <w:p>
@@ -17602,7 +19069,7 @@
         </w:tc>
         <w:tc>
           <w:tcPr>
-            <w:tcW w:w="6662" w:type="dxa"/>
+            <w:tcW w:w="6898" w:type="dxa"/>
             <w:shd w:val="clear" w:color="auto" w:fill="auto"/>
           </w:tcPr>
           <w:p>
@@ -17726,7 +19193,7 @@
         </w:tc>
         <w:tc>
           <w:tcPr>
-            <w:tcW w:w="6662" w:type="dxa"/>
+            <w:tcW w:w="6898" w:type="dxa"/>
             <w:shd w:val="clear" w:color="auto" w:fill="auto"/>
           </w:tcPr>
           <w:p>
@@ -17808,7 +19275,7 @@
         </w:tc>
         <w:tc>
           <w:tcPr>
-            <w:tcW w:w="6662" w:type="dxa"/>
+            <w:tcW w:w="6898" w:type="dxa"/>
             <w:shd w:val="clear" w:color="auto" w:fill="auto"/>
           </w:tcPr>
           <w:p>
@@ -17932,7 +19399,7 @@
         </w:tc>
         <w:tc>
           <w:tcPr>
-            <w:tcW w:w="6662" w:type="dxa"/>
+            <w:tcW w:w="6898" w:type="dxa"/>
             <w:shd w:val="clear" w:color="auto" w:fill="auto"/>
           </w:tcPr>
           <w:p>
@@ -18014,7 +19481,7 @@
         </w:tc>
         <w:tc>
           <w:tcPr>
-            <w:tcW w:w="6662" w:type="dxa"/>
+            <w:tcW w:w="6898" w:type="dxa"/>
             <w:shd w:val="clear" w:color="auto" w:fill="auto"/>
           </w:tcPr>
           <w:p>
@@ -18113,7 +19580,7 @@
         </w:tc>
         <w:tc>
           <w:tcPr>
-            <w:tcW w:w="6662" w:type="dxa"/>
+            <w:tcW w:w="6898" w:type="dxa"/>
             <w:shd w:val="clear" w:color="auto" w:fill="auto"/>
           </w:tcPr>
           <w:p>
@@ -18209,7 +19676,7 @@
         </w:tc>
         <w:tc>
           <w:tcPr>
-            <w:tcW w:w="6662" w:type="dxa"/>
+            <w:tcW w:w="6898" w:type="dxa"/>
             <w:shd w:val="clear" w:color="auto" w:fill="auto"/>
           </w:tcPr>
           <w:p>
@@ -18285,7 +19752,7 @@
         </w:tc>
         <w:tc>
           <w:tcPr>
-            <w:tcW w:w="6662" w:type="dxa"/>
+            <w:tcW w:w="6898" w:type="dxa"/>
             <w:shd w:val="clear" w:color="auto" w:fill="auto"/>
           </w:tcPr>
           <w:p>
@@ -18412,7 +19879,7 @@
         </w:tc>
         <w:tc>
           <w:tcPr>
-            <w:tcW w:w="6662" w:type="dxa"/>
+            <w:tcW w:w="6898" w:type="dxa"/>
             <w:shd w:val="clear" w:color="auto" w:fill="auto"/>
           </w:tcPr>
           <w:p>
@@ -18513,7 +19980,7 @@
         </w:tc>
         <w:tc>
           <w:tcPr>
-            <w:tcW w:w="6662" w:type="dxa"/>
+            <w:tcW w:w="6898" w:type="dxa"/>
             <w:shd w:val="clear" w:color="auto" w:fill="auto"/>
           </w:tcPr>
           <w:p>
@@ -18592,7 +20059,7 @@
         </w:tc>
         <w:tc>
           <w:tcPr>
-            <w:tcW w:w="6662" w:type="dxa"/>
+            <w:tcW w:w="6898" w:type="dxa"/>
             <w:shd w:val="clear" w:color="auto" w:fill="auto"/>
           </w:tcPr>
           <w:p>
@@ -18673,7 +20140,7 @@
         </w:tc>
         <w:tc>
           <w:tcPr>
-            <w:tcW w:w="6662" w:type="dxa"/>
+            <w:tcW w:w="6898" w:type="dxa"/>
             <w:shd w:val="clear" w:color="auto" w:fill="auto"/>
           </w:tcPr>
           <w:p>
@@ -18742,7 +20209,7 @@
         </w:tc>
         <w:tc>
           <w:tcPr>
-            <w:tcW w:w="6662" w:type="dxa"/>
+            <w:tcW w:w="6898" w:type="dxa"/>
             <w:shd w:val="clear" w:color="auto" w:fill="auto"/>
           </w:tcPr>
           <w:p>
@@ -18825,7 +20292,7 @@
         </w:tc>
         <w:tc>
           <w:tcPr>
-            <w:tcW w:w="6662" w:type="dxa"/>
+            <w:tcW w:w="6898" w:type="dxa"/>
             <w:shd w:val="clear" w:color="auto" w:fill="auto"/>
           </w:tcPr>
           <w:p>
@@ -18894,7 +20361,7 @@
         </w:tc>
         <w:tc>
           <w:tcPr>
-            <w:tcW w:w="6662" w:type="dxa"/>
+            <w:tcW w:w="6898" w:type="dxa"/>
             <w:shd w:val="clear" w:color="auto" w:fill="auto"/>
           </w:tcPr>
           <w:p>
@@ -18970,7 +20437,7 @@
         </w:tc>
         <w:tc>
           <w:tcPr>
-            <w:tcW w:w="6662" w:type="dxa"/>
+            <w:tcW w:w="6898" w:type="dxa"/>
             <w:shd w:val="clear" w:color="auto" w:fill="auto"/>
           </w:tcPr>
           <w:p>
@@ -19039,7 +20506,7 @@
         </w:tc>
         <w:tc>
           <w:tcPr>
-            <w:tcW w:w="6662" w:type="dxa"/>
+            <w:tcW w:w="6898" w:type="dxa"/>
             <w:shd w:val="clear" w:color="auto" w:fill="auto"/>
           </w:tcPr>
           <w:p>
@@ -19122,7 +20589,7 @@
         </w:tc>
         <w:tc>
           <w:tcPr>
-            <w:tcW w:w="6662" w:type="dxa"/>
+            <w:tcW w:w="6898" w:type="dxa"/>
             <w:shd w:val="clear" w:color="auto" w:fill="auto"/>
           </w:tcPr>
           <w:p>
@@ -19191,7 +20658,7 @@
         </w:tc>
         <w:tc>
           <w:tcPr>
-            <w:tcW w:w="6662" w:type="dxa"/>
+            <w:tcW w:w="6898" w:type="dxa"/>
             <w:shd w:val="clear" w:color="auto" w:fill="auto"/>
           </w:tcPr>
           <w:p>
@@ -19219,6 +20686,8 @@
           <w:szCs w:val="24"/>
         </w:rPr>
       </w:pPr>
+      <w:bookmarkStart w:id="0" w:name="_GoBack"/>
+      <w:bookmarkEnd w:id="0"/>
     </w:p>
     <w:sectPr>
       <w:pgSz w:w="11906" w:h="16838"/>

</xml_diff>

<commit_message>
Final changes to files to be submitted
group agrees on files for submission
</commit_message>
<xml_diff>
--- a/Testing Feedback Report.docx
+++ b/Testing Feedback Report.docx
@@ -1,7 +1,11 @@
 
 <file path=word/document.xml><?xml version="1.0" encoding="utf-8"?>
-<w:document xmlns:wpc="http://schemas.microsoft.com/office/word/2010/wordprocessingCanvas" xmlns:mc="http://schemas.openxmlformats.org/markup-compatibility/2006" xmlns:o="urn:schemas-microsoft-com:office:office" xmlns:r="http://schemas.openxmlformats.org/officeDocument/2006/relationships" xmlns:m="http://schemas.openxmlformats.org/officeDocument/2006/math" xmlns:v="urn:schemas-microsoft-com:vml" xmlns:wp14="http://schemas.microsoft.com/office/word/2010/wordprocessingDrawing" xmlns:wp="http://schemas.openxmlformats.org/drawingml/2006/wordprocessingDrawing" xmlns:w10="urn:schemas-microsoft-com:office:word" xmlns:w="http://schemas.openxmlformats.org/wordprocessingml/2006/main" xmlns:w14="http://schemas.microsoft.com/office/word/2010/wordml" xmlns:w15="http://schemas.microsoft.com/office/word/2012/wordml" xmlns:wpg="http://schemas.microsoft.com/office/word/2010/wordprocessingGroup" xmlns:wpi="http://schemas.microsoft.com/office/word/2010/wordprocessingInk" xmlns:wne="http://schemas.microsoft.com/office/word/2006/wordml" xmlns:wps="http://schemas.microsoft.com/office/word/2010/wordprocessingShape" mc:Ignorable="w14 w15 wp14">
+<w:document xmlns:wpc="http://schemas.microsoft.com/office/word/2010/wordprocessingCanvas" xmlns:mc="http://schemas.openxmlformats.org/markup-compatibility/2006" xmlns:o="urn:schemas-microsoft-com:office:office" xmlns:r="http://schemas.openxmlformats.org/officeDocument/2006/relationships" xmlns:m="http://schemas.openxmlformats.org/officeDocument/2006/math" xmlns:v="urn:schemas-microsoft-com:vml" xmlns:wp14="http://schemas.microsoft.com/office/word/2010/wordprocessingDrawing" xmlns:wp="http://schemas.openxmlformats.org/drawingml/2006/wordprocessingDrawing" xmlns:w10="urn:schemas-microsoft-com:office:word" xmlns:w="http://schemas.openxmlformats.org/wordprocessingml/2006/main" xmlns:w14="http://schemas.microsoft.com/office/word/2010/wordml" xmlns:wpg="http://schemas.microsoft.com/office/word/2010/wordprocessingGroup" xmlns:wpi="http://schemas.microsoft.com/office/word/2010/wordprocessingInk" xmlns:wne="http://schemas.microsoft.com/office/word/2006/wordml" xmlns:wps="http://schemas.microsoft.com/office/word/2010/wordprocessingShape" mc:Ignorable="w14 wp14">
   <w:body>
+    <w:p>
+      <w:bookmarkStart w:id="0" w:name="_GoBack"/>
+      <w:bookmarkEnd w:id="0"/>
+    </w:p>
     <w:sdt>
       <w:sdtPr>
         <w:id w:val="-1194305700"/>
@@ -12,6 +16,8 @@
       </w:sdtPr>
       <w:sdtEndPr>
         <w:rPr>
+          <w:rFonts w:asciiTheme="majorHAnsi" w:eastAsiaTheme="majorEastAsia" w:hAnsiTheme="majorHAnsi" w:cstheme="majorBidi"/>
+          <w:color w:val="365F91" w:themeColor="accent1" w:themeShade="BF"/>
           <w:sz w:val="24"/>
           <w:szCs w:val="24"/>
           <w:u w:val="single"/>
@@ -27,7 +33,7 @@
             <mc:AlternateContent>
               <mc:Choice Requires="wpg">
                 <w:drawing>
-                  <wp:anchor distT="0" distB="0" distL="114300" distR="114300" simplePos="0" relativeHeight="251661824" behindDoc="0" locked="0" layoutInCell="1" allowOverlap="1" wp14:anchorId="75F3A7DD" wp14:editId="1F7BB40F">
+                  <wp:anchor distT="0" distB="0" distL="114300" distR="114300" simplePos="0" relativeHeight="251661824" behindDoc="0" locked="0" layoutInCell="1" allowOverlap="1" wp14:anchorId="0794926C" wp14:editId="37C80DCE">
                     <wp:simplePos x="0" y="0"/>
                     <wp:positionH relativeFrom="page">
                       <wp:align>center</wp:align>
@@ -228,7 +234,7 @@
                                 <a:avLst/>
                               </a:prstGeom>
                               <a:blipFill>
-                                <a:blip r:embed="rId9"/>
+                                <a:blip r:embed="rId10"/>
                                 <a:stretch>
                                   <a:fillRect r="-7574"/>
                                 </a:stretch>
@@ -274,15 +280,323 @@
               </mc:Choice>
               <mc:Fallback>
                 <w:pict>
-                  <v:group w14:anchorId="7780245E" id="Group 149" o:spid="_x0000_s1026" style="position:absolute;margin-left:0;margin-top:0;width:8in;height:95.7pt;z-index:251661824;mso-width-percent:941;mso-height-percent:121;mso-top-percent:23;mso-position-horizontal:center;mso-position-horizontal-relative:page;mso-position-vertical-relative:page;mso-width-percent:941;mso-height-percent:121;mso-top-percent:23" coordorigin="" coordsize="73152,12161" o:gfxdata="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">
+                  <v:group id="Group 149" o:spid="_x0000_s1026" style="position:absolute;margin-left:0;margin-top:0;width:8in;height:95.7pt;z-index:251661824;mso-width-percent:941;mso-height-percent:121;mso-top-percent:23;mso-position-horizontal:center;mso-position-horizontal-relative:page;mso-position-vertical-relative:page;mso-width-percent:941;mso-height-percent:121;mso-top-percent:23" coordorigin="" coordsize="73152,12161" o:gfxdata="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">
                     <v:shape id="Rectangle 51" o:spid="_x0000_s1027" style="position:absolute;width:73152;height:11303;visibility:visible;mso-wrap-style:square;v-text-anchor:middle" coordsize="7312660,1129665" o:gfxdata="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" path="m,l7312660,r,1129665l3619500,733425,,1091565,,xe" fillcolor="#4f81bd [3204]" stroked="f" strokeweight="2pt">
                       <v:path arrowok="t" o:connecttype="custom" o:connectlocs="0,0;7315200,0;7315200,1130373;3620757,733885;0,1092249;0,0" o:connectangles="0,0,0,0,0,0"/>
                     </v:shape>
                     <v:rect id="Rectangle 151" o:spid="_x0000_s1028" style="position:absolute;width:73152;height:12161;visibility:visible;mso-wrap-style:square;v-text-anchor:middle" o:gfxdata="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" stroked="f" strokeweight="2pt">
-                      <v:fill r:id="rId10" o:title="" recolor="t" rotate="t" type="frame"/>
+                      <v:fill r:id="rId11" o:title="" recolor="t" rotate="t" type="frame"/>
                     </v:rect>
                     <w10:wrap anchorx="page" anchory="page"/>
                   </v:group>
+                </w:pict>
+              </mc:Fallback>
+            </mc:AlternateContent>
+          </w:r>
+        </w:p>
+        <w:p>
+          <w:pPr>
+            <w:rPr>
+              <w:sz w:val="24"/>
+              <w:szCs w:val="24"/>
+              <w:u w:val="single"/>
+            </w:rPr>
+          </w:pPr>
+          <w:r>
+            <w:rPr>
+              <w:noProof/>
+              <w:lang w:eastAsia="en-GB"/>
+            </w:rPr>
+            <mc:AlternateContent>
+              <mc:Choice Requires="wps">
+                <w:drawing>
+                  <wp:anchor distT="0" distB="0" distL="114300" distR="114300" simplePos="0" relativeHeight="251681280" behindDoc="0" locked="0" layoutInCell="1" allowOverlap="1" wp14:anchorId="00B3D5B9" wp14:editId="23705DE0">
+                    <wp:simplePos x="0" y="0"/>
+                    <wp:positionH relativeFrom="margin">
+                      <wp:align>center</wp:align>
+                    </wp:positionH>
+                    <wp:positionV relativeFrom="paragraph">
+                      <wp:posOffset>2627497</wp:posOffset>
+                    </wp:positionV>
+                    <wp:extent cx="6198766" cy="4108863"/>
+                    <wp:effectExtent l="0" t="0" r="0" b="6350"/>
+                    <wp:wrapNone/>
+                    <wp:docPr id="307" name="Text Box 2"/>
+                    <wp:cNvGraphicFramePr>
+                      <a:graphicFrameLocks xmlns:a="http://schemas.openxmlformats.org/drawingml/2006/main"/>
+                    </wp:cNvGraphicFramePr>
+                    <a:graphic xmlns:a="http://schemas.openxmlformats.org/drawingml/2006/main">
+                      <a:graphicData uri="http://schemas.microsoft.com/office/word/2010/wordprocessingShape">
+                        <wps:wsp>
+                          <wps:cNvSpPr txBox="1">
+                            <a:spLocks noChangeArrowheads="1"/>
+                          </wps:cNvSpPr>
+                          <wps:spPr bwMode="auto">
+                            <a:xfrm>
+                              <a:off x="0" y="0"/>
+                              <a:ext cx="6198766" cy="4108863"/>
+                            </a:xfrm>
+                            <a:prstGeom prst="rect">
+                              <a:avLst/>
+                            </a:prstGeom>
+                            <a:solidFill>
+                              <a:srgbClr val="FFFFFF"/>
+                            </a:solidFill>
+                            <a:ln w="9525">
+                              <a:noFill/>
+                              <a:miter lim="800000"/>
+                              <a:headEnd/>
+                              <a:tailEnd/>
+                            </a:ln>
+                          </wps:spPr>
+                          <wps:txbx>
+                            <w:txbxContent>
+                              <w:p>
+                                <w:pPr>
+                                  <w:pStyle w:val="ListParagraph"/>
+                                  <w:ind w:left="0"/>
+                                  <w:jc w:val="both"/>
+                                  <w:rPr>
+                                    <w:b/>
+                                    <w:color w:val="548DD4" w:themeColor="text2" w:themeTint="99"/>
+                                    <w:sz w:val="24"/>
+                                    <w:szCs w:val="24"/>
+                                  </w:rPr>
+                                </w:pPr>
+                                <w:r>
+                                  <w:rPr>
+                                    <w:b/>
+                                    <w:color w:val="548DD4" w:themeColor="text2" w:themeTint="99"/>
+                                    <w:sz w:val="24"/>
+                                    <w:szCs w:val="24"/>
+                                  </w:rPr>
+                                  <w:t>Abstract</w:t>
+                                </w:r>
+                              </w:p>
+                              <w:p>
+                                <w:pPr>
+                                  <w:jc w:val="both"/>
+                                </w:pPr>
+                                <w:r>
+                                  <w:rPr>
+                                    <w:sz w:val="24"/>
+                                    <w:szCs w:val="24"/>
+                                  </w:rPr>
+                                  <w:t>The following document compiles the issues we found with the requirements specification that will or could cause downstream damage to the system or else is a minor grammar/spelling or formatting concern that requires remedy by the original author.</w:t>
+                                </w:r>
+                                <w:r>
+                                  <w:rPr>
+                                    <w:sz w:val="24"/>
+                                    <w:szCs w:val="24"/>
+                                  </w:rPr>
+                                  <w:t xml:space="preserve"> </w:t>
+                                </w:r>
+                                <w:r>
+                                  <w:rPr>
+                                    <w:sz w:val="24"/>
+                                    <w:szCs w:val="24"/>
+                                  </w:rPr>
+                                  <w:t xml:space="preserve">To ensure this requirements document was reviewed correctly, we followed the guidelines set out by </w:t>
+                                </w:r>
+                                <w:proofErr w:type="spellStart"/>
+                                <w:r>
+                                  <w:rPr>
+                                    <w:sz w:val="24"/>
+                                    <w:szCs w:val="24"/>
+                                  </w:rPr>
+                                  <w:t>Zielczynski</w:t>
+                                </w:r>
+                                <w:proofErr w:type="spellEnd"/>
+                                <w:r>
+                                  <w:rPr>
+                                    <w:sz w:val="24"/>
+                                    <w:szCs w:val="24"/>
+                                  </w:rPr>
+                                  <w:t xml:space="preserve">, (2008) in Requirements Management Using INM Rational </w:t>
+                                </w:r>
+                                <w:proofErr w:type="spellStart"/>
+                                <w:r>
+                                  <w:rPr>
+                                    <w:sz w:val="24"/>
+                                    <w:szCs w:val="24"/>
+                                  </w:rPr>
+                                  <w:t>ResquisitePro</w:t>
+                                </w:r>
+                                <w:proofErr w:type="spellEnd"/>
+                                <w:r>
+                                  <w:rPr>
+                                    <w:sz w:val="24"/>
+                                    <w:szCs w:val="24"/>
+                                  </w:rPr>
+                                  <w:t xml:space="preserve">. This criteria was as follows; atomic, understandable, unambiguous, testable, consistent, complete, clear (concise, terse, simple, precise), correct, feasible, independent, necessary, implementation free. </w:t>
+                                </w:r>
+                              </w:p>
+                              <w:p>
+                                <w:pPr>
+                                  <w:jc w:val="both"/>
+                                  <w:rPr>
+                                    <w:sz w:val="24"/>
+                                    <w:szCs w:val="24"/>
+                                  </w:rPr>
+                                </w:pPr>
+                                <w:r>
+                                  <w:rPr>
+                                    <w:sz w:val="24"/>
+                                    <w:szCs w:val="24"/>
+                                  </w:rPr>
+                                  <w:t>Key areas of concern we have identified here are untestable standards of validation, ambiguous design or function specifications, erroneous page references. Critical errors included: discrepancies between the numbering for ‘Table of Contents’ versus the document proper; assumptions to which finite metrics could not be applied, chiefly reference to “many” other fast food ordering websites; potential contradictions between requirements—for example 4.1.14 and 4.1.11--and a functional requirement inhabiting the non-functional requirements section, principally 3.2.2 Security. Further observations that include those of lesser severity can be found the “Observation” section of this document.</w:t>
+                                </w:r>
+                                <w:r>
+                                  <w:rPr>
+                                    <w:sz w:val="24"/>
+                                    <w:szCs w:val="24"/>
+                                  </w:rPr>
+                                  <w:t xml:space="preserve"> </w:t>
+                                </w:r>
+                              </w:p>
+                              <w:p>
+                                <w:pPr>
+                                  <w:jc w:val="both"/>
+                                </w:pPr>
+                              </w:p>
+                            </w:txbxContent>
+                          </wps:txbx>
+                          <wps:bodyPr rot="0" vert="horz" wrap="square" lIns="91440" tIns="45720" rIns="91440" bIns="45720" anchor="t" anchorCtr="0">
+                            <a:noAutofit/>
+                          </wps:bodyPr>
+                        </wps:wsp>
+                      </a:graphicData>
+                    </a:graphic>
+                    <wp14:sizeRelH relativeFrom="margin">
+                      <wp14:pctWidth>0</wp14:pctWidth>
+                    </wp14:sizeRelH>
+                    <wp14:sizeRelV relativeFrom="margin">
+                      <wp14:pctHeight>0</wp14:pctHeight>
+                    </wp14:sizeRelV>
+                  </wp:anchor>
+                </w:drawing>
+              </mc:Choice>
+              <mc:Fallback>
+                <w:pict>
+                  <v:shapetype id="_x0000_t202" coordsize="21600,21600" o:spt="202" path="m,l,21600r21600,l21600,xe">
+                    <v:stroke joinstyle="miter"/>
+                    <v:path gradientshapeok="t" o:connecttype="rect"/>
+                  </v:shapetype>
+                  <v:shape id="Text Box 2" o:spid="_x0000_s1026" type="#_x0000_t202" style="position:absolute;margin-left:0;margin-top:206.9pt;width:488.1pt;height:323.55pt;z-index:251681280;visibility:visible;mso-wrap-style:square;mso-width-percent:0;mso-height-percent:0;mso-wrap-distance-left:9pt;mso-wrap-distance-top:0;mso-wrap-distance-right:9pt;mso-wrap-distance-bottom:0;mso-position-horizontal:center;mso-position-horizontal-relative:margin;mso-position-vertical:absolute;mso-position-vertical-relative:text;mso-width-percent:0;mso-height-percent:0;mso-width-relative:margin;mso-height-relative:margin;v-text-anchor:top" o:gfxdata="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" stroked="f">
+                    <v:textbox>
+                      <w:txbxContent>
+                        <w:p>
+                          <w:pPr>
+                            <w:pStyle w:val="ListParagraph"/>
+                            <w:ind w:left="0"/>
+                            <w:jc w:val="both"/>
+                            <w:rPr>
+                              <w:b/>
+                              <w:color w:val="548DD4" w:themeColor="text2" w:themeTint="99"/>
+                              <w:sz w:val="24"/>
+                              <w:szCs w:val="24"/>
+                            </w:rPr>
+                          </w:pPr>
+                          <w:r>
+                            <w:rPr>
+                              <w:b/>
+                              <w:color w:val="548DD4" w:themeColor="text2" w:themeTint="99"/>
+                              <w:sz w:val="24"/>
+                              <w:szCs w:val="24"/>
+                            </w:rPr>
+                            <w:t>Abstract</w:t>
+                          </w:r>
+                        </w:p>
+                        <w:p>
+                          <w:pPr>
+                            <w:jc w:val="both"/>
+                          </w:pPr>
+                          <w:r>
+                            <w:rPr>
+                              <w:sz w:val="24"/>
+                              <w:szCs w:val="24"/>
+                            </w:rPr>
+                            <w:t>The following document compiles the issues we found with the requirements specification that will or could cause downstream damage to the system or else is a minor grammar/spelling or formatting concern that requires remedy by the original author.</w:t>
+                          </w:r>
+                          <w:r>
+                            <w:rPr>
+                              <w:sz w:val="24"/>
+                              <w:szCs w:val="24"/>
+                            </w:rPr>
+                            <w:t xml:space="preserve"> </w:t>
+                          </w:r>
+                          <w:r>
+                            <w:rPr>
+                              <w:sz w:val="24"/>
+                              <w:szCs w:val="24"/>
+                            </w:rPr>
+                            <w:t xml:space="preserve">To ensure this requirements document was reviewed correctly, we followed the guidelines set out by </w:t>
+                          </w:r>
+                          <w:proofErr w:type="spellStart"/>
+                          <w:r>
+                            <w:rPr>
+                              <w:sz w:val="24"/>
+                              <w:szCs w:val="24"/>
+                            </w:rPr>
+                            <w:t>Zielczynski</w:t>
+                          </w:r>
+                          <w:proofErr w:type="spellEnd"/>
+                          <w:r>
+                            <w:rPr>
+                              <w:sz w:val="24"/>
+                              <w:szCs w:val="24"/>
+                            </w:rPr>
+                            <w:t xml:space="preserve">, (2008) in Requirements Management Using INM Rational </w:t>
+                          </w:r>
+                          <w:proofErr w:type="spellStart"/>
+                          <w:r>
+                            <w:rPr>
+                              <w:sz w:val="24"/>
+                              <w:szCs w:val="24"/>
+                            </w:rPr>
+                            <w:t>ResquisitePro</w:t>
+                          </w:r>
+                          <w:proofErr w:type="spellEnd"/>
+                          <w:r>
+                            <w:rPr>
+                              <w:sz w:val="24"/>
+                              <w:szCs w:val="24"/>
+                            </w:rPr>
+                            <w:t xml:space="preserve">. This criteria was as follows; atomic, understandable, unambiguous, testable, consistent, complete, clear (concise, terse, simple, precise), correct, feasible, independent, necessary, implementation free. </w:t>
+                          </w:r>
+                        </w:p>
+                        <w:p>
+                          <w:pPr>
+                            <w:jc w:val="both"/>
+                            <w:rPr>
+                              <w:sz w:val="24"/>
+                              <w:szCs w:val="24"/>
+                            </w:rPr>
+                          </w:pPr>
+                          <w:r>
+                            <w:rPr>
+                              <w:sz w:val="24"/>
+                              <w:szCs w:val="24"/>
+                            </w:rPr>
+                            <w:t>Key areas of concern we have identified here are untestable standards of validation, ambiguous design or function specifications, erroneous page references. Critical errors included: discrepancies between the numbering for ‘Table of Contents’ versus the document proper; assumptions to which finite metrics could not be applied, chiefly reference to “many” other fast food ordering websites; potential contradictions between requirements—for example 4.1.14 and 4.1.11--and a functional requirement inhabiting the non-functional requirements section, principally 3.2.2 Security. Further observations that include those of lesser severity can be found the “Observation” section of this document.</w:t>
+                          </w:r>
+                          <w:r>
+                            <w:rPr>
+                              <w:sz w:val="24"/>
+                              <w:szCs w:val="24"/>
+                            </w:rPr>
+                            <w:t xml:space="preserve"> </w:t>
+                          </w:r>
+                        </w:p>
+                        <w:p>
+                          <w:pPr>
+                            <w:jc w:val="both"/>
+                          </w:pPr>
+                        </w:p>
+                      </w:txbxContent>
+                    </v:textbox>
+                    <w10:wrap anchorx="margin"/>
+                  </v:shape>
                 </w:pict>
               </mc:Fallback>
             </mc:AlternateContent>
@@ -295,25 +609,316 @@
             <mc:AlternateContent>
               <mc:Choice Requires="wps">
                 <w:drawing>
-                  <wp:anchor distT="0" distB="0" distL="114300" distR="114300" simplePos="0" relativeHeight="251655680" behindDoc="0" locked="0" layoutInCell="1" allowOverlap="1" wp14:anchorId="67B77724" wp14:editId="04629C2A">
+                  <wp:anchor distT="0" distB="0" distL="114300" distR="114300" simplePos="0" relativeHeight="251679232" behindDoc="0" locked="0" layoutInCell="1" allowOverlap="1" wp14:anchorId="2C94C144" wp14:editId="15A1A4AD">
                     <wp:simplePos x="0" y="0"/>
                     <wp:positionH relativeFrom="page">
-                      <wp:align>center</wp:align>
+                      <wp:posOffset>4199255</wp:posOffset>
                     </wp:positionH>
-                    <mc:AlternateContent>
-                      <mc:Choice Requires="wp14">
-                        <wp:positionV relativeFrom="page">
-                          <wp14:pctPosVOffset>70000</wp14:pctPosVOffset>
-                        </wp:positionV>
-                      </mc:Choice>
-                      <mc:Fallback>
-                        <wp:positionV relativeFrom="page">
-                          <wp:posOffset>7484110</wp:posOffset>
-                        </wp:positionV>
-                      </mc:Fallback>
-                    </mc:AlternateContent>
-                    <wp:extent cx="7315200" cy="1009650"/>
-                    <wp:effectExtent l="0" t="0" r="0" b="0"/>
+                    <wp:positionV relativeFrom="page">
+                      <wp:posOffset>5005705</wp:posOffset>
+                    </wp:positionV>
+                    <wp:extent cx="2997835" cy="551180"/>
+                    <wp:effectExtent l="0" t="0" r="0" b="1270"/>
+                    <wp:wrapSquare wrapText="bothSides"/>
+                    <wp:docPr id="1" name="Text Box 1"/>
+                    <wp:cNvGraphicFramePr/>
+                    <a:graphic xmlns:a="http://schemas.openxmlformats.org/drawingml/2006/main">
+                      <a:graphicData uri="http://schemas.microsoft.com/office/word/2010/wordprocessingShape">
+                        <wps:wsp>
+                          <wps:cNvSpPr txBox="1"/>
+                          <wps:spPr>
+                            <a:xfrm>
+                              <a:off x="0" y="0"/>
+                              <a:ext cx="2997835" cy="551180"/>
+                            </a:xfrm>
+                            <a:prstGeom prst="rect">
+                              <a:avLst/>
+                            </a:prstGeom>
+                            <a:noFill/>
+                            <a:ln w="6350">
+                              <a:noFill/>
+                            </a:ln>
+                            <a:effectLst/>
+                          </wps:spPr>
+                          <wps:style>
+                            <a:lnRef idx="0">
+                              <a:schemeClr val="accent1"/>
+                            </a:lnRef>
+                            <a:fillRef idx="0">
+                              <a:schemeClr val="accent1"/>
+                            </a:fillRef>
+                            <a:effectRef idx="0">
+                              <a:schemeClr val="accent1"/>
+                            </a:effectRef>
+                            <a:fontRef idx="minor">
+                              <a:schemeClr val="dk1"/>
+                            </a:fontRef>
+                          </wps:style>
+                          <wps:txbx>
+                            <w:txbxContent>
+                              <w:p>
+                                <w:pPr>
+                                  <w:pStyle w:val="NoSpacing"/>
+                                  <w:jc w:val="right"/>
+                                  <w:rPr>
+                                    <w:color w:val="595959" w:themeColor="text1" w:themeTint="A6"/>
+                                    <w:sz w:val="28"/>
+                                    <w:szCs w:val="28"/>
+                                  </w:rPr>
+                                </w:pPr>
+                                <w:r>
+                                  <w:rPr>
+                                    <w:sz w:val="28"/>
+                                    <w:szCs w:val="28"/>
+                                  </w:rPr>
+                                  <w:t>CSC7056</w:t>
+                                </w:r>
+                              </w:p>
+                            </w:txbxContent>
+                          </wps:txbx>
+                          <wps:bodyPr rot="0" spcFirstLastPara="0" vertOverflow="overflow" horzOverflow="overflow" vert="horz" wrap="square" lIns="1600200" tIns="0" rIns="685800" bIns="0" numCol="1" spcCol="0" rtlCol="0" fromWordArt="0" anchor="b" anchorCtr="0" forceAA="0" compatLnSpc="1">
+                            <a:prstTxWarp prst="textNoShape">
+                              <a:avLst/>
+                            </a:prstTxWarp>
+                            <a:noAutofit/>
+                          </wps:bodyPr>
+                        </wps:wsp>
+                      </a:graphicData>
+                    </a:graphic>
+                    <wp14:sizeRelH relativeFrom="page">
+                      <wp14:pctWidth>0</wp14:pctWidth>
+                    </wp14:sizeRelH>
+                    <wp14:sizeRelV relativeFrom="page">
+                      <wp14:pctHeight>0</wp14:pctHeight>
+                    </wp14:sizeRelV>
+                  </wp:anchor>
+                </w:drawing>
+              </mc:Choice>
+              <mc:Fallback>
+                <w:pict>
+                  <v:shape id="Text Box 1" o:spid="_x0000_s1027" type="#_x0000_t202" style="position:absolute;margin-left:330.65pt;margin-top:394.15pt;width:236.05pt;height:43.4pt;z-index:251679232;visibility:visible;mso-wrap-style:square;mso-width-percent:0;mso-height-percent:0;mso-wrap-distance-left:9pt;mso-wrap-distance-top:0;mso-wrap-distance-right:9pt;mso-wrap-distance-bottom:0;mso-position-horizontal:absolute;mso-position-horizontal-relative:page;mso-position-vertical:absolute;mso-position-vertical-relative:page;mso-width-percent:0;mso-height-percent:0;mso-width-relative:page;mso-height-relative:page;v-text-anchor:bottom" o:gfxdata="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" filled="f" stroked="f" strokeweight=".5pt">
+                    <v:textbox inset="126pt,0,54pt,0">
+                      <w:txbxContent>
+                        <w:p>
+                          <w:pPr>
+                            <w:pStyle w:val="NoSpacing"/>
+                            <w:jc w:val="right"/>
+                            <w:rPr>
+                              <w:color w:val="595959" w:themeColor="text1" w:themeTint="A6"/>
+                              <w:sz w:val="28"/>
+                              <w:szCs w:val="28"/>
+                            </w:rPr>
+                          </w:pPr>
+                          <w:r>
+                            <w:rPr>
+                              <w:sz w:val="28"/>
+                              <w:szCs w:val="28"/>
+                            </w:rPr>
+                            <w:t>CSC7056</w:t>
+                          </w:r>
+                        </w:p>
+                      </w:txbxContent>
+                    </v:textbox>
+                    <w10:wrap type="square" anchorx="page" anchory="page"/>
+                  </v:shape>
+                </w:pict>
+              </mc:Fallback>
+            </mc:AlternateContent>
+          </w:r>
+          <w:r>
+            <w:rPr>
+              <w:noProof/>
+              <w:lang w:eastAsia="en-GB"/>
+            </w:rPr>
+            <mc:AlternateContent>
+              <mc:Choice Requires="wps">
+                <w:drawing>
+                  <wp:anchor distT="0" distB="0" distL="114300" distR="114300" simplePos="0" relativeHeight="251648512" behindDoc="0" locked="0" layoutInCell="1" allowOverlap="1" wp14:anchorId="2D483392" wp14:editId="07238F7C">
+                    <wp:simplePos x="0" y="0"/>
+                    <wp:positionH relativeFrom="page">
+                      <wp:posOffset>186055</wp:posOffset>
+                    </wp:positionH>
+                    <wp:positionV relativeFrom="page">
+                      <wp:posOffset>4313555</wp:posOffset>
+                    </wp:positionV>
+                    <wp:extent cx="7315200" cy="914400"/>
+                    <wp:effectExtent l="0" t="0" r="0" b="6985"/>
+                    <wp:wrapSquare wrapText="bothSides"/>
+                    <wp:docPr id="152" name="Text Box 152"/>
+                    <wp:cNvGraphicFramePr/>
+                    <a:graphic xmlns:a="http://schemas.openxmlformats.org/drawingml/2006/main">
+                      <a:graphicData uri="http://schemas.microsoft.com/office/word/2010/wordprocessingShape">
+                        <wps:wsp>
+                          <wps:cNvSpPr txBox="1"/>
+                          <wps:spPr>
+                            <a:xfrm>
+                              <a:off x="0" y="0"/>
+                              <a:ext cx="7315200" cy="914400"/>
+                            </a:xfrm>
+                            <a:prstGeom prst="rect">
+                              <a:avLst/>
+                            </a:prstGeom>
+                            <a:noFill/>
+                            <a:ln w="6350">
+                              <a:noFill/>
+                            </a:ln>
+                            <a:effectLst/>
+                          </wps:spPr>
+                          <wps:style>
+                            <a:lnRef idx="0">
+                              <a:schemeClr val="accent1"/>
+                            </a:lnRef>
+                            <a:fillRef idx="0">
+                              <a:schemeClr val="accent1"/>
+                            </a:fillRef>
+                            <a:effectRef idx="0">
+                              <a:schemeClr val="accent1"/>
+                            </a:effectRef>
+                            <a:fontRef idx="minor">
+                              <a:schemeClr val="dk1"/>
+                            </a:fontRef>
+                          </wps:style>
+                          <wps:txbx>
+                            <w:txbxContent>
+                              <w:p>
+                                <w:pPr>
+                                  <w:pStyle w:val="NoSpacing"/>
+                                  <w:jc w:val="right"/>
+                                  <w:rPr>
+                                    <w:color w:val="4F81BD" w:themeColor="accent1"/>
+                                    <w:sz w:val="28"/>
+                                    <w:szCs w:val="28"/>
+                                  </w:rPr>
+                                </w:pPr>
+                                <w:r>
+                                  <w:rPr>
+                                    <w:color w:val="4F81BD" w:themeColor="accent1"/>
+                                    <w:sz w:val="28"/>
+                                    <w:szCs w:val="28"/>
+                                  </w:rPr>
+                                  <w:t>Additional participants</w:t>
+                                </w:r>
+                              </w:p>
+                              <w:p>
+                                <w:pPr>
+                                  <w:ind w:left="2160"/>
+                                </w:pPr>
+                                <w:r>
+                                  <w:t xml:space="preserve">         </w:t>
+                                </w:r>
+                                <w:r>
+                                  <w:t xml:space="preserve">         </w:t>
+                                </w:r>
+                                <w:r>
+                                  <w:t xml:space="preserve">Aidan McGowan (Author) (Development Manager) </w:t>
+                                </w:r>
+                              </w:p>
+                              <w:p>
+                                <w:pPr>
+                                  <w:pStyle w:val="NoSpacing"/>
+                                  <w:jc w:val="right"/>
+                                  <w:rPr>
+                                    <w:color w:val="595959" w:themeColor="text1" w:themeTint="A6"/>
+                                    <w:sz w:val="18"/>
+                                    <w:szCs w:val="18"/>
+                                  </w:rPr>
+                                </w:pPr>
+                              </w:p>
+                            </w:txbxContent>
+                          </wps:txbx>
+                          <wps:bodyPr rot="0" spcFirstLastPara="0" vertOverflow="overflow" horzOverflow="overflow" vert="horz" wrap="square" lIns="1600200" tIns="0" rIns="685800" bIns="0" numCol="1" spcCol="0" rtlCol="0" fromWordArt="0" anchor="b" anchorCtr="0" forceAA="0" compatLnSpc="1">
+                            <a:prstTxWarp prst="textNoShape">
+                              <a:avLst/>
+                            </a:prstTxWarp>
+                            <a:noAutofit/>
+                          </wps:bodyPr>
+                        </wps:wsp>
+                      </a:graphicData>
+                    </a:graphic>
+                    <wp14:sizeRelH relativeFrom="page">
+                      <wp14:pctWidth>94100</wp14:pctWidth>
+                    </wp14:sizeRelH>
+                    <wp14:sizeRelV relativeFrom="page">
+                      <wp14:pctHeight>9200</wp14:pctHeight>
+                    </wp14:sizeRelV>
+                  </wp:anchor>
+                </w:drawing>
+              </mc:Choice>
+              <mc:Fallback>
+                <w:pict>
+                  <v:shape id="Text Box 152" o:spid="_x0000_s1028" type="#_x0000_t202" style="position:absolute;margin-left:14.65pt;margin-top:339.65pt;width:8in;height:1in;z-index:251648512;visibility:visible;mso-wrap-style:square;mso-width-percent:941;mso-height-percent:92;mso-wrap-distance-left:9pt;mso-wrap-distance-top:0;mso-wrap-distance-right:9pt;mso-wrap-distance-bottom:0;mso-position-horizontal:absolute;mso-position-horizontal-relative:page;mso-position-vertical:absolute;mso-position-vertical-relative:page;mso-width-percent:941;mso-height-percent:92;mso-width-relative:page;mso-height-relative:page;v-text-anchor:bottom" o:gfxdata="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" filled="f" stroked="f" strokeweight=".5pt">
+                    <v:textbox inset="126pt,0,54pt,0">
+                      <w:txbxContent>
+                        <w:p>
+                          <w:pPr>
+                            <w:pStyle w:val="NoSpacing"/>
+                            <w:jc w:val="right"/>
+                            <w:rPr>
+                              <w:color w:val="4F81BD" w:themeColor="accent1"/>
+                              <w:sz w:val="28"/>
+                              <w:szCs w:val="28"/>
+                            </w:rPr>
+                          </w:pPr>
+                          <w:r>
+                            <w:rPr>
+                              <w:color w:val="4F81BD" w:themeColor="accent1"/>
+                              <w:sz w:val="28"/>
+                              <w:szCs w:val="28"/>
+                            </w:rPr>
+                            <w:t>Additional participants</w:t>
+                          </w:r>
+                        </w:p>
+                        <w:p>
+                          <w:pPr>
+                            <w:ind w:left="2160"/>
+                          </w:pPr>
+                          <w:r>
+                            <w:t xml:space="preserve">         </w:t>
+                          </w:r>
+                          <w:r>
+                            <w:t xml:space="preserve">         </w:t>
+                          </w:r>
+                          <w:r>
+                            <w:t xml:space="preserve">Aidan McGowan (Author) (Development Manager) </w:t>
+                          </w:r>
+                        </w:p>
+                        <w:p>
+                          <w:pPr>
+                            <w:pStyle w:val="NoSpacing"/>
+                            <w:jc w:val="right"/>
+                            <w:rPr>
+                              <w:color w:val="595959" w:themeColor="text1" w:themeTint="A6"/>
+                              <w:sz w:val="18"/>
+                              <w:szCs w:val="18"/>
+                            </w:rPr>
+                          </w:pPr>
+                        </w:p>
+                      </w:txbxContent>
+                    </v:textbox>
+                    <w10:wrap type="square" anchorx="page" anchory="page"/>
+                  </v:shape>
+                </w:pict>
+              </mc:Fallback>
+            </mc:AlternateContent>
+          </w:r>
+          <w:r>
+            <w:rPr>
+              <w:noProof/>
+              <w:lang w:eastAsia="en-GB"/>
+            </w:rPr>
+            <mc:AlternateContent>
+              <mc:Choice Requires="wps">
+                <w:drawing>
+                  <wp:anchor distT="0" distB="0" distL="114300" distR="114300" simplePos="0" relativeHeight="251655680" behindDoc="0" locked="0" layoutInCell="1" allowOverlap="1" wp14:anchorId="509FC868" wp14:editId="49B23EB7">
+                    <wp:simplePos x="0" y="0"/>
+                    <wp:positionH relativeFrom="page">
+                      <wp:posOffset>188595</wp:posOffset>
+                    </wp:positionH>
+                    <wp:positionV relativeFrom="page">
+                      <wp:posOffset>3411855</wp:posOffset>
+                    </wp:positionV>
+                    <wp:extent cx="7114540" cy="905510"/>
+                    <wp:effectExtent l="0" t="0" r="0" b="8890"/>
                     <wp:wrapSquare wrapText="bothSides"/>
                     <wp:docPr id="153" name="Text Box 153"/>
                     <wp:cNvGraphicFramePr/>
@@ -324,7 +929,7 @@
                           <wps:spPr>
                             <a:xfrm>
                               <a:off x="0" y="0"/>
-                              <a:ext cx="7315200" cy="1009650"/>
+                              <a:ext cx="7114540" cy="905510"/>
                             </a:xfrm>
                             <a:prstGeom prst="rect">
                               <a:avLst/>
@@ -403,14 +1008,7 @@
                                         <w:rFonts w:eastAsiaTheme="minorHAnsi"/>
                                         <w:lang w:val="en-GB"/>
                                       </w:rPr>
-                                      <w:t>Kevin O’Hare (Mod</w:t>
-                                    </w:r>
-                                    <w:r>
-                                      <w:rPr>
-                                        <w:rFonts w:eastAsiaTheme="minorHAnsi"/>
-                                        <w:lang w:val="en-GB"/>
-                                      </w:rPr>
-                                      <w:t>erator)</w:t>
+                                      <w:t>Kevin O’Hare (Moderator)</w:t>
                                     </w:r>
                                     <w:r>
                                       <w:rPr>
@@ -424,7 +1022,23 @@
                                         <w:rFonts w:eastAsiaTheme="minorHAnsi"/>
                                         <w:lang w:val="en-GB"/>
                                       </w:rPr>
-                                      <w:t>Conor McAleavey (Inspector</w:t>
+                                      <w:t xml:space="preserve">Conor </w:t>
+                                    </w:r>
+                                    <w:proofErr w:type="spellStart"/>
+                                    <w:r>
+                                      <w:rPr>
+                                        <w:rFonts w:eastAsiaTheme="minorHAnsi"/>
+                                        <w:lang w:val="en-GB"/>
+                                      </w:rPr>
+                                      <w:t>McAleavey</w:t>
+                                    </w:r>
+                                    <w:proofErr w:type="spellEnd"/>
+                                    <w:r>
+                                      <w:rPr>
+                                        <w:rFonts w:eastAsiaTheme="minorHAnsi"/>
+                                        <w:lang w:val="en-GB"/>
+                                      </w:rPr>
+                                      <w:t xml:space="preserve"> (Inspector</w:t>
                                     </w:r>
                                     <w:proofErr w:type="gramStart"/>
                                     <w:r>
@@ -540,14 +1154,7 @@
                                         <w:lang w:val="en-GB"/>
                                       </w:rPr>
                                       <w:br/>
-                                      <w:t>Adam Hale (Inspector)</w:t>
-                                    </w:r>
-                                    <w:r>
-                                      <w:rPr>
-                                        <w:rFonts w:eastAsiaTheme="minorHAnsi"/>
-                                        <w:lang w:val="en-GB"/>
-                                      </w:rPr>
-                                      <w:t xml:space="preserve">    </w:t>
+                                      <w:t xml:space="preserve">Adam Hale (Inspector)    </w:t>
                                     </w:r>
                                     <w:r>
                                       <w:rPr>
@@ -588,11 +1195,7 @@
               </mc:Choice>
               <mc:Fallback>
                 <w:pict>
-                  <v:shapetype w14:anchorId="67B77724" id="_x0000_t202" coordsize="21600,21600" o:spt="202" path="m,l,21600r21600,l21600,xe">
-                    <v:stroke joinstyle="miter"/>
-                    <v:path gradientshapeok="t" o:connecttype="rect"/>
-                  </v:shapetype>
-                  <v:shape id="Text Box 153" o:spid="_x0000_s1026" type="#_x0000_t202" style="position:absolute;margin-left:0;margin-top:0;width:8in;height:79.5pt;z-index:251655680;visibility:visible;mso-wrap-style:square;mso-width-percent:941;mso-height-percent:100;mso-top-percent:700;mso-wrap-distance-left:9pt;mso-wrap-distance-top:0;mso-wrap-distance-right:9pt;mso-wrap-distance-bottom:0;mso-position-horizontal:center;mso-position-horizontal-relative:page;mso-position-vertical-relative:page;mso-width-percent:941;mso-height-percent:100;mso-top-percent:700;mso-width-relative:page;mso-height-relative:page;v-text-anchor:top" o:gfxdata="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" filled="f" stroked="f" strokeweight=".5pt">
+                  <v:shape id="Text Box 153" o:spid="_x0000_s1029" type="#_x0000_t202" style="position:absolute;margin-left:14.85pt;margin-top:268.65pt;width:560.2pt;height:71.3pt;z-index:251655680;visibility:visible;mso-wrap-style:square;mso-width-percent:941;mso-height-percent:100;mso-wrap-distance-left:9pt;mso-wrap-distance-top:0;mso-wrap-distance-right:9pt;mso-wrap-distance-bottom:0;mso-position-horizontal:absolute;mso-position-horizontal-relative:page;mso-position-vertical:absolute;mso-position-vertical-relative:page;mso-width-percent:941;mso-height-percent:100;mso-width-relative:page;mso-height-relative:page;v-text-anchor:top" o:gfxdata="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" filled="f" stroked="f" strokeweight=".5pt">
                     <v:textbox style="mso-fit-shape-to-text:t" inset="126pt,0,54pt,0">
                       <w:txbxContent>
                         <w:p>
@@ -647,14 +1250,7 @@
                                   <w:rFonts w:eastAsiaTheme="minorHAnsi"/>
                                   <w:lang w:val="en-GB"/>
                                 </w:rPr>
-                                <w:t>Kevin O’Hare (Mod</w:t>
-                              </w:r>
-                              <w:r>
-                                <w:rPr>
-                                  <w:rFonts w:eastAsiaTheme="minorHAnsi"/>
-                                  <w:lang w:val="en-GB"/>
-                                </w:rPr>
-                                <w:t>erator)</w:t>
+                                <w:t>Kevin O’Hare (Moderator)</w:t>
                               </w:r>
                               <w:r>
                                 <w:rPr>
@@ -668,7 +1264,23 @@
                                   <w:rFonts w:eastAsiaTheme="minorHAnsi"/>
                                   <w:lang w:val="en-GB"/>
                                 </w:rPr>
-                                <w:t>Conor McAleavey (Inspector</w:t>
+                                <w:t xml:space="preserve">Conor </w:t>
+                              </w:r>
+                              <w:proofErr w:type="spellStart"/>
+                              <w:r>
+                                <w:rPr>
+                                  <w:rFonts w:eastAsiaTheme="minorHAnsi"/>
+                                  <w:lang w:val="en-GB"/>
+                                </w:rPr>
+                                <w:t>McAleavey</w:t>
+                              </w:r>
+                              <w:proofErr w:type="spellEnd"/>
+                              <w:r>
+                                <w:rPr>
+                                  <w:rFonts w:eastAsiaTheme="minorHAnsi"/>
+                                  <w:lang w:val="en-GB"/>
+                                </w:rPr>
+                                <w:t xml:space="preserve"> (Inspector</w:t>
                               </w:r>
                               <w:proofErr w:type="gramStart"/>
                               <w:r>
@@ -784,14 +1396,7 @@
                                   <w:lang w:val="en-GB"/>
                                 </w:rPr>
                                 <w:br/>
-                                <w:t>Adam Hale (Inspector)</w:t>
-                              </w:r>
-                              <w:r>
-                                <w:rPr>
-                                  <w:rFonts w:eastAsiaTheme="minorHAnsi"/>
-                                  <w:lang w:val="en-GB"/>
-                                </w:rPr>
-                                <w:t xml:space="preserve">    </w:t>
+                                <w:t xml:space="preserve">Adam Hale (Inspector)    </w:t>
                               </w:r>
                               <w:r>
                                 <w:rPr>
@@ -826,25 +1431,16 @@
             <mc:AlternateContent>
               <mc:Choice Requires="wps">
                 <w:drawing>
-                  <wp:anchor distT="0" distB="0" distL="114300" distR="114300" simplePos="0" relativeHeight="251642368" behindDoc="0" locked="0" layoutInCell="1" allowOverlap="1" wp14:anchorId="560DA2F1" wp14:editId="6430CD6B">
+                  <wp:anchor distT="0" distB="0" distL="114300" distR="114300" simplePos="0" relativeHeight="251642368" behindDoc="0" locked="0" layoutInCell="1" allowOverlap="1" wp14:anchorId="2C229D00" wp14:editId="4EF5D22A">
                     <wp:simplePos x="0" y="0"/>
                     <wp:positionH relativeFrom="page">
-                      <wp:align>center</wp:align>
+                      <wp:posOffset>191135</wp:posOffset>
                     </wp:positionH>
-                    <mc:AlternateContent>
-                      <mc:Choice Requires="wp14">
-                        <wp:positionV relativeFrom="page">
-                          <wp14:pctPosVOffset>30000</wp14:pctPosVOffset>
-                        </wp:positionV>
-                      </mc:Choice>
-                      <mc:Fallback>
-                        <wp:positionV relativeFrom="page">
-                          <wp:posOffset>3207385</wp:posOffset>
-                        </wp:positionV>
-                      </mc:Fallback>
-                    </mc:AlternateContent>
-                    <wp:extent cx="7315200" cy="3638550"/>
-                    <wp:effectExtent l="0" t="0" r="0" b="6350"/>
+                    <wp:positionV relativeFrom="page">
+                      <wp:posOffset>1679575</wp:posOffset>
+                    </wp:positionV>
+                    <wp:extent cx="7315200" cy="1556385"/>
+                    <wp:effectExtent l="0" t="0" r="0" b="5715"/>
                     <wp:wrapSquare wrapText="bothSides"/>
                     <wp:docPr id="154" name="Text Box 154"/>
                     <wp:cNvGraphicFramePr/>
@@ -855,7 +1451,7 @@
                           <wps:spPr>
                             <a:xfrm>
                               <a:off x="0" y="0"/>
-                              <a:ext cx="7315200" cy="3638550"/>
+                              <a:ext cx="7315200" cy="1556385"/>
                             </a:xfrm>
                             <a:prstGeom prst="rect">
                               <a:avLst/>
@@ -973,14 +1569,14 @@
                       <wp14:pctWidth>94100</wp14:pctWidth>
                     </wp14:sizeRelH>
                     <wp14:sizeRelV relativeFrom="page">
-                      <wp14:pctHeight>36300</wp14:pctHeight>
+                      <wp14:pctHeight>0</wp14:pctHeight>
                     </wp14:sizeRelV>
                   </wp:anchor>
                 </w:drawing>
               </mc:Choice>
               <mc:Fallback>
                 <w:pict>
-                  <v:shape w14:anchorId="560DA2F1" id="Text Box 154" o:spid="_x0000_s1027" type="#_x0000_t202" style="position:absolute;margin-left:0;margin-top:0;width:8in;height:286.5pt;z-index:251642368;visibility:visible;mso-wrap-style:square;mso-width-percent:941;mso-height-percent:363;mso-top-percent:300;mso-wrap-distance-left:9pt;mso-wrap-distance-top:0;mso-wrap-distance-right:9pt;mso-wrap-distance-bottom:0;mso-position-horizontal:center;mso-position-horizontal-relative:page;mso-position-vertical-relative:page;mso-width-percent:941;mso-height-percent:363;mso-top-percent:300;mso-width-relative:page;mso-height-relative:page;v-text-anchor:bottom" o:gfxdata="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" filled="f" stroked="f" strokeweight=".5pt">
+                  <v:shape id="Text Box 154" o:spid="_x0000_s1030" type="#_x0000_t202" style="position:absolute;margin-left:15.05pt;margin-top:132.25pt;width:8in;height:122.55pt;z-index:251642368;visibility:visible;mso-wrap-style:square;mso-width-percent:941;mso-height-percent:0;mso-wrap-distance-left:9pt;mso-wrap-distance-top:0;mso-wrap-distance-right:9pt;mso-wrap-distance-bottom:0;mso-position-horizontal:absolute;mso-position-horizontal-relative:page;mso-position-vertical:absolute;mso-position-vertical-relative:page;mso-width-percent:941;mso-height-percent:0;mso-width-relative:page;mso-height-relative:page;v-text-anchor:bottom" o:gfxdata="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" filled="f" stroked="f" strokeweight=".5pt">
                     <v:textbox inset="126pt,0,54pt,0">
                       <w:txbxContent>
                         <w:p>
@@ -1067,321 +1663,6 @@
               </mc:Fallback>
             </mc:AlternateContent>
           </w:r>
-        </w:p>
-        <w:p>
-          <w:pPr>
-            <w:rPr>
-              <w:sz w:val="24"/>
-              <w:szCs w:val="24"/>
-              <w:u w:val="single"/>
-            </w:rPr>
-          </w:pPr>
-          <w:r>
-            <w:rPr>
-              <w:noProof/>
-              <w:lang w:eastAsia="en-GB"/>
-            </w:rPr>
-            <mc:AlternateContent>
-              <mc:Choice Requires="wps">
-                <w:drawing>
-                  <wp:anchor distT="0" distB="0" distL="114300" distR="114300" simplePos="0" relativeHeight="251679232" behindDoc="0" locked="0" layoutInCell="1" allowOverlap="1" wp14:anchorId="3F4561DB" wp14:editId="63C7DC2F">
-                    <wp:simplePos x="0" y="0"/>
-                    <wp:positionH relativeFrom="page">
-                      <wp:posOffset>4305788</wp:posOffset>
-                    </wp:positionH>
-                    <wp:positionV relativeFrom="page">
-                      <wp:posOffset>9016128</wp:posOffset>
-                    </wp:positionV>
-                    <wp:extent cx="2998381" cy="741444"/>
-                    <wp:effectExtent l="0" t="0" r="0" b="1905"/>
-                    <wp:wrapSquare wrapText="bothSides"/>
-                    <wp:docPr id="1" name="Text Box 1"/>
-                    <wp:cNvGraphicFramePr/>
-                    <a:graphic xmlns:a="http://schemas.openxmlformats.org/drawingml/2006/main">
-                      <a:graphicData uri="http://schemas.microsoft.com/office/word/2010/wordprocessingShape">
-                        <wps:wsp>
-                          <wps:cNvSpPr txBox="1"/>
-                          <wps:spPr>
-                            <a:xfrm>
-                              <a:off x="0" y="0"/>
-                              <a:ext cx="2998381" cy="741444"/>
-                            </a:xfrm>
-                            <a:prstGeom prst="rect">
-                              <a:avLst/>
-                            </a:prstGeom>
-                            <a:noFill/>
-                            <a:ln w="6350">
-                              <a:noFill/>
-                            </a:ln>
-                            <a:effectLst/>
-                          </wps:spPr>
-                          <wps:style>
-                            <a:lnRef idx="0">
-                              <a:schemeClr val="accent1"/>
-                            </a:lnRef>
-                            <a:fillRef idx="0">
-                              <a:schemeClr val="accent1"/>
-                            </a:fillRef>
-                            <a:effectRef idx="0">
-                              <a:schemeClr val="accent1"/>
-                            </a:effectRef>
-                            <a:fontRef idx="minor">
-                              <a:schemeClr val="dk1"/>
-                            </a:fontRef>
-                          </wps:style>
-                          <wps:txbx>
-                            <w:txbxContent>
-                              <w:p>
-                                <w:pPr>
-                                  <w:pStyle w:val="NoSpacing"/>
-                                  <w:jc w:val="right"/>
-                                  <w:rPr>
-                                    <w:color w:val="595959" w:themeColor="text1" w:themeTint="A6"/>
-                                    <w:sz w:val="28"/>
-                                    <w:szCs w:val="28"/>
-                                  </w:rPr>
-                                </w:pPr>
-                                <w:r>
-                                  <w:rPr>
-                                    <w:sz w:val="28"/>
-                                    <w:szCs w:val="28"/>
-                                  </w:rPr>
-                                  <w:t>CSC7056</w:t>
-                                </w:r>
-                              </w:p>
-                            </w:txbxContent>
-                          </wps:txbx>
-                          <wps:bodyPr rot="0" spcFirstLastPara="0" vertOverflow="overflow" horzOverflow="overflow" vert="horz" wrap="square" lIns="1600200" tIns="0" rIns="685800" bIns="0" numCol="1" spcCol="0" rtlCol="0" fromWordArt="0" anchor="b" anchorCtr="0" forceAA="0" compatLnSpc="1">
-                            <a:prstTxWarp prst="textNoShape">
-                              <a:avLst/>
-                            </a:prstTxWarp>
-                            <a:noAutofit/>
-                          </wps:bodyPr>
-                        </wps:wsp>
-                      </a:graphicData>
-                    </a:graphic>
-                    <wp14:sizeRelH relativeFrom="page">
-                      <wp14:pctWidth>0</wp14:pctWidth>
-                    </wp14:sizeRelH>
-                    <wp14:sizeRelV relativeFrom="page">
-                      <wp14:pctHeight>0</wp14:pctHeight>
-                    </wp14:sizeRelV>
-                  </wp:anchor>
-                </w:drawing>
-              </mc:Choice>
-              <mc:Fallback>
-                <w:pict>
-                  <v:shape w14:anchorId="3F4561DB" id="Text Box 1" o:spid="_x0000_s1028" type="#_x0000_t202" style="position:absolute;margin-left:339.05pt;margin-top:709.95pt;width:236.1pt;height:58.4pt;z-index:251679232;visibility:visible;mso-wrap-style:square;mso-width-percent:0;mso-height-percent:0;mso-wrap-distance-left:9pt;mso-wrap-distance-top:0;mso-wrap-distance-right:9pt;mso-wrap-distance-bottom:0;mso-position-horizontal:absolute;mso-position-horizontal-relative:page;mso-position-vertical:absolute;mso-position-vertical-relative:page;mso-width-percent:0;mso-height-percent:0;mso-width-relative:page;mso-height-relative:page;v-text-anchor:bottom" o:gfxdata="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" filled="f" stroked="f" strokeweight=".5pt">
-                    <v:textbox inset="126pt,0,54pt,0">
-                      <w:txbxContent>
-                        <w:p>
-                          <w:pPr>
-                            <w:pStyle w:val="NoSpacing"/>
-                            <w:jc w:val="right"/>
-                            <w:rPr>
-                              <w:color w:val="595959" w:themeColor="text1" w:themeTint="A6"/>
-                              <w:sz w:val="28"/>
-                              <w:szCs w:val="28"/>
-                            </w:rPr>
-                          </w:pPr>
-                          <w:r>
-                            <w:rPr>
-                              <w:sz w:val="28"/>
-                              <w:szCs w:val="28"/>
-                            </w:rPr>
-                            <w:t>CSC7056</w:t>
-                          </w:r>
-                        </w:p>
-                      </w:txbxContent>
-                    </v:textbox>
-                    <w10:wrap type="square" anchorx="page" anchory="page"/>
-                  </v:shape>
-                </w:pict>
-              </mc:Fallback>
-            </mc:AlternateContent>
-          </w:r>
-          <w:r>
-            <w:rPr>
-              <w:noProof/>
-              <w:lang w:eastAsia="en-GB"/>
-            </w:rPr>
-            <mc:AlternateContent>
-              <mc:Choice Requires="wps">
-                <w:drawing>
-                  <wp:anchor distT="0" distB="0" distL="114300" distR="114300" simplePos="0" relativeHeight="251648512" behindDoc="0" locked="0" layoutInCell="1" allowOverlap="1" wp14:anchorId="0556D7D0" wp14:editId="6FA1E6C7">
-                    <wp:simplePos x="0" y="0"/>
-                    <wp:positionH relativeFrom="page">
-                      <wp:posOffset>222885</wp:posOffset>
-                    </wp:positionH>
-                    <wp:positionV relativeFrom="page">
-                      <wp:posOffset>8437510</wp:posOffset>
-                    </wp:positionV>
-                    <wp:extent cx="7315200" cy="914400"/>
-                    <wp:effectExtent l="0" t="0" r="0" b="8255"/>
-                    <wp:wrapSquare wrapText="bothSides"/>
-                    <wp:docPr id="152" name="Text Box 152"/>
-                    <wp:cNvGraphicFramePr/>
-                    <a:graphic xmlns:a="http://schemas.openxmlformats.org/drawingml/2006/main">
-                      <a:graphicData uri="http://schemas.microsoft.com/office/word/2010/wordprocessingShape">
-                        <wps:wsp>
-                          <wps:cNvSpPr txBox="1"/>
-                          <wps:spPr>
-                            <a:xfrm>
-                              <a:off x="0" y="0"/>
-                              <a:ext cx="7315200" cy="914400"/>
-                            </a:xfrm>
-                            <a:prstGeom prst="rect">
-                              <a:avLst/>
-                            </a:prstGeom>
-                            <a:noFill/>
-                            <a:ln w="6350">
-                              <a:noFill/>
-                            </a:ln>
-                            <a:effectLst/>
-                          </wps:spPr>
-                          <wps:style>
-                            <a:lnRef idx="0">
-                              <a:schemeClr val="accent1"/>
-                            </a:lnRef>
-                            <a:fillRef idx="0">
-                              <a:schemeClr val="accent1"/>
-                            </a:fillRef>
-                            <a:effectRef idx="0">
-                              <a:schemeClr val="accent1"/>
-                            </a:effectRef>
-                            <a:fontRef idx="minor">
-                              <a:schemeClr val="dk1"/>
-                            </a:fontRef>
-                          </wps:style>
-                          <wps:txbx>
-                            <w:txbxContent>
-                              <w:p>
-                                <w:pPr>
-                                  <w:pStyle w:val="NoSpacing"/>
-                                  <w:jc w:val="right"/>
-                                  <w:rPr>
-                                    <w:color w:val="4F81BD" w:themeColor="accent1"/>
-                                    <w:sz w:val="28"/>
-                                    <w:szCs w:val="28"/>
-                                  </w:rPr>
-                                </w:pPr>
-                                <w:r>
-                                  <w:rPr>
-                                    <w:color w:val="4F81BD" w:themeColor="accent1"/>
-                                    <w:sz w:val="28"/>
-                                    <w:szCs w:val="28"/>
-                                  </w:rPr>
-                                  <w:t>Additional participants</w:t>
-                                </w:r>
-                              </w:p>
-                              <w:p>
-                                <w:pPr>
-                                  <w:ind w:left="2160"/>
-                                </w:pPr>
-                                <w:r>
-                                  <w:t xml:space="preserve">         </w:t>
-                                </w:r>
-                                <w:r>
-                                  <w:t xml:space="preserve">         </w:t>
-                                </w:r>
-                                <w:r>
-                                  <w:t>Aidan McGowan (Author) (Development Manager)</w:t>
-                                </w:r>
-                                <w:r>
-                                  <w:t xml:space="preserve"> </w:t>
-                                </w:r>
-                              </w:p>
-                              <w:p>
-                                <w:pPr>
-                                  <w:pStyle w:val="NoSpacing"/>
-                                  <w:jc w:val="right"/>
-                                  <w:rPr>
-                                    <w:color w:val="595959" w:themeColor="text1" w:themeTint="A6"/>
-                                    <w:sz w:val="18"/>
-                                    <w:szCs w:val="18"/>
-                                  </w:rPr>
-                                </w:pPr>
-                              </w:p>
-                            </w:txbxContent>
-                          </wps:txbx>
-                          <wps:bodyPr rot="0" spcFirstLastPara="0" vertOverflow="overflow" horzOverflow="overflow" vert="horz" wrap="square" lIns="1600200" tIns="0" rIns="685800" bIns="0" numCol="1" spcCol="0" rtlCol="0" fromWordArt="0" anchor="b" anchorCtr="0" forceAA="0" compatLnSpc="1">
-                            <a:prstTxWarp prst="textNoShape">
-                              <a:avLst/>
-                            </a:prstTxWarp>
-                            <a:noAutofit/>
-                          </wps:bodyPr>
-                        </wps:wsp>
-                      </a:graphicData>
-                    </a:graphic>
-                    <wp14:sizeRelH relativeFrom="page">
-                      <wp14:pctWidth>94100</wp14:pctWidth>
-                    </wp14:sizeRelH>
-                    <wp14:sizeRelV relativeFrom="page">
-                      <wp14:pctHeight>9200</wp14:pctHeight>
-                    </wp14:sizeRelV>
-                  </wp:anchor>
-                </w:drawing>
-              </mc:Choice>
-              <mc:Fallback>
-                <w:pict>
-                  <v:shape w14:anchorId="0556D7D0" id="Text Box 152" o:spid="_x0000_s1029" type="#_x0000_t202" style="position:absolute;margin-left:17.55pt;margin-top:664.35pt;width:8in;height:1in;z-index:251648512;visibility:visible;mso-wrap-style:square;mso-width-percent:941;mso-height-percent:92;mso-wrap-distance-left:9pt;mso-wrap-distance-top:0;mso-wrap-distance-right:9pt;mso-wrap-distance-bottom:0;mso-position-horizontal:absolute;mso-position-horizontal-relative:page;mso-position-vertical:absolute;mso-position-vertical-relative:page;mso-width-percent:941;mso-height-percent:92;mso-width-relative:page;mso-height-relative:page;v-text-anchor:bottom" o:gfxdata="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" filled="f" stroked="f" strokeweight=".5pt">
-                    <v:textbox inset="126pt,0,54pt,0">
-                      <w:txbxContent>
-                        <w:p>
-                          <w:pPr>
-                            <w:pStyle w:val="NoSpacing"/>
-                            <w:jc w:val="right"/>
-                            <w:rPr>
-                              <w:color w:val="4F81BD" w:themeColor="accent1"/>
-                              <w:sz w:val="28"/>
-                              <w:szCs w:val="28"/>
-                            </w:rPr>
-                          </w:pPr>
-                          <w:r>
-                            <w:rPr>
-                              <w:color w:val="4F81BD" w:themeColor="accent1"/>
-                              <w:sz w:val="28"/>
-                              <w:szCs w:val="28"/>
-                            </w:rPr>
-                            <w:t>Additional participants</w:t>
-                          </w:r>
-                        </w:p>
-                        <w:p>
-                          <w:pPr>
-                            <w:ind w:left="2160"/>
-                          </w:pPr>
-                          <w:r>
-                            <w:t xml:space="preserve">         </w:t>
-                          </w:r>
-                          <w:r>
-                            <w:t xml:space="preserve">         </w:t>
-                          </w:r>
-                          <w:r>
-                            <w:t>Aidan McGowan (Author) (Development Manager)</w:t>
-                          </w:r>
-                          <w:r>
-                            <w:t xml:space="preserve"> </w:t>
-                          </w:r>
-                        </w:p>
-                        <w:p>
-                          <w:pPr>
-                            <w:pStyle w:val="NoSpacing"/>
-                            <w:jc w:val="right"/>
-                            <w:rPr>
-                              <w:color w:val="595959" w:themeColor="text1" w:themeTint="A6"/>
-                              <w:sz w:val="18"/>
-                              <w:szCs w:val="18"/>
-                            </w:rPr>
-                          </w:pPr>
-                        </w:p>
-                      </w:txbxContent>
-                    </v:textbox>
-                    <w10:wrap type="square" anchorx="page" anchory="page"/>
-                  </v:shape>
-                </w:pict>
-              </mc:Fallback>
-            </mc:AlternateContent>
-          </w:r>
           <w:r>
             <w:rPr>
               <w:sz w:val="24"/>
@@ -1393,20 +1674,18 @@
         </w:p>
         <w:sdt>
           <w:sdtPr>
+            <w:rPr>
+              <w:rFonts w:asciiTheme="minorHAnsi" w:eastAsiaTheme="minorEastAsia" w:hAnsiTheme="minorHAnsi" w:cs="Times New Roman"/>
+              <w:color w:val="auto"/>
+              <w:sz w:val="22"/>
+              <w:szCs w:val="22"/>
+            </w:rPr>
             <w:id w:val="1413821083"/>
             <w:docPartObj>
               <w:docPartGallery w:val="Table of Contents"/>
               <w:docPartUnique/>
             </w:docPartObj>
           </w:sdtPr>
-          <w:sdtEndPr>
-            <w:rPr>
-              <w:rFonts w:asciiTheme="minorHAnsi" w:eastAsiaTheme="minorEastAsia" w:hAnsiTheme="minorHAnsi" w:cs="Times New Roman"/>
-              <w:color w:val="auto"/>
-              <w:sz w:val="22"/>
-              <w:szCs w:val="22"/>
-            </w:rPr>
-          </w:sdtEndPr>
           <w:sdtContent>
             <w:p>
               <w:pPr>
@@ -1424,8 +1703,6 @@
                   <w:lang w:val="en-US"/>
                 </w:rPr>
               </w:pPr>
-              <w:bookmarkStart w:id="0" w:name="_GoBack"/>
-              <w:bookmarkEnd w:id="0"/>
             </w:p>
             <w:p>
               <w:pPr>
@@ -1564,6 +1841,10 @@
             <w:p>
               <w:pPr>
                 <w:pStyle w:val="TOC1"/>
+                <w:rPr>
+                  <w:b/>
+                  <w:bCs/>
+                </w:rPr>
               </w:pPr>
               <w:r>
                 <w:rPr>
@@ -1571,6 +1852,28 @@
                   <w:bCs/>
                 </w:rPr>
                 <w:t>Observations</w:t>
+              </w:r>
+              <w:r>
+                <w:ptab w:relativeTo="margin" w:alignment="right" w:leader="dot"/>
+              </w:r>
+              <w:r>
+                <w:rPr>
+                  <w:b/>
+                  <w:bCs/>
+                </w:rPr>
+                <w:t>11</w:t>
+              </w:r>
+            </w:p>
+            <w:p>
+              <w:pPr>
+                <w:pStyle w:val="TOC1"/>
+              </w:pPr>
+              <w:r>
+                <w:rPr>
+                  <w:b/>
+                  <w:bCs/>
+                </w:rPr>
+                <w:t>Summary</w:t>
               </w:r>
               <w:r>
                 <w:ptab w:relativeTo="margin" w:alignment="right" w:leader="dot"/>
@@ -1624,7 +1927,7 @@
                   <w:b/>
                   <w:bCs/>
                 </w:rPr>
-                <w:t>12</w:t>
+                <w:t>13</w:t>
               </w:r>
             </w:p>
           </w:sdtContent>
@@ -1647,15 +1950,6 @@
             <w:br w:type="page"/>
           </w:r>
         </w:p>
-        <w:p>
-          <w:pPr>
-            <w:rPr>
-              <w:sz w:val="24"/>
-              <w:szCs w:val="24"/>
-              <w:u w:val="single"/>
-            </w:rPr>
-          </w:pPr>
-        </w:p>
       </w:sdtContent>
     </w:sdt>
     <w:p>
@@ -1673,6 +1967,7 @@
           <w:sz w:val="24"/>
           <w:szCs w:val="24"/>
         </w:rPr>
+        <w:lastRenderedPageBreak/>
         <w:t>Introduction</w:t>
       </w:r>
     </w:p>
@@ -1809,17 +2104,6 @@
           <w:szCs w:val="24"/>
         </w:rPr>
       </w:pPr>
-    </w:p>
-    <w:p>
-      <w:pPr>
-        <w:pStyle w:val="ListParagraph"/>
-        <w:ind w:left="0"/>
-        <w:jc w:val="both"/>
-        <w:rPr>
-          <w:sz w:val="24"/>
-          <w:szCs w:val="24"/>
-        </w:rPr>
-      </w:pPr>
       <w:r>
         <w:rPr>
           <w:sz w:val="24"/>
@@ -1908,17 +2192,6 @@
           <w:szCs w:val="24"/>
         </w:rPr>
       </w:pPr>
-    </w:p>
-    <w:p>
-      <w:pPr>
-        <w:pStyle w:val="ListParagraph"/>
-        <w:ind w:left="0"/>
-        <w:jc w:val="both"/>
-        <w:rPr>
-          <w:sz w:val="24"/>
-          <w:szCs w:val="24"/>
-        </w:rPr>
-      </w:pPr>
       <w:r>
         <w:rPr>
           <w:sz w:val="24"/>
@@ -1938,19 +2211,15 @@
           <w:sz w:val="24"/>
           <w:szCs w:val="24"/>
         </w:rPr>
-        <w:t xml:space="preserve"> the errors found by the inspectors reviewing the document thus far; while critical errors are highlighted to further engage the necessity for more information or corrective measures on the points in question.</w:t>
+        <w:t xml:space="preserve"> the errors found by the inspectors reviewing the document thus far; while critical errors are highlighted to further engage the necessity for more information or corrective meas</w:t>
       </w:r>
-    </w:p>
-    <w:p>
-      <w:pPr>
-        <w:pStyle w:val="ListParagraph"/>
-        <w:ind w:left="0"/>
-        <w:jc w:val="both"/>
-        <w:rPr>
-          <w:sz w:val="24"/>
-          <w:szCs w:val="24"/>
-        </w:rPr>
-      </w:pPr>
+      <w:r>
+        <w:rPr>
+          <w:sz w:val="24"/>
+          <w:szCs w:val="24"/>
+        </w:rPr>
+        <w:t>ures on the points in question.</w:t>
+      </w:r>
     </w:p>
     <w:p>
       <w:pPr>
@@ -2053,14 +2322,7 @@
           <w:sz w:val="24"/>
           <w:szCs w:val="24"/>
         </w:rPr>
-        <w:t>guidelines</w:t>
-      </w:r>
-      <w:r>
-        <w:rPr>
-          <w:sz w:val="24"/>
-          <w:szCs w:val="24"/>
-        </w:rPr>
-        <w:t xml:space="preserve"> set out by the </w:t>
+        <w:t xml:space="preserve">guidelines set out by the </w:t>
       </w:r>
       <w:r>
         <w:rPr>
@@ -2316,16 +2578,6 @@
       <w:pPr>
         <w:jc w:val="both"/>
         <w:rPr>
-          <w:b/>
-          <w:sz w:val="24"/>
-          <w:szCs w:val="24"/>
-        </w:rPr>
-      </w:pPr>
-    </w:p>
-    <w:p>
-      <w:pPr>
-        <w:jc w:val="both"/>
-        <w:rPr>
           <w:sz w:val="24"/>
           <w:szCs w:val="24"/>
         </w:rPr>
@@ -2396,7 +2648,15 @@
           <w:sz w:val="24"/>
           <w:szCs w:val="24"/>
         </w:rPr>
-        <w:t xml:space="preserve"> and van der </w:t>
+        <w:t xml:space="preserve"> and van </w:t>
+      </w:r>
+      <w:r>
+        <w:rPr>
+          <w:sz w:val="24"/>
+          <w:szCs w:val="24"/>
+        </w:rPr>
+        <w:lastRenderedPageBreak/>
+        <w:t xml:space="preserve">der </w:t>
       </w:r>
       <w:proofErr w:type="spellStart"/>
       <w:r>
@@ -2959,7 +3219,7 @@
     <w:p>
       <w:pPr>
         <w:sectPr>
-          <w:footerReference w:type="default" r:id="rId11"/>
+          <w:footerReference w:type="default" r:id="rId12"/>
           <w:pgSz w:w="11906" w:h="16838"/>
           <w:pgMar w:top="1440" w:right="1440" w:bottom="1440" w:left="1440" w:header="708" w:footer="708" w:gutter="0"/>
           <w:pgNumType w:start="0"/>
@@ -3817,7 +4077,25 @@
                 <w:sz w:val="20"/>
                 <w:szCs w:val="20"/>
               </w:rPr>
-              <w:t>The “Non-Functional Requirements” has subsections in the document proper—3.2.1 to 3.25—that are not listed on the contents.</w:t>
+              <w:t xml:space="preserve">The “Non-Functional Requirements” has subsections in the document proper—3.2.1 to 3.25—that </w:t>
+            </w:r>
+            <w:proofErr w:type="gramStart"/>
+            <w:r>
+              <w:rPr>
+                <w:rFonts w:cs="Helvetica"/>
+                <w:sz w:val="20"/>
+                <w:szCs w:val="20"/>
+              </w:rPr>
+              <w:t>are</w:t>
+            </w:r>
+            <w:proofErr w:type="gramEnd"/>
+            <w:r>
+              <w:rPr>
+                <w:rFonts w:cs="Helvetica"/>
+                <w:sz w:val="20"/>
+                <w:szCs w:val="20"/>
+              </w:rPr>
+              <w:t xml:space="preserve"> not listed on the contents.</w:t>
             </w:r>
           </w:p>
         </w:tc>
@@ -4537,23 +4815,21 @@
                 <w:sz w:val="20"/>
                 <w:szCs w:val="20"/>
               </w:rPr>
-              <w:t xml:space="preserve">Ambiguous here and needs more description in terms of examples of websites to refer to. Different people have different examples which could ultimately lead to very different </w:t>
-            </w:r>
-            <w:proofErr w:type="spellStart"/>
-            <w:r>
-              <w:rPr>
-                <w:sz w:val="20"/>
-                <w:szCs w:val="20"/>
-              </w:rPr>
-              <w:t>developements</w:t>
-            </w:r>
-            <w:proofErr w:type="spellEnd"/>
-            <w:r>
-              <w:rPr>
-                <w:sz w:val="20"/>
-                <w:szCs w:val="20"/>
-              </w:rPr>
-              <w:t xml:space="preserve"> for the system.</w:t>
+              <w:t>Ambiguous here and needs more description in terms of examples of websites to refer to. Different people have different examples which could ultimately</w:t>
+            </w:r>
+            <w:r>
+              <w:rPr>
+                <w:sz w:val="20"/>
+                <w:szCs w:val="20"/>
+              </w:rPr>
+              <w:t xml:space="preserve"> lead to very different develop</w:t>
+            </w:r>
+            <w:r>
+              <w:rPr>
+                <w:sz w:val="20"/>
+                <w:szCs w:val="20"/>
+              </w:rPr>
+              <w:t>ments for the system.</w:t>
             </w:r>
           </w:p>
         </w:tc>
@@ -6298,7 +6574,25 @@
                 <w:sz w:val="20"/>
                 <w:szCs w:val="20"/>
               </w:rPr>
-              <w:t xml:space="preserve"> navigate to the Manage page.” The Manage page does not exist in the document proper nor in the contents.</w:t>
+              <w:t xml:space="preserve"> navigate to the Manage page.” The Manage page does not exist in the document proper </w:t>
+            </w:r>
+            <w:proofErr w:type="gramStart"/>
+            <w:r>
+              <w:rPr>
+                <w:rFonts w:cs="Helvetica"/>
+                <w:sz w:val="20"/>
+                <w:szCs w:val="20"/>
+              </w:rPr>
+              <w:t>nor</w:t>
+            </w:r>
+            <w:proofErr w:type="gramEnd"/>
+            <w:r>
+              <w:rPr>
+                <w:rFonts w:cs="Helvetica"/>
+                <w:sz w:val="20"/>
+                <w:szCs w:val="20"/>
+              </w:rPr>
+              <w:t xml:space="preserve"> in the contents.</w:t>
             </w:r>
           </w:p>
         </w:tc>
@@ -6580,7 +6874,25 @@
                 <w:sz w:val="20"/>
                 <w:szCs w:val="20"/>
               </w:rPr>
-              <w:t>Very likely a misspelling here, or at the very least lack of atomicity by virtue of contradiction. Forgot password is said only to be directly accessible from Logout page. No logout page is mentioned in the contents or spec itself. Moreover, it contradicts the requirement in Login page below which is supposed to include direct link to FP.</w:t>
+              <w:t xml:space="preserve">Very likely a misspelling here, or at the very least lack of atomicity by virtue of contradiction. Forgot password is said only to be directly accessible from Logout page. No logout </w:t>
+            </w:r>
+            <w:proofErr w:type="gramStart"/>
+            <w:r>
+              <w:rPr>
+                <w:rFonts w:cs="Helvetica"/>
+                <w:sz w:val="20"/>
+                <w:szCs w:val="20"/>
+              </w:rPr>
+              <w:t>page is mentioned in the contents or spec</w:t>
+            </w:r>
+            <w:proofErr w:type="gramEnd"/>
+            <w:r>
+              <w:rPr>
+                <w:rFonts w:cs="Helvetica"/>
+                <w:sz w:val="20"/>
+                <w:szCs w:val="20"/>
+              </w:rPr>
+              <w:t xml:space="preserve"> itself. Moreover, it contradicts the requirement in Login page below which is supposed to include direct link to FP.</w:t>
             </w:r>
           </w:p>
         </w:tc>
@@ -8213,12 +8525,21 @@
                 <w:szCs w:val="20"/>
               </w:rPr>
             </w:pPr>
-            <w:r>
-              <w:rPr>
-                <w:sz w:val="20"/>
-                <w:szCs w:val="20"/>
-              </w:rPr>
-              <w:t>Does they want links to all three pages, if not which of the two? Will cause inconsistency between the client expectations and the developers output.</w:t>
+            <w:proofErr w:type="gramStart"/>
+            <w:r>
+              <w:rPr>
+                <w:sz w:val="20"/>
+                <w:szCs w:val="20"/>
+              </w:rPr>
+              <w:t>Does</w:t>
+            </w:r>
+            <w:proofErr w:type="gramEnd"/>
+            <w:r>
+              <w:rPr>
+                <w:sz w:val="20"/>
+                <w:szCs w:val="20"/>
+              </w:rPr>
+              <w:t xml:space="preserve"> they want links to all three pages, if not which of the two? Will cause inconsistency between the client expectations and the developers output.</w:t>
             </w:r>
           </w:p>
         </w:tc>
@@ -10553,7 +10874,23 @@
                 <w:sz w:val="20"/>
                 <w:szCs w:val="20"/>
               </w:rPr>
-              <w:t xml:space="preserve"> provide its own requirement for extras. </w:t>
+              <w:t xml:space="preserve"> provide </w:t>
+            </w:r>
+            <w:proofErr w:type="gramStart"/>
+            <w:r>
+              <w:rPr>
+                <w:sz w:val="20"/>
+                <w:szCs w:val="20"/>
+              </w:rPr>
+              <w:t>its own</w:t>
+            </w:r>
+            <w:proofErr w:type="gramEnd"/>
+            <w:r>
+              <w:rPr>
+                <w:sz w:val="20"/>
+                <w:szCs w:val="20"/>
+              </w:rPr>
+              <w:t xml:space="preserve"> requirement for extras. </w:t>
             </w:r>
           </w:p>
         </w:tc>
@@ -12669,7 +13006,23 @@
                 <w:sz w:val="20"/>
                 <w:szCs w:val="20"/>
               </w:rPr>
-              <w:t>Does this imply there is a My Account and then a Rest Password bit? We noted that earlier, too.</w:t>
+              <w:t xml:space="preserve">Does this imply there </w:t>
+            </w:r>
+            <w:proofErr w:type="gramStart"/>
+            <w:r>
+              <w:rPr>
+                <w:sz w:val="20"/>
+                <w:szCs w:val="20"/>
+              </w:rPr>
+              <w:t>is</w:t>
+            </w:r>
+            <w:proofErr w:type="gramEnd"/>
+            <w:r>
+              <w:rPr>
+                <w:sz w:val="20"/>
+                <w:szCs w:val="20"/>
+              </w:rPr>
+              <w:t xml:space="preserve"> a My Account and then a Rest Password bit? We noted that earlier, too.</w:t>
             </w:r>
           </w:p>
         </w:tc>
@@ -16201,8 +16554,32 @@
           <w:sz w:val="24"/>
           <w:szCs w:val="24"/>
         </w:rPr>
-        <w:t>It should be noted the company logo on the front page of the requirements document states “Pizza &amp; Pasta” within its design;  although within the document sections there is no mention of Pasta dishes or products to be made available for order by the user. Details on whether or not ‘Pasta’ products are to be offered by the website, and if pricing, product descriptions and images are required to be placed online for user selection.</w:t>
+        <w:t>It should be noted the company logo on the front page of the requirements document states “Piz</w:t>
       </w:r>
+      <w:r>
+        <w:rPr>
+          <w:sz w:val="24"/>
+          <w:szCs w:val="24"/>
+        </w:rPr>
+        <w:t xml:space="preserve">za &amp; Pasta” within its design; </w:t>
+      </w:r>
+      <w:r>
+        <w:rPr>
+          <w:sz w:val="24"/>
+          <w:szCs w:val="24"/>
+        </w:rPr>
+        <w:t>although within the document sections there is no mention of Pasta dishes or products to be made available for order by the user. Details on whether or not ‘Pasta’ products are to be offered by the website, and if pricing, product descriptions and images are required to be placed online for user selection.</w:t>
+      </w:r>
+    </w:p>
+    <w:p>
+      <w:pPr>
+        <w:pStyle w:val="ListParagraph"/>
+        <w:jc w:val="both"/>
+        <w:rPr>
+          <w:sz w:val="24"/>
+          <w:szCs w:val="24"/>
+        </w:rPr>
+      </w:pPr>
     </w:p>
     <w:p>
       <w:pPr>
@@ -16272,6 +16649,18 @@
     </w:p>
     <w:p>
       <w:pPr>
+        <w:pStyle w:val="ListParagraph"/>
+        <w:jc w:val="both"/>
+        <w:rPr>
+          <w:sz w:val="24"/>
+          <w:szCs w:val="24"/>
+        </w:rPr>
+      </w:pPr>
+    </w:p>
+    <w:p>
+      <w:pPr>
+        <w:pStyle w:val="ListParagraph"/>
+        <w:ind w:left="0"/>
         <w:jc w:val="both"/>
         <w:rPr>
           <w:b/>
@@ -16285,6 +16674,115 @@
           <w:sz w:val="24"/>
           <w:szCs w:val="24"/>
         </w:rPr>
+        <w:t>Summary of Findings</w:t>
+      </w:r>
+    </w:p>
+    <w:p>
+      <w:pPr>
+        <w:jc w:val="both"/>
+      </w:pPr>
+      <w:r>
+        <w:rPr>
+          <w:sz w:val="24"/>
+          <w:szCs w:val="24"/>
+        </w:rPr>
+        <w:t xml:space="preserve">The following document compiles the issues we found with the requirements specification that will or could cause downstream damage to the system or else is a minor grammar/spelling or formatting concern that requires remedy by the original author. To ensure this requirements document was reviewed correctly, we followed the guidelines set out by </w:t>
+      </w:r>
+      <w:proofErr w:type="spellStart"/>
+      <w:r>
+        <w:rPr>
+          <w:sz w:val="24"/>
+          <w:szCs w:val="24"/>
+        </w:rPr>
+        <w:t>Zielczynski</w:t>
+      </w:r>
+      <w:proofErr w:type="spellEnd"/>
+      <w:r>
+        <w:rPr>
+          <w:sz w:val="24"/>
+          <w:szCs w:val="24"/>
+        </w:rPr>
+        <w:t xml:space="preserve">, (2008) in Requirements Management Using INM Rational </w:t>
+      </w:r>
+      <w:proofErr w:type="spellStart"/>
+      <w:r>
+        <w:rPr>
+          <w:sz w:val="24"/>
+          <w:szCs w:val="24"/>
+        </w:rPr>
+        <w:t>ResquisitePro</w:t>
+      </w:r>
+      <w:proofErr w:type="spellEnd"/>
+      <w:r>
+        <w:rPr>
+          <w:sz w:val="24"/>
+          <w:szCs w:val="24"/>
+        </w:rPr>
+        <w:t xml:space="preserve">. This criteria was as follows; atomic, understandable, unambiguous, testable, consistent, complete, clear (concise, terse, simple, precise), correct, feasible, independent, necessary, implementation free. </w:t>
+      </w:r>
+    </w:p>
+    <w:p>
+      <w:pPr>
+        <w:jc w:val="both"/>
+        <w:rPr>
+          <w:sz w:val="24"/>
+          <w:szCs w:val="24"/>
+        </w:rPr>
+      </w:pPr>
+      <w:r>
+        <w:rPr>
+          <w:sz w:val="24"/>
+          <w:szCs w:val="24"/>
+        </w:rPr>
+        <w:t xml:space="preserve">Key areas of concern we have identified here are untestable standards of validation, ambiguous design or function specifications, erroneous page references. Critical errors included: discrepancies between the numbering for ‘Table of Contents’ versus the document proper; assumptions to which finite metrics could not be applied, chiefly reference to “many” other fast food ordering websites; potential contradictions between requirements—for example 4.1.14 and 4.1.11--and a functional requirement inhabiting the non-functional requirements section, principally 3.2.2 Security. Further observations that include those of lesser severity can be found the “Observation” section of this document. </w:t>
+      </w:r>
+    </w:p>
+    <w:p>
+      <w:pPr>
+        <w:jc w:val="both"/>
+        <w:rPr>
+          <w:b/>
+          <w:sz w:val="24"/>
+          <w:szCs w:val="24"/>
+        </w:rPr>
+      </w:pPr>
+    </w:p>
+    <w:p>
+      <w:pPr>
+        <w:jc w:val="both"/>
+        <w:rPr>
+          <w:b/>
+          <w:sz w:val="24"/>
+          <w:szCs w:val="24"/>
+        </w:rPr>
+      </w:pPr>
+    </w:p>
+    <w:p>
+      <w:pPr>
+        <w:jc w:val="both"/>
+        <w:rPr>
+          <w:b/>
+          <w:sz w:val="24"/>
+          <w:szCs w:val="24"/>
+        </w:rPr>
+      </w:pPr>
+    </w:p>
+    <w:p>
+      <w:pPr>
+        <w:jc w:val="both"/>
+        <w:rPr>
+          <w:b/>
+          <w:sz w:val="24"/>
+          <w:szCs w:val="24"/>
+        </w:rPr>
+      </w:pPr>
+      <w:r>
+        <w:rPr>
+          <w:b/>
+          <w:sz w:val="24"/>
+          <w:szCs w:val="24"/>
+        </w:rPr>
+        <w:lastRenderedPageBreak/>
         <w:t>Conclusion</w:t>
       </w:r>
     </w:p>
@@ -16350,7 +16848,23 @@
           <w:sz w:val="24"/>
           <w:szCs w:val="24"/>
         </w:rPr>
-        <w:t>in the appendices. To demonstrate issues that were encountered with the document, a</w:t>
+        <w:t xml:space="preserve">in the appendices. </w:t>
+      </w:r>
+    </w:p>
+    <w:p>
+      <w:pPr>
+        <w:jc w:val="both"/>
+        <w:rPr>
+          <w:sz w:val="24"/>
+          <w:szCs w:val="24"/>
+        </w:rPr>
+      </w:pPr>
+      <w:r>
+        <w:rPr>
+          <w:sz w:val="24"/>
+          <w:szCs w:val="24"/>
+        </w:rPr>
+        <w:t>To demonstrate issues that were encountered with the document, a</w:t>
       </w:r>
       <w:r>
         <w:rPr>
@@ -16438,6 +16952,96 @@
         </w:rPr>
         <w:t>It should be noted each page of the requirements document exceeded more than three major and critical errors combined. Thus with this rate of errors, the document will require a second review to ensure the comments made above in the defects table have been evaluated and corrected to provide more information on these points, preventing errors in the design of the website in the future.</w:t>
       </w:r>
+    </w:p>
+    <w:p>
+      <w:pPr>
+        <w:jc w:val="both"/>
+        <w:rPr>
+          <w:b/>
+          <w:sz w:val="24"/>
+          <w:szCs w:val="24"/>
+        </w:rPr>
+      </w:pPr>
+    </w:p>
+    <w:p>
+      <w:pPr>
+        <w:jc w:val="both"/>
+        <w:rPr>
+          <w:b/>
+          <w:sz w:val="24"/>
+          <w:szCs w:val="24"/>
+        </w:rPr>
+      </w:pPr>
+    </w:p>
+    <w:p>
+      <w:pPr>
+        <w:jc w:val="both"/>
+        <w:rPr>
+          <w:b/>
+          <w:sz w:val="24"/>
+          <w:szCs w:val="24"/>
+        </w:rPr>
+      </w:pPr>
+    </w:p>
+    <w:p>
+      <w:pPr>
+        <w:jc w:val="both"/>
+        <w:rPr>
+          <w:b/>
+          <w:sz w:val="24"/>
+          <w:szCs w:val="24"/>
+        </w:rPr>
+      </w:pPr>
+    </w:p>
+    <w:p>
+      <w:pPr>
+        <w:jc w:val="both"/>
+        <w:rPr>
+          <w:b/>
+          <w:sz w:val="24"/>
+          <w:szCs w:val="24"/>
+        </w:rPr>
+      </w:pPr>
+    </w:p>
+    <w:p>
+      <w:pPr>
+        <w:jc w:val="both"/>
+        <w:rPr>
+          <w:b/>
+          <w:sz w:val="24"/>
+          <w:szCs w:val="24"/>
+        </w:rPr>
+      </w:pPr>
+    </w:p>
+    <w:p>
+      <w:pPr>
+        <w:jc w:val="both"/>
+        <w:rPr>
+          <w:b/>
+          <w:sz w:val="24"/>
+          <w:szCs w:val="24"/>
+        </w:rPr>
+      </w:pPr>
+    </w:p>
+    <w:p>
+      <w:pPr>
+        <w:jc w:val="both"/>
+        <w:rPr>
+          <w:b/>
+          <w:sz w:val="24"/>
+          <w:szCs w:val="24"/>
+        </w:rPr>
+      </w:pPr>
+    </w:p>
+    <w:p>
+      <w:pPr>
+        <w:jc w:val="both"/>
+        <w:rPr>
+          <w:b/>
+          <w:sz w:val="24"/>
+          <w:szCs w:val="24"/>
+        </w:rPr>
+      </w:pPr>
     </w:p>
     <w:p>
       <w:pPr>
@@ -16527,19 +17131,7 @@
         <w:ind w:left="0"/>
       </w:pPr>
       <w:r>
-        <w:t>Further evidence to support our review process is available on the shared</w:t>
-      </w:r>
-      <w:r>
-        <w:t xml:space="preserve"> resources </w:t>
-      </w:r>
-      <w:r>
-        <w:t xml:space="preserve">section of our team </w:t>
-      </w:r>
-      <w:r>
-        <w:t>GitHub</w:t>
-      </w:r>
-      <w:r>
-        <w:t xml:space="preserve"> account. Please follow the link below to access this account:</w:t>
+        <w:t>Further evidence to support our review process is available on the shared resources section of our team GitHub account. Please follow the link below to access this account:</w:t>
       </w:r>
     </w:p>
     <w:p>
@@ -16550,36 +17142,12 @@
       <w:r>
         <w:tab/>
       </w:r>
-      <w:hyperlink r:id="rId12" w:history="1">
+      <w:hyperlink r:id="rId13" w:history="1">
         <w:r>
           <w:rPr>
             <w:rStyle w:val="Hyperlink"/>
           </w:rPr>
-          <w:t>https://github.com/KevinOHare/Software-Testing-And-</w:t>
-        </w:r>
-        <w:r>
-          <w:rPr>
-            <w:rStyle w:val="Hyperlink"/>
-          </w:rPr>
-          <w:t>V</w:t>
-        </w:r>
-        <w:r>
-          <w:rPr>
-            <w:rStyle w:val="Hyperlink"/>
-          </w:rPr>
-          <w:t>erifica</w:t>
-        </w:r>
-        <w:r>
-          <w:rPr>
-            <w:rStyle w:val="Hyperlink"/>
-          </w:rPr>
-          <w:t>t</w:t>
-        </w:r>
-        <w:r>
-          <w:rPr>
-            <w:rStyle w:val="Hyperlink"/>
-          </w:rPr>
-          <w:t>ion</w:t>
+          <w:t>https://github.com/KevinOHare/Software-Testing-And-Verification</w:t>
         </w:r>
       </w:hyperlink>
     </w:p>
@@ -20762,6 +21330,7 @@
               </w:rPr>
               <w:t xml:space="preserve">4.1.27 - bad English; not clear, concise: “cost for an individual item and </w:t>
             </w:r>
+            <w:proofErr w:type="gramStart"/>
             <w:r>
               <w:rPr>
                 <w:rFonts w:cs="Cambria"/>
@@ -20776,7 +21345,16 @@
                 <w:sz w:val="20"/>
                 <w:szCs w:val="20"/>
               </w:rPr>
-              <w:t>extras”.</w:t>
+              <w:t>extras</w:t>
+            </w:r>
+            <w:proofErr w:type="gramEnd"/>
+            <w:r>
+              <w:rPr>
+                <w:rFonts w:cs="Cambria"/>
+                <w:sz w:val="20"/>
+                <w:szCs w:val="20"/>
+              </w:rPr>
+              <w:t>”.</w:t>
             </w:r>
           </w:p>
         </w:tc>
@@ -22893,7 +23471,7 @@
 </file>
 
 <file path=word/endnotes.xml><?xml version="1.0" encoding="utf-8"?>
-<w:endnotes xmlns:wpc="http://schemas.microsoft.com/office/word/2010/wordprocessingCanvas" xmlns:mc="http://schemas.openxmlformats.org/markup-compatibility/2006" xmlns:o="urn:schemas-microsoft-com:office:office" xmlns:r="http://schemas.openxmlformats.org/officeDocument/2006/relationships" xmlns:m="http://schemas.openxmlformats.org/officeDocument/2006/math" xmlns:v="urn:schemas-microsoft-com:vml" xmlns:wp14="http://schemas.microsoft.com/office/word/2010/wordprocessingDrawing" xmlns:wp="http://schemas.openxmlformats.org/drawingml/2006/wordprocessingDrawing" xmlns:w10="urn:schemas-microsoft-com:office:word" xmlns:w="http://schemas.openxmlformats.org/wordprocessingml/2006/main" xmlns:w14="http://schemas.microsoft.com/office/word/2010/wordml" xmlns:w15="http://schemas.microsoft.com/office/word/2012/wordml" xmlns:wpg="http://schemas.microsoft.com/office/word/2010/wordprocessingGroup" xmlns:wpi="http://schemas.microsoft.com/office/word/2010/wordprocessingInk" xmlns:wne="http://schemas.microsoft.com/office/word/2006/wordml" xmlns:wps="http://schemas.microsoft.com/office/word/2010/wordprocessingShape" mc:Ignorable="w14 w15 wp14">
+<w:endnotes xmlns:wpc="http://schemas.microsoft.com/office/word/2010/wordprocessingCanvas" xmlns:mc="http://schemas.openxmlformats.org/markup-compatibility/2006" xmlns:o="urn:schemas-microsoft-com:office:office" xmlns:r="http://schemas.openxmlformats.org/officeDocument/2006/relationships" xmlns:m="http://schemas.openxmlformats.org/officeDocument/2006/math" xmlns:v="urn:schemas-microsoft-com:vml" xmlns:wp14="http://schemas.microsoft.com/office/word/2010/wordprocessingDrawing" xmlns:wp="http://schemas.openxmlformats.org/drawingml/2006/wordprocessingDrawing" xmlns:w10="urn:schemas-microsoft-com:office:word" xmlns:w="http://schemas.openxmlformats.org/wordprocessingml/2006/main" xmlns:w14="http://schemas.microsoft.com/office/word/2010/wordml" xmlns:wpg="http://schemas.microsoft.com/office/word/2010/wordprocessingGroup" xmlns:wpi="http://schemas.microsoft.com/office/word/2010/wordprocessingInk" xmlns:wne="http://schemas.microsoft.com/office/word/2006/wordml" xmlns:wps="http://schemas.microsoft.com/office/word/2010/wordprocessingShape" mc:Ignorable="w14 wp14">
   <w:endnote w:type="separator" w:id="-1">
     <w:p>
       <w:pPr>
@@ -22918,7 +23496,7 @@
 </file>
 
 <file path=word/footer1.xml><?xml version="1.0" encoding="utf-8"?>
-<w:ftr xmlns:wpc="http://schemas.microsoft.com/office/word/2010/wordprocessingCanvas" xmlns:mc="http://schemas.openxmlformats.org/markup-compatibility/2006" xmlns:o="urn:schemas-microsoft-com:office:office" xmlns:r="http://schemas.openxmlformats.org/officeDocument/2006/relationships" xmlns:m="http://schemas.openxmlformats.org/officeDocument/2006/math" xmlns:v="urn:schemas-microsoft-com:vml" xmlns:wp14="http://schemas.microsoft.com/office/word/2010/wordprocessingDrawing" xmlns:wp="http://schemas.openxmlformats.org/drawingml/2006/wordprocessingDrawing" xmlns:w10="urn:schemas-microsoft-com:office:word" xmlns:w="http://schemas.openxmlformats.org/wordprocessingml/2006/main" xmlns:w14="http://schemas.microsoft.com/office/word/2010/wordml" xmlns:w15="http://schemas.microsoft.com/office/word/2012/wordml" xmlns:wpg="http://schemas.microsoft.com/office/word/2010/wordprocessingGroup" xmlns:wpi="http://schemas.microsoft.com/office/word/2010/wordprocessingInk" xmlns:wne="http://schemas.microsoft.com/office/word/2006/wordml" xmlns:wps="http://schemas.microsoft.com/office/word/2010/wordprocessingShape" mc:Ignorable="w14 w15 wp14">
+<w:ftr xmlns:wpc="http://schemas.microsoft.com/office/word/2010/wordprocessingCanvas" xmlns:mc="http://schemas.openxmlformats.org/markup-compatibility/2006" xmlns:o="urn:schemas-microsoft-com:office:office" xmlns:r="http://schemas.openxmlformats.org/officeDocument/2006/relationships" xmlns:m="http://schemas.openxmlformats.org/officeDocument/2006/math" xmlns:v="urn:schemas-microsoft-com:vml" xmlns:wp14="http://schemas.microsoft.com/office/word/2010/wordprocessingDrawing" xmlns:wp="http://schemas.openxmlformats.org/drawingml/2006/wordprocessingDrawing" xmlns:w10="urn:schemas-microsoft-com:office:word" xmlns:w="http://schemas.openxmlformats.org/wordprocessingml/2006/main" xmlns:w14="http://schemas.microsoft.com/office/word/2010/wordml" xmlns:wpg="http://schemas.microsoft.com/office/word/2010/wordprocessingGroup" xmlns:wpi="http://schemas.microsoft.com/office/word/2010/wordprocessingInk" xmlns:wne="http://schemas.microsoft.com/office/word/2006/wordml" xmlns:wps="http://schemas.microsoft.com/office/word/2010/wordprocessingShape" mc:Ignorable="w14 wp14">
   <w:sdt>
     <w:sdtPr>
       <w:id w:val="1344197156"/>
@@ -22949,7 +23527,7 @@
           <w:rPr>
             <w:noProof/>
           </w:rPr>
-          <w:t>13</w:t>
+          <w:t>1</w:t>
         </w:r>
         <w:r>
           <w:rPr>
@@ -22972,7 +23550,7 @@
 </file>
 
 <file path=word/footnotes.xml><?xml version="1.0" encoding="utf-8"?>
-<w:footnotes xmlns:wpc="http://schemas.microsoft.com/office/word/2010/wordprocessingCanvas" xmlns:mc="http://schemas.openxmlformats.org/markup-compatibility/2006" xmlns:o="urn:schemas-microsoft-com:office:office" xmlns:r="http://schemas.openxmlformats.org/officeDocument/2006/relationships" xmlns:m="http://schemas.openxmlformats.org/officeDocument/2006/math" xmlns:v="urn:schemas-microsoft-com:vml" xmlns:wp14="http://schemas.microsoft.com/office/word/2010/wordprocessingDrawing" xmlns:wp="http://schemas.openxmlformats.org/drawingml/2006/wordprocessingDrawing" xmlns:w10="urn:schemas-microsoft-com:office:word" xmlns:w="http://schemas.openxmlformats.org/wordprocessingml/2006/main" xmlns:w14="http://schemas.microsoft.com/office/word/2010/wordml" xmlns:w15="http://schemas.microsoft.com/office/word/2012/wordml" xmlns:wpg="http://schemas.microsoft.com/office/word/2010/wordprocessingGroup" xmlns:wpi="http://schemas.microsoft.com/office/word/2010/wordprocessingInk" xmlns:wne="http://schemas.microsoft.com/office/word/2006/wordml" xmlns:wps="http://schemas.microsoft.com/office/word/2010/wordprocessingShape" mc:Ignorable="w14 w15 wp14">
+<w:footnotes xmlns:wpc="http://schemas.microsoft.com/office/word/2010/wordprocessingCanvas" xmlns:mc="http://schemas.openxmlformats.org/markup-compatibility/2006" xmlns:o="urn:schemas-microsoft-com:office:office" xmlns:r="http://schemas.openxmlformats.org/officeDocument/2006/relationships" xmlns:m="http://schemas.openxmlformats.org/officeDocument/2006/math" xmlns:v="urn:schemas-microsoft-com:vml" xmlns:wp14="http://schemas.microsoft.com/office/word/2010/wordprocessingDrawing" xmlns:wp="http://schemas.openxmlformats.org/drawingml/2006/wordprocessingDrawing" xmlns:w10="urn:schemas-microsoft-com:office:word" xmlns:w="http://schemas.openxmlformats.org/wordprocessingml/2006/main" xmlns:w14="http://schemas.microsoft.com/office/word/2010/wordml" xmlns:wpg="http://schemas.microsoft.com/office/word/2010/wordprocessingGroup" xmlns:wpi="http://schemas.microsoft.com/office/word/2010/wordprocessingInk" xmlns:wne="http://schemas.microsoft.com/office/word/2006/wordml" xmlns:wps="http://schemas.microsoft.com/office/word/2010/wordprocessingShape" mc:Ignorable="w14 wp14">
   <w:footnote w:type="separator" w:id="-1">
     <w:p>
       <w:pPr>
@@ -22997,7 +23575,7 @@
 </file>
 
 <file path=word/numbering.xml><?xml version="1.0" encoding="utf-8"?>
-<w:numbering xmlns:wpc="http://schemas.microsoft.com/office/word/2010/wordprocessingCanvas" xmlns:mc="http://schemas.openxmlformats.org/markup-compatibility/2006" xmlns:o="urn:schemas-microsoft-com:office:office" xmlns:r="http://schemas.openxmlformats.org/officeDocument/2006/relationships" xmlns:m="http://schemas.openxmlformats.org/officeDocument/2006/math" xmlns:v="urn:schemas-microsoft-com:vml" xmlns:wp14="http://schemas.microsoft.com/office/word/2010/wordprocessingDrawing" xmlns:wp="http://schemas.openxmlformats.org/drawingml/2006/wordprocessingDrawing" xmlns:w10="urn:schemas-microsoft-com:office:word" xmlns:w="http://schemas.openxmlformats.org/wordprocessingml/2006/main" xmlns:w14="http://schemas.microsoft.com/office/word/2010/wordml" xmlns:w15="http://schemas.microsoft.com/office/word/2012/wordml" xmlns:wpg="http://schemas.microsoft.com/office/word/2010/wordprocessingGroup" xmlns:wpi="http://schemas.microsoft.com/office/word/2010/wordprocessingInk" xmlns:wne="http://schemas.microsoft.com/office/word/2006/wordml" xmlns:wps="http://schemas.microsoft.com/office/word/2010/wordprocessingShape" mc:Ignorable="w14 w15 wp14">
+<w:numbering xmlns:wpc="http://schemas.microsoft.com/office/word/2010/wordprocessingCanvas" xmlns:mc="http://schemas.openxmlformats.org/markup-compatibility/2006" xmlns:o="urn:schemas-microsoft-com:office:office" xmlns:r="http://schemas.openxmlformats.org/officeDocument/2006/relationships" xmlns:m="http://schemas.openxmlformats.org/officeDocument/2006/math" xmlns:v="urn:schemas-microsoft-com:vml" xmlns:wp14="http://schemas.microsoft.com/office/word/2010/wordprocessingDrawing" xmlns:wp="http://schemas.openxmlformats.org/drawingml/2006/wordprocessingDrawing" xmlns:w10="urn:schemas-microsoft-com:office:word" xmlns:w="http://schemas.openxmlformats.org/wordprocessingml/2006/main" xmlns:w14="http://schemas.microsoft.com/office/word/2010/wordml" xmlns:wpg="http://schemas.microsoft.com/office/word/2010/wordprocessingGroup" xmlns:wpi="http://schemas.microsoft.com/office/word/2010/wordprocessingInk" xmlns:wne="http://schemas.microsoft.com/office/word/2006/wordml" xmlns:wps="http://schemas.microsoft.com/office/word/2010/wordprocessingShape" mc:Ignorable="w14 wp14">
   <w:abstractNum w:abstractNumId="0">
     <w:nsid w:val="08E26FF4"/>
     <w:multiLevelType w:val="hybridMultilevel"/>
@@ -23234,7 +23812,7 @@
 </file>
 
 <file path=word/styles.xml><?xml version="1.0" encoding="utf-8"?>
-<w:styles xmlns:mc="http://schemas.openxmlformats.org/markup-compatibility/2006" xmlns:r="http://schemas.openxmlformats.org/officeDocument/2006/relationships" xmlns:w="http://schemas.openxmlformats.org/wordprocessingml/2006/main" xmlns:w14="http://schemas.microsoft.com/office/word/2010/wordml" xmlns:w15="http://schemas.microsoft.com/office/word/2012/wordml" mc:Ignorable="w14 w15">
+<w:styles xmlns:mc="http://schemas.openxmlformats.org/markup-compatibility/2006" xmlns:r="http://schemas.openxmlformats.org/officeDocument/2006/relationships" xmlns:w="http://schemas.openxmlformats.org/wordprocessingml/2006/main" xmlns:w14="http://schemas.microsoft.com/office/word/2010/wordml" mc:Ignorable="w14">
   <w:docDefaults>
     <w:rPrDefault>
       <w:rPr>
@@ -23250,378 +23828,144 @@
       </w:pPr>
     </w:pPrDefault>
   </w:docDefaults>
-  <w:latentStyles w:defLockedState="0" w:defUIPriority="99" w:defSemiHidden="0" w:defUnhideWhenUsed="0" w:defQFormat="0" w:count="371">
-    <w:lsdException w:name="Normal" w:uiPriority="0" w:qFormat="1"/>
-    <w:lsdException w:name="heading 1" w:uiPriority="9" w:qFormat="1"/>
-    <w:lsdException w:name="heading 2" w:semiHidden="1" w:uiPriority="9" w:unhideWhenUsed="1" w:qFormat="1"/>
-    <w:lsdException w:name="heading 3" w:semiHidden="1" w:uiPriority="9" w:unhideWhenUsed="1" w:qFormat="1"/>
-    <w:lsdException w:name="heading 4" w:semiHidden="1" w:uiPriority="9" w:unhideWhenUsed="1" w:qFormat="1"/>
-    <w:lsdException w:name="heading 5" w:semiHidden="1" w:uiPriority="9" w:unhideWhenUsed="1" w:qFormat="1"/>
-    <w:lsdException w:name="heading 6" w:semiHidden="1" w:uiPriority="9" w:unhideWhenUsed="1" w:qFormat="1"/>
-    <w:lsdException w:name="heading 7" w:semiHidden="1" w:uiPriority="9" w:unhideWhenUsed="1" w:qFormat="1"/>
-    <w:lsdException w:name="heading 8" w:semiHidden="1" w:uiPriority="9" w:unhideWhenUsed="1" w:qFormat="1"/>
-    <w:lsdException w:name="heading 9" w:semiHidden="1" w:uiPriority="9" w:unhideWhenUsed="1" w:qFormat="1"/>
-    <w:lsdException w:name="index 1" w:semiHidden="1" w:unhideWhenUsed="1"/>
-    <w:lsdException w:name="index 2" w:semiHidden="1" w:unhideWhenUsed="1"/>
-    <w:lsdException w:name="index 3" w:semiHidden="1" w:unhideWhenUsed="1"/>
-    <w:lsdException w:name="index 4" w:semiHidden="1" w:unhideWhenUsed="1"/>
-    <w:lsdException w:name="index 5" w:semiHidden="1" w:unhideWhenUsed="1"/>
-    <w:lsdException w:name="index 6" w:semiHidden="1" w:unhideWhenUsed="1"/>
-    <w:lsdException w:name="index 7" w:semiHidden="1" w:unhideWhenUsed="1"/>
-    <w:lsdException w:name="index 8" w:semiHidden="1" w:unhideWhenUsed="1"/>
-    <w:lsdException w:name="index 9" w:semiHidden="1" w:unhideWhenUsed="1"/>
-    <w:lsdException w:name="toc 1" w:semiHidden="1" w:uiPriority="39" w:unhideWhenUsed="1"/>
-    <w:lsdException w:name="toc 2" w:semiHidden="1" w:uiPriority="39" w:unhideWhenUsed="1"/>
-    <w:lsdException w:name="toc 3" w:semiHidden="1" w:uiPriority="39" w:unhideWhenUsed="1"/>
-    <w:lsdException w:name="toc 4" w:semiHidden="1" w:uiPriority="39" w:unhideWhenUsed="1"/>
-    <w:lsdException w:name="toc 5" w:semiHidden="1" w:uiPriority="39" w:unhideWhenUsed="1"/>
-    <w:lsdException w:name="toc 6" w:semiHidden="1" w:uiPriority="39" w:unhideWhenUsed="1"/>
-    <w:lsdException w:name="toc 7" w:semiHidden="1" w:uiPriority="39" w:unhideWhenUsed="1"/>
-    <w:lsdException w:name="toc 8" w:semiHidden="1" w:uiPriority="39" w:unhideWhenUsed="1"/>
-    <w:lsdException w:name="toc 9" w:semiHidden="1" w:uiPriority="39" w:unhideWhenUsed="1"/>
-    <w:lsdException w:name="Normal Indent" w:semiHidden="1" w:unhideWhenUsed="1"/>
-    <w:lsdException w:name="footnote text" w:semiHidden="1" w:unhideWhenUsed="1"/>
-    <w:lsdException w:name="annotation text" w:semiHidden="1" w:unhideWhenUsed="1"/>
-    <w:lsdException w:name="header" w:semiHidden="1" w:unhideWhenUsed="1"/>
-    <w:lsdException w:name="footer" w:semiHidden="1" w:unhideWhenUsed="1"/>
-    <w:lsdException w:name="index heading" w:semiHidden="1" w:unhideWhenUsed="1"/>
-    <w:lsdException w:name="caption" w:semiHidden="1" w:uiPriority="35" w:unhideWhenUsed="1" w:qFormat="1"/>
-    <w:lsdException w:name="table of figures" w:semiHidden="1" w:unhideWhenUsed="1"/>
-    <w:lsdException w:name="envelope address" w:semiHidden="1" w:unhideWhenUsed="1"/>
-    <w:lsdException w:name="envelope return" w:semiHidden="1" w:unhideWhenUsed="1"/>
-    <w:lsdException w:name="footnote reference" w:semiHidden="1" w:unhideWhenUsed="1"/>
-    <w:lsdException w:name="annotation reference" w:semiHidden="1" w:unhideWhenUsed="1"/>
-    <w:lsdException w:name="line number" w:semiHidden="1" w:unhideWhenUsed="1"/>
-    <w:lsdException w:name="page number" w:semiHidden="1" w:unhideWhenUsed="1"/>
-    <w:lsdException w:name="endnote reference" w:semiHidden="1" w:unhideWhenUsed="1"/>
-    <w:lsdException w:name="endnote text" w:semiHidden="1" w:unhideWhenUsed="1"/>
-    <w:lsdException w:name="table of authorities" w:semiHidden="1" w:unhideWhenUsed="1"/>
-    <w:lsdException w:name="macro" w:semiHidden="1" w:unhideWhenUsed="1"/>
-    <w:lsdException w:name="toa heading" w:semiHidden="1" w:unhideWhenUsed="1"/>
-    <w:lsdException w:name="List" w:semiHidden="1" w:unhideWhenUsed="1"/>
-    <w:lsdException w:name="List Bullet" w:semiHidden="1" w:unhideWhenUsed="1"/>
-    <w:lsdException w:name="List Number" w:semiHidden="1" w:unhideWhenUsed="1"/>
-    <w:lsdException w:name="List 2" w:semiHidden="1" w:unhideWhenUsed="1"/>
-    <w:lsdException w:name="List 3" w:semiHidden="1" w:unhideWhenUsed="1"/>
-    <w:lsdException w:name="List 4" w:semiHidden="1" w:unhideWhenUsed="1"/>
-    <w:lsdException w:name="List 5" w:semiHidden="1" w:unhideWhenUsed="1"/>
-    <w:lsdException w:name="List Bullet 2" w:semiHidden="1" w:unhideWhenUsed="1"/>
-    <w:lsdException w:name="List Bullet 3" w:semiHidden="1" w:unhideWhenUsed="1"/>
-    <w:lsdException w:name="List Bullet 4" w:semiHidden="1" w:unhideWhenUsed="1"/>
-    <w:lsdException w:name="List Bullet 5" w:semiHidden="1" w:unhideWhenUsed="1"/>
-    <w:lsdException w:name="List Number 2" w:semiHidden="1" w:unhideWhenUsed="1"/>
-    <w:lsdException w:name="List Number 3" w:semiHidden="1" w:unhideWhenUsed="1"/>
-    <w:lsdException w:name="List Number 4" w:semiHidden="1" w:unhideWhenUsed="1"/>
-    <w:lsdException w:name="List Number 5" w:semiHidden="1" w:unhideWhenUsed="1"/>
-    <w:lsdException w:name="Title" w:uiPriority="10" w:qFormat="1"/>
-    <w:lsdException w:name="Closing" w:semiHidden="1" w:unhideWhenUsed="1"/>
-    <w:lsdException w:name="Signature" w:semiHidden="1" w:unhideWhenUsed="1"/>
-    <w:lsdException w:name="Default Paragraph Font" w:semiHidden="1" w:uiPriority="1" w:unhideWhenUsed="1"/>
-    <w:lsdException w:name="Body Text" w:semiHidden="1" w:unhideWhenUsed="1"/>
-    <w:lsdException w:name="Body Text Indent" w:semiHidden="1" w:unhideWhenUsed="1"/>
-    <w:lsdException w:name="List Continue" w:semiHidden="1" w:unhideWhenUsed="1"/>
-    <w:lsdException w:name="List Continue 2" w:semiHidden="1" w:unhideWhenUsed="1"/>
-    <w:lsdException w:name="List Continue 3" w:semiHidden="1" w:unhideWhenUsed="1"/>
-    <w:lsdException w:name="List Continue 4" w:semiHidden="1" w:unhideWhenUsed="1"/>
-    <w:lsdException w:name="List Continue 5" w:semiHidden="1" w:unhideWhenUsed="1"/>
-    <w:lsdException w:name="Message Header" w:semiHidden="1" w:unhideWhenUsed="1"/>
-    <w:lsdException w:name="Subtitle" w:uiPriority="11" w:qFormat="1"/>
-    <w:lsdException w:name="Salutation" w:semiHidden="1" w:unhideWhenUsed="1"/>
-    <w:lsdException w:name="Date" w:semiHidden="1" w:unhideWhenUsed="1"/>
-    <w:lsdException w:name="Body Text First Indent" w:semiHidden="1" w:unhideWhenUsed="1"/>
-    <w:lsdException w:name="Body Text First Indent 2" w:semiHidden="1" w:unhideWhenUsed="1"/>
-    <w:lsdException w:name="Note Heading" w:semiHidden="1" w:unhideWhenUsed="1"/>
-    <w:lsdException w:name="Body Text 2" w:semiHidden="1" w:unhideWhenUsed="1"/>
-    <w:lsdException w:name="Body Text 3" w:semiHidden="1" w:unhideWhenUsed="1"/>
-    <w:lsdException w:name="Body Text Indent 2" w:semiHidden="1" w:unhideWhenUsed="1"/>
-    <w:lsdException w:name="Body Text Indent 3" w:semiHidden="1" w:unhideWhenUsed="1"/>
-    <w:lsdException w:name="Block Text" w:semiHidden="1" w:unhideWhenUsed="1"/>
-    <w:lsdException w:name="Hyperlink" w:semiHidden="1" w:unhideWhenUsed="1"/>
-    <w:lsdException w:name="FollowedHyperlink" w:semiHidden="1" w:unhideWhenUsed="1"/>
-    <w:lsdException w:name="Strong" w:uiPriority="22" w:qFormat="1"/>
-    <w:lsdException w:name="Emphasis" w:uiPriority="20" w:qFormat="1"/>
-    <w:lsdException w:name="Document Map" w:semiHidden="1" w:unhideWhenUsed="1"/>
-    <w:lsdException w:name="Plain Text" w:semiHidden="1" w:unhideWhenUsed="1"/>
-    <w:lsdException w:name="E-mail Signature" w:semiHidden="1" w:unhideWhenUsed="1"/>
-    <w:lsdException w:name="HTML Top of Form" w:semiHidden="1" w:unhideWhenUsed="1"/>
-    <w:lsdException w:name="HTML Bottom of Form" w:semiHidden="1" w:unhideWhenUsed="1"/>
-    <w:lsdException w:name="Normal (Web)" w:semiHidden="1" w:unhideWhenUsed="1"/>
-    <w:lsdException w:name="HTML Acronym" w:semiHidden="1" w:unhideWhenUsed="1"/>
-    <w:lsdException w:name="HTML Address" w:semiHidden="1" w:unhideWhenUsed="1"/>
-    <w:lsdException w:name="HTML Cite" w:semiHidden="1" w:unhideWhenUsed="1"/>
-    <w:lsdException w:name="HTML Code" w:semiHidden="1" w:unhideWhenUsed="1"/>
-    <w:lsdException w:name="HTML Definition" w:semiHidden="1" w:unhideWhenUsed="1"/>
-    <w:lsdException w:name="HTML Keyboard" w:semiHidden="1" w:unhideWhenUsed="1"/>
-    <w:lsdException w:name="HTML Preformatted" w:semiHidden="1" w:unhideWhenUsed="1"/>
-    <w:lsdException w:name="HTML Sample" w:semiHidden="1" w:unhideWhenUsed="1"/>
-    <w:lsdException w:name="HTML Typewriter" w:semiHidden="1" w:unhideWhenUsed="1"/>
-    <w:lsdException w:name="HTML Variable" w:semiHidden="1" w:unhideWhenUsed="1"/>
-    <w:lsdException w:name="Normal Table" w:semiHidden="1" w:unhideWhenUsed="1"/>
-    <w:lsdException w:name="annotation subject" w:semiHidden="1" w:unhideWhenUsed="1"/>
-    <w:lsdException w:name="No List" w:semiHidden="1" w:unhideWhenUsed="1"/>
-    <w:lsdException w:name="Outline List 1" w:semiHidden="1" w:unhideWhenUsed="1"/>
-    <w:lsdException w:name="Outline List 2" w:semiHidden="1" w:unhideWhenUsed="1"/>
-    <w:lsdException w:name="Outline List 3" w:semiHidden="1" w:unhideWhenUsed="1"/>
-    <w:lsdException w:name="Table Simple 1" w:semiHidden="1" w:unhideWhenUsed="1"/>
-    <w:lsdException w:name="Table Simple 2" w:semiHidden="1" w:unhideWhenUsed="1"/>
-    <w:lsdException w:name="Table Simple 3" w:semiHidden="1" w:unhideWhenUsed="1"/>
-    <w:lsdException w:name="Table Classic 1" w:semiHidden="1" w:unhideWhenUsed="1"/>
-    <w:lsdException w:name="Table Classic 2" w:semiHidden="1" w:unhideWhenUsed="1"/>
-    <w:lsdException w:name="Table Classic 3" w:semiHidden="1" w:unhideWhenUsed="1"/>
-    <w:lsdException w:name="Table Classic 4" w:semiHidden="1" w:unhideWhenUsed="1"/>
-    <w:lsdException w:name="Table Colorful 1" w:semiHidden="1" w:unhideWhenUsed="1"/>
-    <w:lsdException w:name="Table Colorful 2" w:semiHidden="1" w:unhideWhenUsed="1"/>
-    <w:lsdException w:name="Table Colorful 3" w:semiHidden="1" w:unhideWhenUsed="1"/>
-    <w:lsdException w:name="Table Columns 1" w:semiHidden="1" w:unhideWhenUsed="1"/>
-    <w:lsdException w:name="Table Columns 2" w:semiHidden="1" w:unhideWhenUsed="1"/>
-    <w:lsdException w:name="Table Columns 3" w:semiHidden="1" w:unhideWhenUsed="1"/>
-    <w:lsdException w:name="Table Columns 4" w:semiHidden="1" w:unhideWhenUsed="1"/>
-    <w:lsdException w:name="Table Columns 5" w:semiHidden="1" w:unhideWhenUsed="1"/>
-    <w:lsdException w:name="Table Grid 1" w:semiHidden="1" w:unhideWhenUsed="1"/>
-    <w:lsdException w:name="Table Grid 2" w:semiHidden="1" w:unhideWhenUsed="1"/>
-    <w:lsdException w:name="Table Grid 3" w:semiHidden="1" w:unhideWhenUsed="1"/>
-    <w:lsdException w:name="Table Grid 4" w:semiHidden="1" w:unhideWhenUsed="1"/>
-    <w:lsdException w:name="Table Grid 5" w:semiHidden="1" w:unhideWhenUsed="1"/>
-    <w:lsdException w:name="Table Grid 6" w:semiHidden="1" w:unhideWhenUsed="1"/>
-    <w:lsdException w:name="Table Grid 7" w:semiHidden="1" w:unhideWhenUsed="1"/>
-    <w:lsdException w:name="Table Grid 8" w:semiHidden="1" w:unhideWhenUsed="1"/>
-    <w:lsdException w:name="Table List 1" w:semiHidden="1" w:unhideWhenUsed="1"/>
-    <w:lsdException w:name="Table List 2" w:semiHidden="1" w:unhideWhenUsed="1"/>
-    <w:lsdException w:name="Table List 3" w:semiHidden="1" w:unhideWhenUsed="1"/>
-    <w:lsdException w:name="Table List 4" w:semiHidden="1" w:unhideWhenUsed="1"/>
-    <w:lsdException w:name="Table List 5" w:semiHidden="1" w:unhideWhenUsed="1"/>
-    <w:lsdException w:name="Table List 6" w:semiHidden="1" w:unhideWhenUsed="1"/>
-    <w:lsdException w:name="Table List 7" w:semiHidden="1" w:unhideWhenUsed="1"/>
-    <w:lsdException w:name="Table List 8" w:semiHidden="1" w:unhideWhenUsed="1"/>
-    <w:lsdException w:name="Table 3D effects 1" w:semiHidden="1" w:unhideWhenUsed="1"/>
-    <w:lsdException w:name="Table 3D effects 2" w:semiHidden="1" w:unhideWhenUsed="1"/>
-    <w:lsdException w:name="Table 3D effects 3" w:semiHidden="1" w:unhideWhenUsed="1"/>
-    <w:lsdException w:name="Table Contemporary" w:semiHidden="1" w:unhideWhenUsed="1"/>
-    <w:lsdException w:name="Table Elegant" w:semiHidden="1" w:unhideWhenUsed="1"/>
-    <w:lsdException w:name="Table Professional" w:semiHidden="1" w:unhideWhenUsed="1"/>
-    <w:lsdException w:name="Table Subtle 1" w:semiHidden="1" w:unhideWhenUsed="1"/>
-    <w:lsdException w:name="Table Subtle 2" w:semiHidden="1" w:unhideWhenUsed="1"/>
-    <w:lsdException w:name="Table Web 1" w:semiHidden="1" w:unhideWhenUsed="1"/>
-    <w:lsdException w:name="Table Web 2" w:semiHidden="1" w:unhideWhenUsed="1"/>
-    <w:lsdException w:name="Table Web 3" w:semiHidden="1" w:unhideWhenUsed="1"/>
-    <w:lsdException w:name="Balloon Text" w:semiHidden="1" w:unhideWhenUsed="1"/>
-    <w:lsdException w:name="Table Grid" w:uiPriority="59"/>
-    <w:lsdException w:name="Table Theme" w:semiHidden="1" w:unhideWhenUsed="1"/>
-    <w:lsdException w:name="Placeholder Text" w:semiHidden="1"/>
-    <w:lsdException w:name="No Spacing" w:uiPriority="1" w:qFormat="1"/>
-    <w:lsdException w:name="Light Shading" w:uiPriority="60"/>
-    <w:lsdException w:name="Light List" w:uiPriority="61"/>
-    <w:lsdException w:name="Light Grid" w:uiPriority="62"/>
-    <w:lsdException w:name="Medium Shading 1" w:uiPriority="63"/>
-    <w:lsdException w:name="Medium Shading 2" w:uiPriority="64"/>
-    <w:lsdException w:name="Medium List 1" w:uiPriority="65"/>
-    <w:lsdException w:name="Medium List 2" w:uiPriority="66"/>
-    <w:lsdException w:name="Medium Grid 1" w:uiPriority="67"/>
-    <w:lsdException w:name="Medium Grid 2" w:uiPriority="68"/>
-    <w:lsdException w:name="Medium Grid 3" w:uiPriority="69"/>
-    <w:lsdException w:name="Dark List" w:uiPriority="70"/>
-    <w:lsdException w:name="Colorful Shading" w:uiPriority="71"/>
-    <w:lsdException w:name="Colorful List" w:uiPriority="72"/>
-    <w:lsdException w:name="Colorful Grid" w:uiPriority="73"/>
-    <w:lsdException w:name="Light Shading Accent 1" w:uiPriority="60"/>
-    <w:lsdException w:name="Light List Accent 1" w:uiPriority="61"/>
-    <w:lsdException w:name="Light Grid Accent 1" w:uiPriority="62"/>
-    <w:lsdException w:name="Medium Shading 1 Accent 1" w:uiPriority="63"/>
-    <w:lsdException w:name="Medium Shading 2 Accent 1" w:uiPriority="64"/>
-    <w:lsdException w:name="Medium List 1 Accent 1" w:uiPriority="65"/>
-    <w:lsdException w:name="Revision" w:semiHidden="1"/>
-    <w:lsdException w:name="List Paragraph" w:uiPriority="34" w:qFormat="1"/>
-    <w:lsdException w:name="Quote" w:uiPriority="29" w:qFormat="1"/>
-    <w:lsdException w:name="Intense Quote" w:uiPriority="30" w:qFormat="1"/>
-    <w:lsdException w:name="Medium List 2 Accent 1" w:uiPriority="66"/>
-    <w:lsdException w:name="Medium Grid 1 Accent 1" w:uiPriority="67"/>
-    <w:lsdException w:name="Medium Grid 2 Accent 1" w:uiPriority="68"/>
-    <w:lsdException w:name="Medium Grid 3 Accent 1" w:uiPriority="69"/>
-    <w:lsdException w:name="Dark List Accent 1" w:uiPriority="70"/>
-    <w:lsdException w:name="Colorful Shading Accent 1" w:uiPriority="71"/>
-    <w:lsdException w:name="Colorful List Accent 1" w:uiPriority="72"/>
-    <w:lsdException w:name="Colorful Grid Accent 1" w:uiPriority="73"/>
-    <w:lsdException w:name="Light Shading Accent 2" w:uiPriority="60"/>
-    <w:lsdException w:name="Light List Accent 2" w:uiPriority="61"/>
-    <w:lsdException w:name="Light Grid Accent 2" w:uiPriority="62"/>
-    <w:lsdException w:name="Medium Shading 1 Accent 2" w:uiPriority="63"/>
-    <w:lsdException w:name="Medium Shading 2 Accent 2" w:uiPriority="64"/>
-    <w:lsdException w:name="Medium List 1 Accent 2" w:uiPriority="65"/>
-    <w:lsdException w:name="Medium List 2 Accent 2" w:uiPriority="66"/>
-    <w:lsdException w:name="Medium Grid 1 Accent 2" w:uiPriority="67"/>
-    <w:lsdException w:name="Medium Grid 2 Accent 2" w:uiPriority="68"/>
-    <w:lsdException w:name="Medium Grid 3 Accent 2" w:uiPriority="69"/>
-    <w:lsdException w:name="Dark List Accent 2" w:uiPriority="70"/>
-    <w:lsdException w:name="Colorful Shading Accent 2" w:uiPriority="71"/>
-    <w:lsdException w:name="Colorful List Accent 2" w:uiPriority="72"/>
-    <w:lsdException w:name="Colorful Grid Accent 2" w:uiPriority="73"/>
-    <w:lsdException w:name="Light Shading Accent 3" w:uiPriority="60"/>
-    <w:lsdException w:name="Light List Accent 3" w:uiPriority="61"/>
-    <w:lsdException w:name="Light Grid Accent 3" w:uiPriority="62"/>
-    <w:lsdException w:name="Medium Shading 1 Accent 3" w:uiPriority="63"/>
-    <w:lsdException w:name="Medium Shading 2 Accent 3" w:uiPriority="64"/>
-    <w:lsdException w:name="Medium List 1 Accent 3" w:uiPriority="65"/>
-    <w:lsdException w:name="Medium List 2 Accent 3" w:uiPriority="66"/>
-    <w:lsdException w:name="Medium Grid 1 Accent 3" w:uiPriority="67"/>
-    <w:lsdException w:name="Medium Grid 2 Accent 3" w:uiPriority="68"/>
-    <w:lsdException w:name="Medium Grid 3 Accent 3" w:uiPriority="69"/>
-    <w:lsdException w:name="Dark List Accent 3" w:uiPriority="70"/>
-    <w:lsdException w:name="Colorful Shading Accent 3" w:uiPriority="71"/>
-    <w:lsdException w:name="Colorful List Accent 3" w:uiPriority="72"/>
-    <w:lsdException w:name="Colorful Grid Accent 3" w:uiPriority="73"/>
-    <w:lsdException w:name="Light Shading Accent 4" w:uiPriority="60"/>
-    <w:lsdException w:name="Light List Accent 4" w:uiPriority="61"/>
-    <w:lsdException w:name="Light Grid Accent 4" w:uiPriority="62"/>
-    <w:lsdException w:name="Medium Shading 1 Accent 4" w:uiPriority="63"/>
-    <w:lsdException w:name="Medium Shading 2 Accent 4" w:uiPriority="64"/>
-    <w:lsdException w:name="Medium List 1 Accent 4" w:uiPriority="65"/>
-    <w:lsdException w:name="Medium List 2 Accent 4" w:uiPriority="66"/>
-    <w:lsdException w:name="Medium Grid 1 Accent 4" w:uiPriority="67"/>
-    <w:lsdException w:name="Medium Grid 2 Accent 4" w:uiPriority="68"/>
-    <w:lsdException w:name="Medium Grid 3 Accent 4" w:uiPriority="69"/>
-    <w:lsdException w:name="Dark List Accent 4" w:uiPriority="70"/>
-    <w:lsdException w:name="Colorful Shading Accent 4" w:uiPriority="71"/>
-    <w:lsdException w:name="Colorful List Accent 4" w:uiPriority="72"/>
-    <w:lsdException w:name="Colorful Grid Accent 4" w:uiPriority="73"/>
-    <w:lsdException w:name="Light Shading Accent 5" w:uiPriority="60"/>
-    <w:lsdException w:name="Light List Accent 5" w:uiPriority="61"/>
-    <w:lsdException w:name="Light Grid Accent 5" w:uiPriority="62"/>
-    <w:lsdException w:name="Medium Shading 1 Accent 5" w:uiPriority="63"/>
-    <w:lsdException w:name="Medium Shading 2 Accent 5" w:uiPriority="64"/>
-    <w:lsdException w:name="Medium List 1 Accent 5" w:uiPriority="65"/>
-    <w:lsdException w:name="Medium List 2 Accent 5" w:uiPriority="66"/>
-    <w:lsdException w:name="Medium Grid 1 Accent 5" w:uiPriority="67"/>
-    <w:lsdException w:name="Medium Grid 2 Accent 5" w:uiPriority="68"/>
-    <w:lsdException w:name="Medium Grid 3 Accent 5" w:uiPriority="69"/>
-    <w:lsdException w:name="Dark List Accent 5" w:uiPriority="70"/>
-    <w:lsdException w:name="Colorful Shading Accent 5" w:uiPriority="71"/>
-    <w:lsdException w:name="Colorful List Accent 5" w:uiPriority="72"/>
-    <w:lsdException w:name="Colorful Grid Accent 5" w:uiPriority="73"/>
-    <w:lsdException w:name="Light Shading Accent 6" w:uiPriority="60"/>
-    <w:lsdException w:name="Light List Accent 6" w:uiPriority="61"/>
-    <w:lsdException w:name="Light Grid Accent 6" w:uiPriority="62"/>
-    <w:lsdException w:name="Medium Shading 1 Accent 6" w:uiPriority="63"/>
-    <w:lsdException w:name="Medium Shading 2 Accent 6" w:uiPriority="64"/>
-    <w:lsdException w:name="Medium List 1 Accent 6" w:uiPriority="65"/>
-    <w:lsdException w:name="Medium List 2 Accent 6" w:uiPriority="66"/>
-    <w:lsdException w:name="Medium Grid 1 Accent 6" w:uiPriority="67"/>
-    <w:lsdException w:name="Medium Grid 2 Accent 6" w:uiPriority="68"/>
-    <w:lsdException w:name="Medium Grid 3 Accent 6" w:uiPriority="69"/>
-    <w:lsdException w:name="Dark List Accent 6" w:uiPriority="70"/>
-    <w:lsdException w:name="Colorful Shading Accent 6" w:uiPriority="71"/>
-    <w:lsdException w:name="Colorful List Accent 6" w:uiPriority="72"/>
-    <w:lsdException w:name="Colorful Grid Accent 6" w:uiPriority="73"/>
-    <w:lsdException w:name="Subtle Emphasis" w:uiPriority="19" w:qFormat="1"/>
-    <w:lsdException w:name="Intense Emphasis" w:uiPriority="21" w:qFormat="1"/>
-    <w:lsdException w:name="Subtle Reference" w:uiPriority="31" w:qFormat="1"/>
-    <w:lsdException w:name="Intense Reference" w:uiPriority="32" w:qFormat="1"/>
-    <w:lsdException w:name="Book Title" w:uiPriority="33" w:qFormat="1"/>
-    <w:lsdException w:name="Bibliography" w:semiHidden="1" w:uiPriority="37" w:unhideWhenUsed="1"/>
-    <w:lsdException w:name="TOC Heading" w:semiHidden="1" w:uiPriority="39" w:unhideWhenUsed="1" w:qFormat="1"/>
-    <w:lsdException w:name="Plain Table 1" w:uiPriority="41"/>
-    <w:lsdException w:name="Plain Table 2" w:uiPriority="42"/>
-    <w:lsdException w:name="Plain Table 3" w:uiPriority="43"/>
-    <w:lsdException w:name="Plain Table 4" w:uiPriority="44"/>
-    <w:lsdException w:name="Plain Table 5" w:uiPriority="45"/>
-    <w:lsdException w:name="Grid Table Light" w:uiPriority="40"/>
-    <w:lsdException w:name="Grid Table 1 Light" w:uiPriority="46"/>
-    <w:lsdException w:name="Grid Table 2" w:uiPriority="47"/>
-    <w:lsdException w:name="Grid Table 3" w:uiPriority="48"/>
-    <w:lsdException w:name="Grid Table 4" w:uiPriority="49"/>
-    <w:lsdException w:name="Grid Table 5 Dark" w:uiPriority="50"/>
-    <w:lsdException w:name="Grid Table 6 Colorful" w:uiPriority="51"/>
-    <w:lsdException w:name="Grid Table 7 Colorful" w:uiPriority="52"/>
-    <w:lsdException w:name="Grid Table 1 Light Accent 1" w:uiPriority="46"/>
-    <w:lsdException w:name="Grid Table 2 Accent 1" w:uiPriority="47"/>
-    <w:lsdException w:name="Grid Table 3 Accent 1" w:uiPriority="48"/>
-    <w:lsdException w:name="Grid Table 4 Accent 1" w:uiPriority="49"/>
-    <w:lsdException w:name="Grid Table 5 Dark Accent 1" w:uiPriority="50"/>
-    <w:lsdException w:name="Grid Table 6 Colorful Accent 1" w:uiPriority="51"/>
-    <w:lsdException w:name="Grid Table 7 Colorful Accent 1" w:uiPriority="52"/>
-    <w:lsdException w:name="Grid Table 1 Light Accent 2" w:uiPriority="46"/>
-    <w:lsdException w:name="Grid Table 2 Accent 2" w:uiPriority="47"/>
-    <w:lsdException w:name="Grid Table 3 Accent 2" w:uiPriority="48"/>
-    <w:lsdException w:name="Grid Table 4 Accent 2" w:uiPriority="49"/>
-    <w:lsdException w:name="Grid Table 5 Dark Accent 2" w:uiPriority="50"/>
-    <w:lsdException w:name="Grid Table 6 Colorful Accent 2" w:uiPriority="51"/>
-    <w:lsdException w:name="Grid Table 7 Colorful Accent 2" w:uiPriority="52"/>
-    <w:lsdException w:name="Grid Table 1 Light Accent 3" w:uiPriority="46"/>
-    <w:lsdException w:name="Grid Table 2 Accent 3" w:uiPriority="47"/>
-    <w:lsdException w:name="Grid Table 3 Accent 3" w:uiPriority="48"/>
-    <w:lsdException w:name="Grid Table 4 Accent 3" w:uiPriority="49"/>
-    <w:lsdException w:name="Grid Table 5 Dark Accent 3" w:uiPriority="50"/>
-    <w:lsdException w:name="Grid Table 6 Colorful Accent 3" w:uiPriority="51"/>
-    <w:lsdException w:name="Grid Table 7 Colorful Accent 3" w:uiPriority="52"/>
-    <w:lsdException w:name="Grid Table 1 Light Accent 4" w:uiPriority="46"/>
-    <w:lsdException w:name="Grid Table 2 Accent 4" w:uiPriority="47"/>
-    <w:lsdException w:name="Grid Table 3 Accent 4" w:uiPriority="48"/>
-    <w:lsdException w:name="Grid Table 4 Accent 4" w:uiPriority="49"/>
-    <w:lsdException w:name="Grid Table 5 Dark Accent 4" w:uiPriority="50"/>
-    <w:lsdException w:name="Grid Table 6 Colorful Accent 4" w:uiPriority="51"/>
-    <w:lsdException w:name="Grid Table 7 Colorful Accent 4" w:uiPriority="52"/>
-    <w:lsdException w:name="Grid Table 1 Light Accent 5" w:uiPriority="46"/>
-    <w:lsdException w:name="Grid Table 2 Accent 5" w:uiPriority="47"/>
-    <w:lsdException w:name="Grid Table 3 Accent 5" w:uiPriority="48"/>
-    <w:lsdException w:name="Grid Table 4 Accent 5" w:uiPriority="49"/>
-    <w:lsdException w:name="Grid Table 5 Dark Accent 5" w:uiPriority="50"/>
-    <w:lsdException w:name="Grid Table 6 Colorful Accent 5" w:uiPriority="51"/>
-    <w:lsdException w:name="Grid Table 7 Colorful Accent 5" w:uiPriority="52"/>
-    <w:lsdException w:name="Grid Table 1 Light Accent 6" w:uiPriority="46"/>
-    <w:lsdException w:name="Grid Table 2 Accent 6" w:uiPriority="47"/>
-    <w:lsdException w:name="Grid Table 3 Accent 6" w:uiPriority="48"/>
-    <w:lsdException w:name="Grid Table 4 Accent 6" w:uiPriority="49"/>
-    <w:lsdException w:name="Grid Table 5 Dark Accent 6" w:uiPriority="50"/>
-    <w:lsdException w:name="Grid Table 6 Colorful Accent 6" w:uiPriority="51"/>
-    <w:lsdException w:name="Grid Table 7 Colorful Accent 6" w:uiPriority="52"/>
-    <w:lsdException w:name="List Table 1 Light" w:uiPriority="46"/>
-    <w:lsdException w:name="List Table 2" w:uiPriority="47"/>
-    <w:lsdException w:name="List Table 3" w:uiPriority="48"/>
-    <w:lsdException w:name="List Table 4" w:uiPriority="49"/>
-    <w:lsdException w:name="List Table 5 Dark" w:uiPriority="50"/>
-    <w:lsdException w:name="List Table 6 Colorful" w:uiPriority="51"/>
-    <w:lsdException w:name="List Table 7 Colorful" w:uiPriority="52"/>
-    <w:lsdException w:name="List Table 1 Light Accent 1" w:uiPriority="46"/>
-    <w:lsdException w:name="List Table 2 Accent 1" w:uiPriority="47"/>
-    <w:lsdException w:name="List Table 3 Accent 1" w:uiPriority="48"/>
-    <w:lsdException w:name="List Table 4 Accent 1" w:uiPriority="49"/>
-    <w:lsdException w:name="List Table 5 Dark Accent 1" w:uiPriority="50"/>
-    <w:lsdException w:name="List Table 6 Colorful Accent 1" w:uiPriority="51"/>
-    <w:lsdException w:name="List Table 7 Colorful Accent 1" w:uiPriority="52"/>
-    <w:lsdException w:name="List Table 1 Light Accent 2" w:uiPriority="46"/>
-    <w:lsdException w:name="List Table 2 Accent 2" w:uiPriority="47"/>
-    <w:lsdException w:name="List Table 3 Accent 2" w:uiPriority="48"/>
-    <w:lsdException w:name="List Table 4 Accent 2" w:uiPriority="49"/>
-    <w:lsdException w:name="List Table 5 Dark Accent 2" w:uiPriority="50"/>
-    <w:lsdException w:name="List Table 6 Colorful Accent 2" w:uiPriority="51"/>
-    <w:lsdException w:name="List Table 7 Colorful Accent 2" w:uiPriority="52"/>
-    <w:lsdException w:name="List Table 1 Light Accent 3" w:uiPriority="46"/>
-    <w:lsdException w:name="List Table 2 Accent 3" w:uiPriority="47"/>
-    <w:lsdException w:name="List Table 3 Accent 3" w:uiPriority="48"/>
-    <w:lsdException w:name="List Table 4 Accent 3" w:uiPriority="49"/>
-    <w:lsdException w:name="List Table 5 Dark Accent 3" w:uiPriority="50"/>
-    <w:lsdException w:name="List Table 6 Colorful Accent 3" w:uiPriority="51"/>
-    <w:lsdException w:name="List Table 7 Colorful Accent 3" w:uiPriority="52"/>
-    <w:lsdException w:name="List Table 1 Light Accent 4" w:uiPriority="46"/>
-    <w:lsdException w:name="List Table 2 Accent 4" w:uiPriority="47"/>
-    <w:lsdException w:name="List Table 3 Accent 4" w:uiPriority="48"/>
-    <w:lsdException w:name="List Table 4 Accent 4" w:uiPriority="49"/>
-    <w:lsdException w:name="List Table 5 Dark Accent 4" w:uiPriority="50"/>
-    <w:lsdException w:name="List Table 6 Colorful Accent 4" w:uiPriority="51"/>
-    <w:lsdException w:name="List Table 7 Colorful Accent 4" w:uiPriority="52"/>
-    <w:lsdException w:name="List Table 1 Light Accent 5" w:uiPriority="46"/>
-    <w:lsdException w:name="List Table 2 Accent 5" w:uiPriority="47"/>
-    <w:lsdException w:name="List Table 3 Accent 5" w:uiPriority="48"/>
-    <w:lsdException w:name="List Table 4 Accent 5" w:uiPriority="49"/>
-    <w:lsdException w:name="List Table 5 Dark Accent 5" w:uiPriority="50"/>
-    <w:lsdException w:name="List Table 6 Colorful Accent 5" w:uiPriority="51"/>
-    <w:lsdException w:name="List Table 7 Colorful Accent 5" w:uiPriority="52"/>
-    <w:lsdException w:name="List Table 1 Light Accent 6" w:uiPriority="46"/>
-    <w:lsdException w:name="List Table 2 Accent 6" w:uiPriority="47"/>
-    <w:lsdException w:name="List Table 3 Accent 6" w:uiPriority="48"/>
-    <w:lsdException w:name="List Table 4 Accent 6" w:uiPriority="49"/>
-    <w:lsdException w:name="List Table 5 Dark Accent 6" w:uiPriority="50"/>
-    <w:lsdException w:name="List Table 6 Colorful Accent 6" w:uiPriority="51"/>
-    <w:lsdException w:name="List Table 7 Colorful Accent 6" w:uiPriority="52"/>
+  <w:latentStyles w:defLockedState="0" w:defUIPriority="99" w:defSemiHidden="1" w:defUnhideWhenUsed="1" w:defQFormat="0" w:count="267">
+    <w:lsdException w:name="Normal" w:semiHidden="0" w:uiPriority="0" w:unhideWhenUsed="0" w:qFormat="1"/>
+    <w:lsdException w:name="heading 1" w:semiHidden="0" w:uiPriority="9" w:unhideWhenUsed="0" w:qFormat="1"/>
+    <w:lsdException w:name="heading 2" w:uiPriority="9" w:qFormat="1"/>
+    <w:lsdException w:name="heading 3" w:uiPriority="9" w:qFormat="1"/>
+    <w:lsdException w:name="heading 4" w:uiPriority="9" w:qFormat="1"/>
+    <w:lsdException w:name="heading 5" w:uiPriority="9" w:qFormat="1"/>
+    <w:lsdException w:name="heading 6" w:uiPriority="9" w:qFormat="1"/>
+    <w:lsdException w:name="heading 7" w:uiPriority="9" w:qFormat="1"/>
+    <w:lsdException w:name="heading 8" w:uiPriority="9" w:qFormat="1"/>
+    <w:lsdException w:name="heading 9" w:uiPriority="9" w:qFormat="1"/>
+    <w:lsdException w:name="toc 1" w:uiPriority="39"/>
+    <w:lsdException w:name="toc 2" w:uiPriority="39"/>
+    <w:lsdException w:name="toc 3" w:uiPriority="39"/>
+    <w:lsdException w:name="toc 4" w:uiPriority="39"/>
+    <w:lsdException w:name="toc 5" w:uiPriority="39"/>
+    <w:lsdException w:name="toc 6" w:uiPriority="39"/>
+    <w:lsdException w:name="toc 7" w:uiPriority="39"/>
+    <w:lsdException w:name="toc 8" w:uiPriority="39"/>
+    <w:lsdException w:name="toc 9" w:uiPriority="39"/>
+    <w:lsdException w:name="caption" w:uiPriority="35" w:qFormat="1"/>
+    <w:lsdException w:name="Title" w:semiHidden="0" w:uiPriority="10" w:unhideWhenUsed="0" w:qFormat="1"/>
+    <w:lsdException w:name="Default Paragraph Font" w:uiPriority="1"/>
+    <w:lsdException w:name="Subtitle" w:semiHidden="0" w:uiPriority="11" w:unhideWhenUsed="0" w:qFormat="1"/>
+    <w:lsdException w:name="Strong" w:semiHidden="0" w:uiPriority="22" w:unhideWhenUsed="0" w:qFormat="1"/>
+    <w:lsdException w:name="Emphasis" w:semiHidden="0" w:uiPriority="20" w:unhideWhenUsed="0" w:qFormat="1"/>
+    <w:lsdException w:name="Table Grid" w:semiHidden="0" w:uiPriority="59" w:unhideWhenUsed="0"/>
+    <w:lsdException w:name="Placeholder Text" w:unhideWhenUsed="0"/>
+    <w:lsdException w:name="No Spacing" w:semiHidden="0" w:uiPriority="1" w:unhideWhenUsed="0" w:qFormat="1"/>
+    <w:lsdException w:name="Light Shading" w:semiHidden="0" w:uiPriority="60" w:unhideWhenUsed="0"/>
+    <w:lsdException w:name="Light List" w:semiHidden="0" w:uiPriority="61" w:unhideWhenUsed="0"/>
+    <w:lsdException w:name="Light Grid" w:semiHidden="0" w:uiPriority="62" w:unhideWhenUsed="0"/>
+    <w:lsdException w:name="Medium Shading 1" w:semiHidden="0" w:uiPriority="63" w:unhideWhenUsed="0"/>
+    <w:lsdException w:name="Medium Shading 2" w:semiHidden="0" w:uiPriority="64" w:unhideWhenUsed="0"/>
+    <w:lsdException w:name="Medium List 1" w:semiHidden="0" w:uiPriority="65" w:unhideWhenUsed="0"/>
+    <w:lsdException w:name="Medium List 2" w:semiHidden="0" w:uiPriority="66" w:unhideWhenUsed="0"/>
+    <w:lsdException w:name="Medium Grid 1" w:semiHidden="0" w:uiPriority="67" w:unhideWhenUsed="0"/>
+    <w:lsdException w:name="Medium Grid 2" w:semiHidden="0" w:uiPriority="68" w:unhideWhenUsed="0"/>
+    <w:lsdException w:name="Medium Grid 3" w:semiHidden="0" w:uiPriority="69" w:unhideWhenUsed="0"/>
+    <w:lsdException w:name="Dark List" w:semiHidden="0" w:uiPriority="70" w:unhideWhenUsed="0"/>
+    <w:lsdException w:name="Colorful Shading" w:semiHidden="0" w:uiPriority="71" w:unhideWhenUsed="0"/>
+    <w:lsdException w:name="Colorful List" w:semiHidden="0" w:uiPriority="72" w:unhideWhenUsed="0"/>
+    <w:lsdException w:name="Colorful Grid" w:semiHidden="0" w:uiPriority="73" w:unhideWhenUsed="0"/>
+    <w:lsdException w:name="Light Shading Accent 1" w:semiHidden="0" w:uiPriority="60" w:unhideWhenUsed="0"/>
+    <w:lsdException w:name="Light List Accent 1" w:semiHidden="0" w:uiPriority="61" w:unhideWhenUsed="0"/>
+    <w:lsdException w:name="Light Grid Accent 1" w:semiHidden="0" w:uiPriority="62" w:unhideWhenUsed="0"/>
+    <w:lsdException w:name="Medium Shading 1 Accent 1" w:semiHidden="0" w:uiPriority="63" w:unhideWhenUsed="0"/>
+    <w:lsdException w:name="Medium Shading 2 Accent 1" w:semiHidden="0" w:uiPriority="64" w:unhideWhenUsed="0"/>
+    <w:lsdException w:name="Medium List 1 Accent 1" w:semiHidden="0" w:uiPriority="65" w:unhideWhenUsed="0"/>
+    <w:lsdException w:name="Revision" w:unhideWhenUsed="0"/>
+    <w:lsdException w:name="List Paragraph" w:semiHidden="0" w:uiPriority="34" w:unhideWhenUsed="0" w:qFormat="1"/>
+    <w:lsdException w:name="Quote" w:semiHidden="0" w:uiPriority="29" w:unhideWhenUsed="0" w:qFormat="1"/>
+    <w:lsdException w:name="Intense Quote" w:semiHidden="0" w:uiPriority="30" w:unhideWhenUsed="0" w:qFormat="1"/>
+    <w:lsdException w:name="Medium List 2 Accent 1" w:semiHidden="0" w:uiPriority="66" w:unhideWhenUsed="0"/>
+    <w:lsdException w:name="Medium Grid 1 Accent 1" w:semiHidden="0" w:uiPriority="67" w:unhideWhenUsed="0"/>
+    <w:lsdException w:name="Medium Grid 2 Accent 1" w:semiHidden="0" w:uiPriority="68" w:unhideWhenUsed="0"/>
+    <w:lsdException w:name="Medium Grid 3 Accent 1" w:semiHidden="0" w:uiPriority="69" w:unhideWhenUsed="0"/>
+    <w:lsdException w:name="Dark List Accent 1" w:semiHidden="0" w:uiPriority="70" w:unhideWhenUsed="0"/>
+    <w:lsdException w:name="Colorful Shading Accent 1" w:semiHidden="0" w:uiPriority="71" w:unhideWhenUsed="0"/>
+    <w:lsdException w:name="Colorful List Accent 1" w:semiHidden="0" w:uiPriority="72" w:unhideWhenUsed="0"/>
+    <w:lsdException w:name="Colorful Grid Accent 1" w:semiHidden="0" w:uiPriority="73" w:unhideWhenUsed="0"/>
+    <w:lsdException w:name="Light Shading Accent 2" w:semiHidden="0" w:uiPriority="60" w:unhideWhenUsed="0"/>
+    <w:lsdException w:name="Light List Accent 2" w:semiHidden="0" w:uiPriority="61" w:unhideWhenUsed="0"/>
+    <w:lsdException w:name="Light Grid Accent 2" w:semiHidden="0" w:uiPriority="62" w:unhideWhenUsed="0"/>
+    <w:lsdException w:name="Medium Shading 1 Accent 2" w:semiHidden="0" w:uiPriority="63" w:unhideWhenUsed="0"/>
+    <w:lsdException w:name="Medium Shading 2 Accent 2" w:semiHidden="0" w:uiPriority="64" w:unhideWhenUsed="0"/>
+    <w:lsdException w:name="Medium List 1 Accent 2" w:semiHidden="0" w:uiPriority="65" w:unhideWhenUsed="0"/>
+    <w:lsdException w:name="Medium List 2 Accent 2" w:semiHidden="0" w:uiPriority="66" w:unhideWhenUsed="0"/>
+    <w:lsdException w:name="Medium Grid 1 Accent 2" w:semiHidden="0" w:uiPriority="67" w:unhideWhenUsed="0"/>
+    <w:lsdException w:name="Medium Grid 2 Accent 2" w:semiHidden="0" w:uiPriority="68" w:unhideWhenUsed="0"/>
+    <w:lsdException w:name="Medium Grid 3 Accent 2" w:semiHidden="0" w:uiPriority="69" w:unhideWhenUsed="0"/>
+    <w:lsdException w:name="Dark List Accent 2" w:semiHidden="0" w:uiPriority="70" w:unhideWhenUsed="0"/>
+    <w:lsdException w:name="Colorful Shading Accent 2" w:semiHidden="0" w:uiPriority="71" w:unhideWhenUsed="0"/>
+    <w:lsdException w:name="Colorful List Accent 2" w:semiHidden="0" w:uiPriority="72" w:unhideWhenUsed="0"/>
+    <w:lsdException w:name="Colorful Grid Accent 2" w:semiHidden="0" w:uiPriority="73" w:unhideWhenUsed="0"/>
+    <w:lsdException w:name="Light Shading Accent 3" w:semiHidden="0" w:uiPriority="60" w:unhideWhenUsed="0"/>
+    <w:lsdException w:name="Light List Accent 3" w:semiHidden="0" w:uiPriority="61" w:unhideWhenUsed="0"/>
+    <w:lsdException w:name="Light Grid Accent 3" w:semiHidden="0" w:uiPriority="62" w:unhideWhenUsed="0"/>
+    <w:lsdException w:name="Medium Shading 1 Accent 3" w:semiHidden="0" w:uiPriority="63" w:unhideWhenUsed="0"/>
+    <w:lsdException w:name="Medium Shading 2 Accent 3" w:semiHidden="0" w:uiPriority="64" w:unhideWhenUsed="0"/>
+    <w:lsdException w:name="Medium List 1 Accent 3" w:semiHidden="0" w:uiPriority="65" w:unhideWhenUsed="0"/>
+    <w:lsdException w:name="Medium List 2 Accent 3" w:semiHidden="0" w:uiPriority="66" w:unhideWhenUsed="0"/>
+    <w:lsdException w:name="Medium Grid 1 Accent 3" w:semiHidden="0" w:uiPriority="67" w:unhideWhenUsed="0"/>
+    <w:lsdException w:name="Medium Grid 2 Accent 3" w:semiHidden="0" w:uiPriority="68" w:unhideWhenUsed="0"/>
+    <w:lsdException w:name="Medium Grid 3 Accent 3" w:semiHidden="0" w:uiPriority="69" w:unhideWhenUsed="0"/>
+    <w:lsdException w:name="Dark List Accent 3" w:semiHidden="0" w:uiPriority="70" w:unhideWhenUsed="0"/>
+    <w:lsdException w:name="Colorful Shading Accent 3" w:semiHidden="0" w:uiPriority="71" w:unhideWhenUsed="0"/>
+    <w:lsdException w:name="Colorful List Accent 3" w:semiHidden="0" w:uiPriority="72" w:unhideWhenUsed="0"/>
+    <w:lsdException w:name="Colorful Grid Accent 3" w:semiHidden="0" w:uiPriority="73" w:unhideWhenUsed="0"/>
+    <w:lsdException w:name="Light Shading Accent 4" w:semiHidden="0" w:uiPriority="60" w:unhideWhenUsed="0"/>
+    <w:lsdException w:name="Light List Accent 4" w:semiHidden="0" w:uiPriority="61" w:unhideWhenUsed="0"/>
+    <w:lsdException w:name="Light Grid Accent 4" w:semiHidden="0" w:uiPriority="62" w:unhideWhenUsed="0"/>
+    <w:lsdException w:name="Medium Shading 1 Accent 4" w:semiHidden="0" w:uiPriority="63" w:unhideWhenUsed="0"/>
+    <w:lsdException w:name="Medium Shading 2 Accent 4" w:semiHidden="0" w:uiPriority="64" w:unhideWhenUsed="0"/>
+    <w:lsdException w:name="Medium List 1 Accent 4" w:semiHidden="0" w:uiPriority="65" w:unhideWhenUsed="0"/>
+    <w:lsdException w:name="Medium List 2 Accent 4" w:semiHidden="0" w:uiPriority="66" w:unhideWhenUsed="0"/>
+    <w:lsdException w:name="Medium Grid 1 Accent 4" w:semiHidden="0" w:uiPriority="67" w:unhideWhenUsed="0"/>
+    <w:lsdException w:name="Medium Grid 2 Accent 4" w:semiHidden="0" w:uiPriority="68" w:unhideWhenUsed="0"/>
+    <w:lsdException w:name="Medium Grid 3 Accent 4" w:semiHidden="0" w:uiPriority="69" w:unhideWhenUsed="0"/>
+    <w:lsdException w:name="Dark List Accent 4" w:semiHidden="0" w:uiPriority="70" w:unhideWhenUsed="0"/>
+    <w:lsdException w:name="Colorful Shading Accent 4" w:semiHidden="0" w:uiPriority="71" w:unhideWhenUsed="0"/>
+    <w:lsdException w:name="Colorful List Accent 4" w:semiHidden="0" w:uiPriority="72" w:unhideWhenUsed="0"/>
+    <w:lsdException w:name="Colorful Grid Accent 4" w:semiHidden="0" w:uiPriority="73" w:unhideWhenUsed="0"/>
+    <w:lsdException w:name="Light Shading Accent 5" w:semiHidden="0" w:uiPriority="60" w:unhideWhenUsed="0"/>
+    <w:lsdException w:name="Light List Accent 5" w:semiHidden="0" w:uiPriority="61" w:unhideWhenUsed="0"/>
+    <w:lsdException w:name="Light Grid Accent 5" w:semiHidden="0" w:uiPriority="62" w:unhideWhenUsed="0"/>
+    <w:lsdException w:name="Medium Shading 1 Accent 5" w:semiHidden="0" w:uiPriority="63" w:unhideWhenUsed="0"/>
+    <w:lsdException w:name="Medium Shading 2 Accent 5" w:semiHidden="0" w:uiPriority="64" w:unhideWhenUsed="0"/>
+    <w:lsdException w:name="Medium List 1 Accent 5" w:semiHidden="0" w:uiPriority="65" w:unhideWhenUsed="0"/>
+    <w:lsdException w:name="Medium List 2 Accent 5" w:semiHidden="0" w:uiPriority="66" w:unhideWhenUsed="0"/>
+    <w:lsdException w:name="Medium Grid 1 Accent 5" w:semiHidden="0" w:uiPriority="67" w:unhideWhenUsed="0"/>
+    <w:lsdException w:name="Medium Grid 2 Accent 5" w:semiHidden="0" w:uiPriority="68" w:unhideWhenUsed="0"/>
+    <w:lsdException w:name="Medium Grid 3 Accent 5" w:semiHidden="0" w:uiPriority="69" w:unhideWhenUsed="0"/>
+    <w:lsdException w:name="Dark List Accent 5" w:semiHidden="0" w:uiPriority="70" w:unhideWhenUsed="0"/>
+    <w:lsdException w:name="Colorful Shading Accent 5" w:semiHidden="0" w:uiPriority="71" w:unhideWhenUsed="0"/>
+    <w:lsdException w:name="Colorful List Accent 5" w:semiHidden="0" w:uiPriority="72" w:unhideWhenUsed="0"/>
+    <w:lsdException w:name="Colorful Grid Accent 5" w:semiHidden="0" w:uiPriority="73" w:unhideWhenUsed="0"/>
+    <w:lsdException w:name="Light Shading Accent 6" w:semiHidden="0" w:uiPriority="60" w:unhideWhenUsed="0"/>
+    <w:lsdException w:name="Light List Accent 6" w:semiHidden="0" w:uiPriority="61" w:unhideWhenUsed="0"/>
+    <w:lsdException w:name="Light Grid Accent 6" w:semiHidden="0" w:uiPriority="62" w:unhideWhenUsed="0"/>
+    <w:lsdException w:name="Medium Shading 1 Accent 6" w:semiHidden="0" w:uiPriority="63" w:unhideWhenUsed="0"/>
+    <w:lsdException w:name="Medium Shading 2 Accent 6" w:semiHidden="0" w:uiPriority="64" w:unhideWhenUsed="0"/>
+    <w:lsdException w:name="Medium List 1 Accent 6" w:semiHidden="0" w:uiPriority="65" w:unhideWhenUsed="0"/>
+    <w:lsdException w:name="Medium List 2 Accent 6" w:semiHidden="0" w:uiPriority="66" w:unhideWhenUsed="0"/>
+    <w:lsdException w:name="Medium Grid 1 Accent 6" w:semiHidden="0" w:uiPriority="67" w:unhideWhenUsed="0"/>
+    <w:lsdException w:name="Medium Grid 2 Accent 6" w:semiHidden="0" w:uiPriority="68" w:unhideWhenUsed="0"/>
+    <w:lsdException w:name="Medium Grid 3 Accent 6" w:semiHidden="0" w:uiPriority="69" w:unhideWhenUsed="0"/>
+    <w:lsdException w:name="Dark List Accent 6" w:semiHidden="0" w:uiPriority="70" w:unhideWhenUsed="0"/>
+    <w:lsdException w:name="Colorful Shading Accent 6" w:semiHidden="0" w:uiPriority="71" w:unhideWhenUsed="0"/>
+    <w:lsdException w:name="Colorful List Accent 6" w:semiHidden="0" w:uiPriority="72" w:unhideWhenUsed="0"/>
+    <w:lsdException w:name="Colorful Grid Accent 6" w:semiHidden="0" w:uiPriority="73" w:unhideWhenUsed="0"/>
+    <w:lsdException w:name="Subtle Emphasis" w:semiHidden="0" w:uiPriority="19" w:unhideWhenUsed="0" w:qFormat="1"/>
+    <w:lsdException w:name="Intense Emphasis" w:semiHidden="0" w:uiPriority="21" w:unhideWhenUsed="0" w:qFormat="1"/>
+    <w:lsdException w:name="Subtle Reference" w:semiHidden="0" w:uiPriority="31" w:unhideWhenUsed="0" w:qFormat="1"/>
+    <w:lsdException w:name="Intense Reference" w:semiHidden="0" w:uiPriority="32" w:unhideWhenUsed="0" w:qFormat="1"/>
+    <w:lsdException w:name="Book Title" w:semiHidden="0" w:uiPriority="33" w:unhideWhenUsed="0" w:qFormat="1"/>
+    <w:lsdException w:name="Bibliography" w:uiPriority="37"/>
+    <w:lsdException w:name="TOC Heading" w:uiPriority="39" w:qFormat="1"/>
   </w:latentStyles>
   <w:style w:type="paragraph" w:default="1" w:styleId="Normal">
     <w:name w:val="Normal"/>
@@ -23906,520 +24250,219 @@
       <w:lang w:val="en-US"/>
     </w:rPr>
   </w:style>
+  <w:style w:type="paragraph" w:styleId="BalloonText">
+    <w:name w:val="Balloon Text"/>
+    <w:basedOn w:val="Normal"/>
+    <w:link w:val="BalloonTextChar"/>
+    <w:uiPriority w:val="99"/>
+    <w:semiHidden/>
+    <w:unhideWhenUsed/>
+    <w:rsid w:val="00172B5F"/>
+    <w:pPr>
+      <w:spacing w:after="0" w:line="240" w:lineRule="auto"/>
+    </w:pPr>
+    <w:rPr>
+      <w:rFonts w:ascii="Lucida Grande" w:hAnsi="Lucida Grande"/>
+      <w:sz w:val="18"/>
+      <w:szCs w:val="18"/>
+    </w:rPr>
+  </w:style>
+  <w:style w:type="character" w:customStyle="1" w:styleId="BalloonTextChar">
+    <w:name w:val="Balloon Text Char"/>
+    <w:basedOn w:val="DefaultParagraphFont"/>
+    <w:link w:val="BalloonText"/>
+    <w:uiPriority w:val="99"/>
+    <w:semiHidden/>
+    <w:rsid w:val="00172B5F"/>
+    <w:rPr>
+      <w:rFonts w:ascii="Lucida Grande" w:hAnsi="Lucida Grande"/>
+      <w:sz w:val="18"/>
+      <w:szCs w:val="18"/>
+    </w:rPr>
+  </w:style>
 </w:styles>
 </file>
 
-<file path=word/glossary/document.xml><?xml version="1.0" encoding="utf-8"?>
-<w:glossaryDocument xmlns:wpc="http://schemas.microsoft.com/office/word/2010/wordprocessingCanvas" xmlns:mc="http://schemas.openxmlformats.org/markup-compatibility/2006" xmlns:o="urn:schemas-microsoft-com:office:office" xmlns:r="http://schemas.openxmlformats.org/officeDocument/2006/relationships" xmlns:m="http://schemas.openxmlformats.org/officeDocument/2006/math" xmlns:v="urn:schemas-microsoft-com:vml" xmlns:wp14="http://schemas.microsoft.com/office/word/2010/wordprocessingDrawing" xmlns:wp="http://schemas.openxmlformats.org/drawingml/2006/wordprocessingDrawing" xmlns:w10="urn:schemas-microsoft-com:office:word" xmlns:w="http://schemas.openxmlformats.org/wordprocessingml/2006/main" xmlns:w14="http://schemas.microsoft.com/office/word/2010/wordml" xmlns:w15="http://schemas.microsoft.com/office/word/2012/wordml" xmlns:wpg="http://schemas.microsoft.com/office/word/2010/wordprocessingGroup" xmlns:wpi="http://schemas.microsoft.com/office/word/2010/wordprocessingInk" xmlns:wne="http://schemas.microsoft.com/office/word/2006/wordml" xmlns:wps="http://schemas.microsoft.com/office/word/2010/wordprocessingShape" mc:Ignorable="w14 w15 wp14"/>
-</file>
-
-<file path=word/glossary/fontTable.xml><?xml version="1.0" encoding="utf-8"?>
-<w:fonts xmlns:mc="http://schemas.openxmlformats.org/markup-compatibility/2006" xmlns:r="http://schemas.openxmlformats.org/officeDocument/2006/relationships" xmlns:w="http://schemas.openxmlformats.org/wordprocessingml/2006/main" xmlns:w14="http://schemas.microsoft.com/office/word/2010/wordml" xmlns:w15="http://schemas.microsoft.com/office/word/2012/wordml" mc:Ignorable="w14 w15">
-  <w:font w:name="Calibri">
-    <w:panose1 w:val="020F0502020204030204"/>
-    <w:charset w:val="00"/>
-    <w:family w:val="swiss"/>
-    <w:pitch w:val="variable"/>
-    <w:sig w:usb0="E00002FF" w:usb1="4000ACFF" w:usb2="00000001" w:usb3="00000000" w:csb0="0000019F" w:csb1="00000000"/>
-  </w:font>
-  <w:font w:name="Times New Roman">
-    <w:panose1 w:val="02020603050405020304"/>
-    <w:charset w:val="00"/>
-    <w:family w:val="roman"/>
-    <w:pitch w:val="variable"/>
-    <w:sig w:usb0="E0002EFF" w:usb1="C0007843" w:usb2="00000009" w:usb3="00000000" w:csb0="000001FF" w:csb1="00000000"/>
-  </w:font>
-  <w:font w:name="Courier New">
-    <w:panose1 w:val="02070309020205020404"/>
-    <w:charset w:val="00"/>
-    <w:family w:val="modern"/>
-    <w:pitch w:val="fixed"/>
-    <w:sig w:usb0="E0002AFF" w:usb1="C0007843" w:usb2="00000009" w:usb3="00000000" w:csb0="000001FF" w:csb1="00000000"/>
-  </w:font>
-  <w:font w:name="Wingdings">
-    <w:panose1 w:val="05000000000000000000"/>
-    <w:charset w:val="02"/>
-    <w:family w:val="auto"/>
-    <w:pitch w:val="variable"/>
-    <w:sig w:usb0="00000000" w:usb1="10000000" w:usb2="00000000" w:usb3="00000000" w:csb0="80000000" w:csb1="00000000"/>
-  </w:font>
-  <w:font w:name="Symbol">
-    <w:panose1 w:val="05050102010706020507"/>
-    <w:charset w:val="02"/>
-    <w:family w:val="roman"/>
-    <w:pitch w:val="variable"/>
-    <w:sig w:usb0="00000000" w:usb1="10000000" w:usb2="00000000" w:usb3="00000000" w:csb0="80000000" w:csb1="00000000"/>
-  </w:font>
-  <w:font w:name="Cambria">
-    <w:panose1 w:val="02040503050406030204"/>
-    <w:charset w:val="00"/>
-    <w:family w:val="roman"/>
-    <w:pitch w:val="variable"/>
-    <w:sig w:usb0="E00002FF" w:usb1="400004FF" w:usb2="00000000" w:usb3="00000000" w:csb0="0000019F" w:csb1="00000000"/>
-  </w:font>
-  <w:font w:name="Mangal">
-    <w:panose1 w:val="02040503050203030202"/>
-    <w:charset w:val="00"/>
-    <w:family w:val="roman"/>
-    <w:pitch w:val="variable"/>
-    <w:sig w:usb0="00008003" w:usb1="00000000" w:usb2="00000000" w:usb3="00000000" w:csb0="00000001" w:csb1="00000000"/>
-  </w:font>
-  <w:font w:name="Microsoft YaHei">
-    <w:panose1 w:val="020B0503020204020204"/>
-    <w:charset w:val="86"/>
-    <w:family w:val="swiss"/>
-    <w:pitch w:val="variable"/>
-    <w:sig w:usb0="A0000287" w:usb1="28CF3C52" w:usb2="00000016" w:usb3="00000000" w:csb0="0004001F" w:csb1="00000000"/>
-  </w:font>
-  <w:font w:name="Helvetica">
-    <w:panose1 w:val="020B0604020202020204"/>
-    <w:charset w:val="00"/>
-    <w:family w:val="swiss"/>
-    <w:pitch w:val="variable"/>
-    <w:sig w:usb0="E0002AFF" w:usb1="C0007843" w:usb2="00000009" w:usb3="00000000" w:csb0="000001FF" w:csb1="00000000"/>
-  </w:font>
-  <w:font w:name="Calibri Light">
-    <w:panose1 w:val="020F0302020204030204"/>
-    <w:charset w:val="00"/>
-    <w:family w:val="swiss"/>
-    <w:pitch w:val="variable"/>
-    <w:sig w:usb0="A00002EF" w:usb1="4000207B" w:usb2="00000000" w:usb3="00000000" w:csb0="0000019F" w:csb1="00000000"/>
-  </w:font>
-</w:fonts>
-</file>
-
-<file path=word/glossary/settings.xml><?xml version="1.0" encoding="utf-8"?>
-<w:settings xmlns:mc="http://schemas.openxmlformats.org/markup-compatibility/2006" xmlns:o="urn:schemas-microsoft-com:office:office" xmlns:r="http://schemas.openxmlformats.org/officeDocument/2006/relationships" xmlns:m="http://schemas.openxmlformats.org/officeDocument/2006/math" xmlns:v="urn:schemas-microsoft-com:vml" xmlns:w10="urn:schemas-microsoft-com:office:word" xmlns:w="http://schemas.openxmlformats.org/wordprocessingml/2006/main" xmlns:w14="http://schemas.microsoft.com/office/word/2010/wordml" xmlns:w15="http://schemas.microsoft.com/office/word/2012/wordml" xmlns:sl="http://schemas.openxmlformats.org/schemaLibrary/2006/main" mc:Ignorable="w14 w15">
-  <w:view w:val="normal"/>
-  <w:defaultTabStop w:val="720"/>
-  <w:characterSpacingControl w:val="doNotCompress"/>
-  <w:compat>
-    <w:useFELayout/>
-    <w:compatSetting w:name="compatibilityMode" w:uri="http://schemas.microsoft.com/office/word" w:val="15"/>
-    <w:compatSetting w:name="overrideTableStyleFontSizeAndJustification" w:uri="http://schemas.microsoft.com/office/word" w:val="1"/>
-    <w:compatSetting w:name="enableOpenTypeFeatures" w:uri="http://schemas.microsoft.com/office/word" w:val="1"/>
-    <w:compatSetting w:name="doNotFlipMirrorIndents" w:uri="http://schemas.microsoft.com/office/word" w:val="1"/>
-    <w:compatSetting w:name="differentiateMultirowTableHeaders" w:uri="http://schemas.microsoft.com/office/word" w:val="1"/>
-  </w:compat>
-  <w:rsids>
-    <w:rsidRoot w:val="004F479E"/>
-    <w:rsid w:val="004F479E"/>
-    <w:rsid w:val="00954264"/>
-  </w:rsids>
-  <m:mathPr>
-    <m:mathFont m:val="Cambria Math"/>
-    <m:brkBin m:val="before"/>
-    <m:brkBinSub m:val="--"/>
-    <m:smallFrac m:val="0"/>
-    <m:dispDef/>
-    <m:lMargin m:val="0"/>
-    <m:rMargin m:val="0"/>
-    <m:defJc m:val="centerGroup"/>
-    <m:wrapIndent m:val="1440"/>
-    <m:intLim m:val="subSup"/>
-    <m:naryLim m:val="undOvr"/>
-  </m:mathPr>
-  <w:themeFontLang w:val="en-GB"/>
-  <w:clrSchemeMapping w:bg1="light1" w:t1="dark1" w:bg2="light2" w:t2="dark2" w:accent1="accent1" w:accent2="accent2" w:accent3="accent3" w:accent4="accent4" w:accent5="accent5" w:accent6="accent6" w:hyperlink="hyperlink" w:followedHyperlink="followedHyperlink"/>
-  <w:decimalSymbol w:val="."/>
-  <w:listSeparator w:val=","/>
-  <w15:chartTrackingRefBased/>
-</w:settings>
-</file>
-
-<file path=word/glossary/styles.xml><?xml version="1.0" encoding="utf-8"?>
-<w:styles xmlns:mc="http://schemas.openxmlformats.org/markup-compatibility/2006" xmlns:r="http://schemas.openxmlformats.org/officeDocument/2006/relationships" xmlns:w="http://schemas.openxmlformats.org/wordprocessingml/2006/main" xmlns:w14="http://schemas.microsoft.com/office/word/2010/wordml" xmlns:w15="http://schemas.microsoft.com/office/word/2012/wordml" mc:Ignorable="w14 w15">
+<file path=word/stylesWithEffects.xml><?xml version="1.0" encoding="utf-8"?>
+<w:styles xmlns:wpc="http://schemas.microsoft.com/office/word/2010/wordprocessingCanvas" xmlns:mc="http://schemas.openxmlformats.org/markup-compatibility/2006" xmlns:o="urn:schemas-microsoft-com:office:office" xmlns:r="http://schemas.openxmlformats.org/officeDocument/2006/relationships" xmlns:m="http://schemas.openxmlformats.org/officeDocument/2006/math" xmlns:v="urn:schemas-microsoft-com:vml" xmlns:wp14="http://schemas.microsoft.com/office/word/2010/wordprocessingDrawing" xmlns:wp="http://schemas.openxmlformats.org/drawingml/2006/wordprocessingDrawing" xmlns:w10="urn:schemas-microsoft-com:office:word" xmlns:w="http://schemas.openxmlformats.org/wordprocessingml/2006/main" xmlns:w14="http://schemas.microsoft.com/office/word/2010/wordml" xmlns:wpg="http://schemas.microsoft.com/office/word/2010/wordprocessingGroup" xmlns:wpi="http://schemas.microsoft.com/office/word/2010/wordprocessingInk" xmlns:wne="http://schemas.microsoft.com/office/word/2006/wordml" xmlns:wps="http://schemas.microsoft.com/office/word/2010/wordprocessingShape" mc:Ignorable="w14 wp14">
   <w:docDefaults>
     <w:rPrDefault>
       <w:rPr>
-        <w:rFonts w:asciiTheme="minorHAnsi" w:eastAsiaTheme="minorEastAsia" w:hAnsiTheme="minorHAnsi" w:cstheme="minorBidi"/>
+        <w:rFonts w:asciiTheme="minorHAnsi" w:eastAsiaTheme="minorHAnsi" w:hAnsiTheme="minorHAnsi" w:cstheme="minorBidi"/>
         <w:sz w:val="22"/>
         <w:szCs w:val="22"/>
-        <w:lang w:val="en-GB" w:eastAsia="en-GB" w:bidi="ar-SA"/>
+        <w:lang w:val="en-GB" w:eastAsia="en-US" w:bidi="ar-SA"/>
       </w:rPr>
     </w:rPrDefault>
     <w:pPrDefault>
       <w:pPr>
-        <w:spacing w:after="160" w:line="259" w:lineRule="auto"/>
+        <w:spacing w:after="200" w:line="276" w:lineRule="auto"/>
       </w:pPr>
     </w:pPrDefault>
   </w:docDefaults>
-  <w:latentStyles w:defLockedState="0" w:defUIPriority="99" w:defSemiHidden="0" w:defUnhideWhenUsed="0" w:defQFormat="0" w:count="371">
-    <w:lsdException w:name="Normal" w:uiPriority="0" w:qFormat="1"/>
-    <w:lsdException w:name="heading 1" w:uiPriority="9" w:qFormat="1"/>
-    <w:lsdException w:name="heading 2" w:semiHidden="1" w:uiPriority="9" w:unhideWhenUsed="1" w:qFormat="1"/>
-    <w:lsdException w:name="heading 3" w:semiHidden="1" w:uiPriority="9" w:unhideWhenUsed="1" w:qFormat="1"/>
-    <w:lsdException w:name="heading 4" w:semiHidden="1" w:uiPriority="9" w:unhideWhenUsed="1" w:qFormat="1"/>
-    <w:lsdException w:name="heading 5" w:semiHidden="1" w:uiPriority="9" w:unhideWhenUsed="1" w:qFormat="1"/>
-    <w:lsdException w:name="heading 6" w:semiHidden="1" w:uiPriority="9" w:unhideWhenUsed="1" w:qFormat="1"/>
-    <w:lsdException w:name="heading 7" w:semiHidden="1" w:uiPriority="9" w:unhideWhenUsed="1" w:qFormat="1"/>
-    <w:lsdException w:name="heading 8" w:semiHidden="1" w:uiPriority="9" w:unhideWhenUsed="1" w:qFormat="1"/>
-    <w:lsdException w:name="heading 9" w:semiHidden="1" w:uiPriority="9" w:unhideWhenUsed="1" w:qFormat="1"/>
-    <w:lsdException w:name="index 1" w:semiHidden="1" w:unhideWhenUsed="1"/>
-    <w:lsdException w:name="index 2" w:semiHidden="1" w:unhideWhenUsed="1"/>
-    <w:lsdException w:name="index 3" w:semiHidden="1" w:unhideWhenUsed="1"/>
-    <w:lsdException w:name="index 4" w:semiHidden="1" w:unhideWhenUsed="1"/>
-    <w:lsdException w:name="index 5" w:semiHidden="1" w:unhideWhenUsed="1"/>
-    <w:lsdException w:name="index 6" w:semiHidden="1" w:unhideWhenUsed="1"/>
-    <w:lsdException w:name="index 7" w:semiHidden="1" w:unhideWhenUsed="1"/>
-    <w:lsdException w:name="index 8" w:semiHidden="1" w:unhideWhenUsed="1"/>
-    <w:lsdException w:name="index 9" w:semiHidden="1" w:unhideWhenUsed="1"/>
-    <w:lsdException w:name="toc 1" w:semiHidden="1" w:uiPriority="39" w:unhideWhenUsed="1"/>
-    <w:lsdException w:name="toc 2" w:semiHidden="1" w:uiPriority="39" w:unhideWhenUsed="1"/>
-    <w:lsdException w:name="toc 3" w:semiHidden="1" w:uiPriority="39" w:unhideWhenUsed="1"/>
-    <w:lsdException w:name="toc 4" w:semiHidden="1" w:uiPriority="39" w:unhideWhenUsed="1"/>
-    <w:lsdException w:name="toc 5" w:semiHidden="1" w:uiPriority="39" w:unhideWhenUsed="1"/>
-    <w:lsdException w:name="toc 6" w:semiHidden="1" w:uiPriority="39" w:unhideWhenUsed="1"/>
-    <w:lsdException w:name="toc 7" w:semiHidden="1" w:uiPriority="39" w:unhideWhenUsed="1"/>
-    <w:lsdException w:name="toc 8" w:semiHidden="1" w:uiPriority="39" w:unhideWhenUsed="1"/>
-    <w:lsdException w:name="toc 9" w:semiHidden="1" w:uiPriority="39" w:unhideWhenUsed="1"/>
-    <w:lsdException w:name="Normal Indent" w:semiHidden="1" w:unhideWhenUsed="1"/>
-    <w:lsdException w:name="footnote text" w:semiHidden="1" w:unhideWhenUsed="1"/>
-    <w:lsdException w:name="annotation text" w:semiHidden="1" w:unhideWhenUsed="1"/>
-    <w:lsdException w:name="header" w:semiHidden="1" w:unhideWhenUsed="1"/>
-    <w:lsdException w:name="footer" w:semiHidden="1" w:unhideWhenUsed="1"/>
-    <w:lsdException w:name="index heading" w:semiHidden="1" w:unhideWhenUsed="1"/>
-    <w:lsdException w:name="caption" w:semiHidden="1" w:uiPriority="35" w:unhideWhenUsed="1" w:qFormat="1"/>
-    <w:lsdException w:name="table of figures" w:semiHidden="1" w:unhideWhenUsed="1"/>
-    <w:lsdException w:name="envelope address" w:semiHidden="1" w:unhideWhenUsed="1"/>
-    <w:lsdException w:name="envelope return" w:semiHidden="1" w:unhideWhenUsed="1"/>
-    <w:lsdException w:name="footnote reference" w:semiHidden="1" w:unhideWhenUsed="1"/>
-    <w:lsdException w:name="annotation reference" w:semiHidden="1" w:unhideWhenUsed="1"/>
-    <w:lsdException w:name="line number" w:semiHidden="1" w:unhideWhenUsed="1"/>
-    <w:lsdException w:name="page number" w:semiHidden="1" w:unhideWhenUsed="1"/>
-    <w:lsdException w:name="endnote reference" w:semiHidden="1" w:unhideWhenUsed="1"/>
-    <w:lsdException w:name="endnote text" w:semiHidden="1" w:unhideWhenUsed="1"/>
-    <w:lsdException w:name="table of authorities" w:semiHidden="1" w:unhideWhenUsed="1"/>
-    <w:lsdException w:name="macro" w:semiHidden="1" w:unhideWhenUsed="1"/>
-    <w:lsdException w:name="toa heading" w:semiHidden="1" w:unhideWhenUsed="1"/>
-    <w:lsdException w:name="List" w:semiHidden="1" w:unhideWhenUsed="1"/>
-    <w:lsdException w:name="List Bullet" w:semiHidden="1" w:unhideWhenUsed="1"/>
-    <w:lsdException w:name="List Number" w:semiHidden="1" w:unhideWhenUsed="1"/>
-    <w:lsdException w:name="List 2" w:semiHidden="1" w:unhideWhenUsed="1"/>
-    <w:lsdException w:name="List 3" w:semiHidden="1" w:unhideWhenUsed="1"/>
-    <w:lsdException w:name="List 4" w:semiHidden="1" w:unhideWhenUsed="1"/>
-    <w:lsdException w:name="List 5" w:semiHidden="1" w:unhideWhenUsed="1"/>
-    <w:lsdException w:name="List Bullet 2" w:semiHidden="1" w:unhideWhenUsed="1"/>
-    <w:lsdException w:name="List Bullet 3" w:semiHidden="1" w:unhideWhenUsed="1"/>
-    <w:lsdException w:name="List Bullet 4" w:semiHidden="1" w:unhideWhenUsed="1"/>
-    <w:lsdException w:name="List Bullet 5" w:semiHidden="1" w:unhideWhenUsed="1"/>
-    <w:lsdException w:name="List Number 2" w:semiHidden="1" w:unhideWhenUsed="1"/>
-    <w:lsdException w:name="List Number 3" w:semiHidden="1" w:unhideWhenUsed="1"/>
-    <w:lsdException w:name="List Number 4" w:semiHidden="1" w:unhideWhenUsed="1"/>
-    <w:lsdException w:name="List Number 5" w:semiHidden="1" w:unhideWhenUsed="1"/>
-    <w:lsdException w:name="Title" w:uiPriority="10" w:qFormat="1"/>
-    <w:lsdException w:name="Closing" w:semiHidden="1" w:unhideWhenUsed="1"/>
-    <w:lsdException w:name="Signature" w:semiHidden="1" w:unhideWhenUsed="1"/>
-    <w:lsdException w:name="Default Paragraph Font" w:semiHidden="1" w:uiPriority="1" w:unhideWhenUsed="1"/>
-    <w:lsdException w:name="Body Text" w:semiHidden="1" w:unhideWhenUsed="1"/>
-    <w:lsdException w:name="Body Text Indent" w:semiHidden="1" w:unhideWhenUsed="1"/>
-    <w:lsdException w:name="List Continue" w:semiHidden="1" w:unhideWhenUsed="1"/>
-    <w:lsdException w:name="List Continue 2" w:semiHidden="1" w:unhideWhenUsed="1"/>
-    <w:lsdException w:name="List Continue 3" w:semiHidden="1" w:unhideWhenUsed="1"/>
-    <w:lsdException w:name="List Continue 4" w:semiHidden="1" w:unhideWhenUsed="1"/>
-    <w:lsdException w:name="List Continue 5" w:semiHidden="1" w:unhideWhenUsed="1"/>
-    <w:lsdException w:name="Message Header" w:semiHidden="1" w:unhideWhenUsed="1"/>
-    <w:lsdException w:name="Subtitle" w:uiPriority="11" w:qFormat="1"/>
-    <w:lsdException w:name="Salutation" w:semiHidden="1" w:unhideWhenUsed="1"/>
-    <w:lsdException w:name="Date" w:semiHidden="1" w:unhideWhenUsed="1"/>
-    <w:lsdException w:name="Body Text First Indent" w:semiHidden="1" w:unhideWhenUsed="1"/>
-    <w:lsdException w:name="Body Text First Indent 2" w:semiHidden="1" w:unhideWhenUsed="1"/>
-    <w:lsdException w:name="Note Heading" w:semiHidden="1" w:unhideWhenUsed="1"/>
-    <w:lsdException w:name="Body Text 2" w:semiHidden="1" w:unhideWhenUsed="1"/>
-    <w:lsdException w:name="Body Text 3" w:semiHidden="1" w:unhideWhenUsed="1"/>
-    <w:lsdException w:name="Body Text Indent 2" w:semiHidden="1" w:unhideWhenUsed="1"/>
-    <w:lsdException w:name="Body Text Indent 3" w:semiHidden="1" w:unhideWhenUsed="1"/>
-    <w:lsdException w:name="Block Text" w:semiHidden="1" w:unhideWhenUsed="1"/>
-    <w:lsdException w:name="Hyperlink" w:semiHidden="1" w:unhideWhenUsed="1"/>
-    <w:lsdException w:name="FollowedHyperlink" w:semiHidden="1" w:unhideWhenUsed="1"/>
-    <w:lsdException w:name="Strong" w:uiPriority="22" w:qFormat="1"/>
-    <w:lsdException w:name="Emphasis" w:uiPriority="20" w:qFormat="1"/>
-    <w:lsdException w:name="Document Map" w:semiHidden="1" w:unhideWhenUsed="1"/>
-    <w:lsdException w:name="Plain Text" w:semiHidden="1" w:unhideWhenUsed="1"/>
-    <w:lsdException w:name="E-mail Signature" w:semiHidden="1" w:unhideWhenUsed="1"/>
-    <w:lsdException w:name="HTML Top of Form" w:semiHidden="1" w:unhideWhenUsed="1"/>
-    <w:lsdException w:name="HTML Bottom of Form" w:semiHidden="1" w:unhideWhenUsed="1"/>
-    <w:lsdException w:name="Normal (Web)" w:semiHidden="1" w:unhideWhenUsed="1"/>
-    <w:lsdException w:name="HTML Acronym" w:semiHidden="1" w:unhideWhenUsed="1"/>
-    <w:lsdException w:name="HTML Address" w:semiHidden="1" w:unhideWhenUsed="1"/>
-    <w:lsdException w:name="HTML Cite" w:semiHidden="1" w:unhideWhenUsed="1"/>
-    <w:lsdException w:name="HTML Code" w:semiHidden="1" w:unhideWhenUsed="1"/>
-    <w:lsdException w:name="HTML Definition" w:semiHidden="1" w:unhideWhenUsed="1"/>
-    <w:lsdException w:name="HTML Keyboard" w:semiHidden="1" w:unhideWhenUsed="1"/>
-    <w:lsdException w:name="HTML Preformatted" w:semiHidden="1" w:unhideWhenUsed="1"/>
-    <w:lsdException w:name="HTML Sample" w:semiHidden="1" w:unhideWhenUsed="1"/>
-    <w:lsdException w:name="HTML Typewriter" w:semiHidden="1" w:unhideWhenUsed="1"/>
-    <w:lsdException w:name="HTML Variable" w:semiHidden="1" w:unhideWhenUsed="1"/>
-    <w:lsdException w:name="Normal Table" w:semiHidden="1" w:unhideWhenUsed="1"/>
-    <w:lsdException w:name="annotation subject" w:semiHidden="1" w:unhideWhenUsed="1"/>
-    <w:lsdException w:name="No List" w:semiHidden="1" w:unhideWhenUsed="1"/>
-    <w:lsdException w:name="Outline List 1" w:semiHidden="1" w:unhideWhenUsed="1"/>
-    <w:lsdException w:name="Outline List 2" w:semiHidden="1" w:unhideWhenUsed="1"/>
-    <w:lsdException w:name="Outline List 3" w:semiHidden="1" w:unhideWhenUsed="1"/>
-    <w:lsdException w:name="Table Simple 1" w:semiHidden="1" w:unhideWhenUsed="1"/>
-    <w:lsdException w:name="Table Simple 2" w:semiHidden="1" w:unhideWhenUsed="1"/>
-    <w:lsdException w:name="Table Simple 3" w:semiHidden="1" w:unhideWhenUsed="1"/>
-    <w:lsdException w:name="Table Classic 1" w:semiHidden="1" w:unhideWhenUsed="1"/>
-    <w:lsdException w:name="Table Classic 2" w:semiHidden="1" w:unhideWhenUsed="1"/>
-    <w:lsdException w:name="Table Classic 3" w:semiHidden="1" w:unhideWhenUsed="1"/>
-    <w:lsdException w:name="Table Classic 4" w:semiHidden="1" w:unhideWhenUsed="1"/>
-    <w:lsdException w:name="Table Colorful 1" w:semiHidden="1" w:unhideWhenUsed="1"/>
-    <w:lsdException w:name="Table Colorful 2" w:semiHidden="1" w:unhideWhenUsed="1"/>
-    <w:lsdException w:name="Table Colorful 3" w:semiHidden="1" w:unhideWhenUsed="1"/>
-    <w:lsdException w:name="Table Columns 1" w:semiHidden="1" w:unhideWhenUsed="1"/>
-    <w:lsdException w:name="Table Columns 2" w:semiHidden="1" w:unhideWhenUsed="1"/>
-    <w:lsdException w:name="Table Columns 3" w:semiHidden="1" w:unhideWhenUsed="1"/>
-    <w:lsdException w:name="Table Columns 4" w:semiHidden="1" w:unhideWhenUsed="1"/>
-    <w:lsdException w:name="Table Columns 5" w:semiHidden="1" w:unhideWhenUsed="1"/>
-    <w:lsdException w:name="Table Grid 1" w:semiHidden="1" w:unhideWhenUsed="1"/>
-    <w:lsdException w:name="Table Grid 2" w:semiHidden="1" w:unhideWhenUsed="1"/>
-    <w:lsdException w:name="Table Grid 3" w:semiHidden="1" w:unhideWhenUsed="1"/>
-    <w:lsdException w:name="Table Grid 4" w:semiHidden="1" w:unhideWhenUsed="1"/>
-    <w:lsdException w:name="Table Grid 5" w:semiHidden="1" w:unhideWhenUsed="1"/>
-    <w:lsdException w:name="Table Grid 6" w:semiHidden="1" w:unhideWhenUsed="1"/>
-    <w:lsdException w:name="Table Grid 7" w:semiHidden="1" w:unhideWhenUsed="1"/>
-    <w:lsdException w:name="Table Grid 8" w:semiHidden="1" w:unhideWhenUsed="1"/>
-    <w:lsdException w:name="Table List 1" w:semiHidden="1" w:unhideWhenUsed="1"/>
-    <w:lsdException w:name="Table List 2" w:semiHidden="1" w:unhideWhenUsed="1"/>
-    <w:lsdException w:name="Table List 3" w:semiHidden="1" w:unhideWhenUsed="1"/>
-    <w:lsdException w:name="Table List 4" w:semiHidden="1" w:unhideWhenUsed="1"/>
-    <w:lsdException w:name="Table List 5" w:semiHidden="1" w:unhideWhenUsed="1"/>
-    <w:lsdException w:name="Table List 6" w:semiHidden="1" w:unhideWhenUsed="1"/>
-    <w:lsdException w:name="Table List 7" w:semiHidden="1" w:unhideWhenUsed="1"/>
-    <w:lsdException w:name="Table List 8" w:semiHidden="1" w:unhideWhenUsed="1"/>
-    <w:lsdException w:name="Table 3D effects 1" w:semiHidden="1" w:unhideWhenUsed="1"/>
-    <w:lsdException w:name="Table 3D effects 2" w:semiHidden="1" w:unhideWhenUsed="1"/>
-    <w:lsdException w:name="Table 3D effects 3" w:semiHidden="1" w:unhideWhenUsed="1"/>
-    <w:lsdException w:name="Table Contemporary" w:semiHidden="1" w:unhideWhenUsed="1"/>
-    <w:lsdException w:name="Table Elegant" w:semiHidden="1" w:unhideWhenUsed="1"/>
-    <w:lsdException w:name="Table Professional" w:semiHidden="1" w:unhideWhenUsed="1"/>
-    <w:lsdException w:name="Table Subtle 1" w:semiHidden="1" w:unhideWhenUsed="1"/>
-    <w:lsdException w:name="Table Subtle 2" w:semiHidden="1" w:unhideWhenUsed="1"/>
-    <w:lsdException w:name="Table Web 1" w:semiHidden="1" w:unhideWhenUsed="1"/>
-    <w:lsdException w:name="Table Web 2" w:semiHidden="1" w:unhideWhenUsed="1"/>
-    <w:lsdException w:name="Table Web 3" w:semiHidden="1" w:unhideWhenUsed="1"/>
-    <w:lsdException w:name="Balloon Text" w:semiHidden="1" w:unhideWhenUsed="1"/>
-    <w:lsdException w:name="Table Grid" w:uiPriority="39"/>
-    <w:lsdException w:name="Table Theme" w:semiHidden="1" w:unhideWhenUsed="1"/>
-    <w:lsdException w:name="Placeholder Text" w:semiHidden="1"/>
-    <w:lsdException w:name="No Spacing" w:uiPriority="1" w:qFormat="1"/>
-    <w:lsdException w:name="Light Shading" w:uiPriority="60"/>
-    <w:lsdException w:name="Light List" w:uiPriority="61"/>
-    <w:lsdException w:name="Light Grid" w:uiPriority="62"/>
-    <w:lsdException w:name="Medium Shading 1" w:uiPriority="63"/>
-    <w:lsdException w:name="Medium Shading 2" w:uiPriority="64"/>
-    <w:lsdException w:name="Medium List 1" w:uiPriority="65"/>
-    <w:lsdException w:name="Medium List 2" w:uiPriority="66"/>
-    <w:lsdException w:name="Medium Grid 1" w:uiPriority="67"/>
-    <w:lsdException w:name="Medium Grid 2" w:uiPriority="68"/>
-    <w:lsdException w:name="Medium Grid 3" w:uiPriority="69"/>
-    <w:lsdException w:name="Dark List" w:uiPriority="70"/>
-    <w:lsdException w:name="Colorful Shading" w:uiPriority="71"/>
-    <w:lsdException w:name="Colorful List" w:uiPriority="72"/>
-    <w:lsdException w:name="Colorful Grid" w:uiPriority="73"/>
-    <w:lsdException w:name="Light Shading Accent 1" w:uiPriority="60"/>
-    <w:lsdException w:name="Light List Accent 1" w:uiPriority="61"/>
-    <w:lsdException w:name="Light Grid Accent 1" w:uiPriority="62"/>
-    <w:lsdException w:name="Medium Shading 1 Accent 1" w:uiPriority="63"/>
-    <w:lsdException w:name="Medium Shading 2 Accent 1" w:uiPriority="64"/>
-    <w:lsdException w:name="Medium List 1 Accent 1" w:uiPriority="65"/>
-    <w:lsdException w:name="Revision" w:semiHidden="1"/>
-    <w:lsdException w:name="List Paragraph" w:uiPriority="34" w:qFormat="1"/>
-    <w:lsdException w:name="Quote" w:uiPriority="29" w:qFormat="1"/>
-    <w:lsdException w:name="Intense Quote" w:uiPriority="30" w:qFormat="1"/>
-    <w:lsdException w:name="Medium List 2 Accent 1" w:uiPriority="66"/>
-    <w:lsdException w:name="Medium Grid 1 Accent 1" w:uiPriority="67"/>
-    <w:lsdException w:name="Medium Grid 2 Accent 1" w:uiPriority="68"/>
-    <w:lsdException w:name="Medium Grid 3 Accent 1" w:uiPriority="69"/>
-    <w:lsdException w:name="Dark List Accent 1" w:uiPriority="70"/>
-    <w:lsdException w:name="Colorful Shading Accent 1" w:uiPriority="71"/>
-    <w:lsdException w:name="Colorful List Accent 1" w:uiPriority="72"/>
-    <w:lsdException w:name="Colorful Grid Accent 1" w:uiPriority="73"/>
-    <w:lsdException w:name="Light Shading Accent 2" w:uiPriority="60"/>
-    <w:lsdException w:name="Light List Accent 2" w:uiPriority="61"/>
-    <w:lsdException w:name="Light Grid Accent 2" w:uiPriority="62"/>
-    <w:lsdException w:name="Medium Shading 1 Accent 2" w:uiPriority="63"/>
-    <w:lsdException w:name="Medium Shading 2 Accent 2" w:uiPriority="64"/>
-    <w:lsdException w:name="Medium List 1 Accent 2" w:uiPriority="65"/>
-    <w:lsdException w:name="Medium List 2 Accent 2" w:uiPriority="66"/>
-    <w:lsdException w:name="Medium Grid 1 Accent 2" w:uiPriority="67"/>
-    <w:lsdException w:name="Medium Grid 2 Accent 2" w:uiPriority="68"/>
-    <w:lsdException w:name="Medium Grid 3 Accent 2" w:uiPriority="69"/>
-    <w:lsdException w:name="Dark List Accent 2" w:uiPriority="70"/>
-    <w:lsdException w:name="Colorful Shading Accent 2" w:uiPriority="71"/>
-    <w:lsdException w:name="Colorful List Accent 2" w:uiPriority="72"/>
-    <w:lsdException w:name="Colorful Grid Accent 2" w:uiPriority="73"/>
-    <w:lsdException w:name="Light Shading Accent 3" w:uiPriority="60"/>
-    <w:lsdException w:name="Light List Accent 3" w:uiPriority="61"/>
-    <w:lsdException w:name="Light Grid Accent 3" w:uiPriority="62"/>
-    <w:lsdException w:name="Medium Shading 1 Accent 3" w:uiPriority="63"/>
-    <w:lsdException w:name="Medium Shading 2 Accent 3" w:uiPriority="64"/>
-    <w:lsdException w:name="Medium List 1 Accent 3" w:uiPriority="65"/>
-    <w:lsdException w:name="Medium List 2 Accent 3" w:uiPriority="66"/>
-    <w:lsdException w:name="Medium Grid 1 Accent 3" w:uiPriority="67"/>
-    <w:lsdException w:name="Medium Grid 2 Accent 3" w:uiPriority="68"/>
-    <w:lsdException w:name="Medium Grid 3 Accent 3" w:uiPriority="69"/>
-    <w:lsdException w:name="Dark List Accent 3" w:uiPriority="70"/>
-    <w:lsdException w:name="Colorful Shading Accent 3" w:uiPriority="71"/>
-    <w:lsdException w:name="Colorful List Accent 3" w:uiPriority="72"/>
-    <w:lsdException w:name="Colorful Grid Accent 3" w:uiPriority="73"/>
-    <w:lsdException w:name="Light Shading Accent 4" w:uiPriority="60"/>
-    <w:lsdException w:name="Light List Accent 4" w:uiPriority="61"/>
-    <w:lsdException w:name="Light Grid Accent 4" w:uiPriority="62"/>
-    <w:lsdException w:name="Medium Shading 1 Accent 4" w:uiPriority="63"/>
-    <w:lsdException w:name="Medium Shading 2 Accent 4" w:uiPriority="64"/>
-    <w:lsdException w:name="Medium List 1 Accent 4" w:uiPriority="65"/>
-    <w:lsdException w:name="Medium List 2 Accent 4" w:uiPriority="66"/>
-    <w:lsdException w:name="Medium Grid 1 Accent 4" w:uiPriority="67"/>
-    <w:lsdException w:name="Medium Grid 2 Accent 4" w:uiPriority="68"/>
-    <w:lsdException w:name="Medium Grid 3 Accent 4" w:uiPriority="69"/>
-    <w:lsdException w:name="Dark List Accent 4" w:uiPriority="70"/>
-    <w:lsdException w:name="Colorful Shading Accent 4" w:uiPriority="71"/>
-    <w:lsdException w:name="Colorful List Accent 4" w:uiPriority="72"/>
-    <w:lsdException w:name="Colorful Grid Accent 4" w:uiPriority="73"/>
-    <w:lsdException w:name="Light Shading Accent 5" w:uiPriority="60"/>
-    <w:lsdException w:name="Light List Accent 5" w:uiPriority="61"/>
-    <w:lsdException w:name="Light Grid Accent 5" w:uiPriority="62"/>
-    <w:lsdException w:name="Medium Shading 1 Accent 5" w:uiPriority="63"/>
-    <w:lsdException w:name="Medium Shading 2 Accent 5" w:uiPriority="64"/>
-    <w:lsdException w:name="Medium List 1 Accent 5" w:uiPriority="65"/>
-    <w:lsdException w:name="Medium List 2 Accent 5" w:uiPriority="66"/>
-    <w:lsdException w:name="Medium Grid 1 Accent 5" w:uiPriority="67"/>
-    <w:lsdException w:name="Medium Grid 2 Accent 5" w:uiPriority="68"/>
-    <w:lsdException w:name="Medium Grid 3 Accent 5" w:uiPriority="69"/>
-    <w:lsdException w:name="Dark List Accent 5" w:uiPriority="70"/>
-    <w:lsdException w:name="Colorful Shading Accent 5" w:uiPriority="71"/>
-    <w:lsdException w:name="Colorful List Accent 5" w:uiPriority="72"/>
-    <w:lsdException w:name="Colorful Grid Accent 5" w:uiPriority="73"/>
-    <w:lsdException w:name="Light Shading Accent 6" w:uiPriority="60"/>
-    <w:lsdException w:name="Light List Accent 6" w:uiPriority="61"/>
-    <w:lsdException w:name="Light Grid Accent 6" w:uiPriority="62"/>
-    <w:lsdException w:name="Medium Shading 1 Accent 6" w:uiPriority="63"/>
-    <w:lsdException w:name="Medium Shading 2 Accent 6" w:uiPriority="64"/>
-    <w:lsdException w:name="Medium List 1 Accent 6" w:uiPriority="65"/>
-    <w:lsdException w:name="Medium List 2 Accent 6" w:uiPriority="66"/>
-    <w:lsdException w:name="Medium Grid 1 Accent 6" w:uiPriority="67"/>
-    <w:lsdException w:name="Medium Grid 2 Accent 6" w:uiPriority="68"/>
-    <w:lsdException w:name="Medium Grid 3 Accent 6" w:uiPriority="69"/>
-    <w:lsdException w:name="Dark List Accent 6" w:uiPriority="70"/>
-    <w:lsdException w:name="Colorful Shading Accent 6" w:uiPriority="71"/>
-    <w:lsdException w:name="Colorful List Accent 6" w:uiPriority="72"/>
-    <w:lsdException w:name="Colorful Grid Accent 6" w:uiPriority="73"/>
-    <w:lsdException w:name="Subtle Emphasis" w:uiPriority="19" w:qFormat="1"/>
-    <w:lsdException w:name="Intense Emphasis" w:uiPriority="21" w:qFormat="1"/>
-    <w:lsdException w:name="Subtle Reference" w:uiPriority="31" w:qFormat="1"/>
-    <w:lsdException w:name="Intense Reference" w:uiPriority="32" w:qFormat="1"/>
-    <w:lsdException w:name="Book Title" w:uiPriority="33" w:qFormat="1"/>
-    <w:lsdException w:name="Bibliography" w:semiHidden="1" w:uiPriority="37" w:unhideWhenUsed="1"/>
-    <w:lsdException w:name="TOC Heading" w:semiHidden="1" w:uiPriority="39" w:unhideWhenUsed="1" w:qFormat="1"/>
-    <w:lsdException w:name="Plain Table 1" w:uiPriority="41"/>
-    <w:lsdException w:name="Plain Table 2" w:uiPriority="42"/>
-    <w:lsdException w:name="Plain Table 3" w:uiPriority="43"/>
-    <w:lsdException w:name="Plain Table 4" w:uiPriority="44"/>
-    <w:lsdException w:name="Plain Table 5" w:uiPriority="45"/>
-    <w:lsdException w:name="Grid Table Light" w:uiPriority="40"/>
-    <w:lsdException w:name="Grid Table 1 Light" w:uiPriority="46"/>
-    <w:lsdException w:name="Grid Table 2" w:uiPriority="47"/>
-    <w:lsdException w:name="Grid Table 3" w:uiPriority="48"/>
-    <w:lsdException w:name="Grid Table 4" w:uiPriority="49"/>
-    <w:lsdException w:name="Grid Table 5 Dark" w:uiPriority="50"/>
-    <w:lsdException w:name="Grid Table 6 Colorful" w:uiPriority="51"/>
-    <w:lsdException w:name="Grid Table 7 Colorful" w:uiPriority="52"/>
-    <w:lsdException w:name="Grid Table 1 Light Accent 1" w:uiPriority="46"/>
-    <w:lsdException w:name="Grid Table 2 Accent 1" w:uiPriority="47"/>
-    <w:lsdException w:name="Grid Table 3 Accent 1" w:uiPriority="48"/>
-    <w:lsdException w:name="Grid Table 4 Accent 1" w:uiPriority="49"/>
-    <w:lsdException w:name="Grid Table 5 Dark Accent 1" w:uiPriority="50"/>
-    <w:lsdException w:name="Grid Table 6 Colorful Accent 1" w:uiPriority="51"/>
-    <w:lsdException w:name="Grid Table 7 Colorful Accent 1" w:uiPriority="52"/>
-    <w:lsdException w:name="Grid Table 1 Light Accent 2" w:uiPriority="46"/>
-    <w:lsdException w:name="Grid Table 2 Accent 2" w:uiPriority="47"/>
-    <w:lsdException w:name="Grid Table 3 Accent 2" w:uiPriority="48"/>
-    <w:lsdException w:name="Grid Table 4 Accent 2" w:uiPriority="49"/>
-    <w:lsdException w:name="Grid Table 5 Dark Accent 2" w:uiPriority="50"/>
-    <w:lsdException w:name="Grid Table 6 Colorful Accent 2" w:uiPriority="51"/>
-    <w:lsdException w:name="Grid Table 7 Colorful Accent 2" w:uiPriority="52"/>
-    <w:lsdException w:name="Grid Table 1 Light Accent 3" w:uiPriority="46"/>
-    <w:lsdException w:name="Grid Table 2 Accent 3" w:uiPriority="47"/>
-    <w:lsdException w:name="Grid Table 3 Accent 3" w:uiPriority="48"/>
-    <w:lsdException w:name="Grid Table 4 Accent 3" w:uiPriority="49"/>
-    <w:lsdException w:name="Grid Table 5 Dark Accent 3" w:uiPriority="50"/>
-    <w:lsdException w:name="Grid Table 6 Colorful Accent 3" w:uiPriority="51"/>
-    <w:lsdException w:name="Grid Table 7 Colorful Accent 3" w:uiPriority="52"/>
-    <w:lsdException w:name="Grid Table 1 Light Accent 4" w:uiPriority="46"/>
-    <w:lsdException w:name="Grid Table 2 Accent 4" w:uiPriority="47"/>
-    <w:lsdException w:name="Grid Table 3 Accent 4" w:uiPriority="48"/>
-    <w:lsdException w:name="Grid Table 4 Accent 4" w:uiPriority="49"/>
-    <w:lsdException w:name="Grid Table 5 Dark Accent 4" w:uiPriority="50"/>
-    <w:lsdException w:name="Grid Table 6 Colorful Accent 4" w:uiPriority="51"/>
-    <w:lsdException w:name="Grid Table 7 Colorful Accent 4" w:uiPriority="52"/>
-    <w:lsdException w:name="Grid Table 1 Light Accent 5" w:uiPriority="46"/>
-    <w:lsdException w:name="Grid Table 2 Accent 5" w:uiPriority="47"/>
-    <w:lsdException w:name="Grid Table 3 Accent 5" w:uiPriority="48"/>
-    <w:lsdException w:name="Grid Table 4 Accent 5" w:uiPriority="49"/>
-    <w:lsdException w:name="Grid Table 5 Dark Accent 5" w:uiPriority="50"/>
-    <w:lsdException w:name="Grid Table 6 Colorful Accent 5" w:uiPriority="51"/>
-    <w:lsdException w:name="Grid Table 7 Colorful Accent 5" w:uiPriority="52"/>
-    <w:lsdException w:name="Grid Table 1 Light Accent 6" w:uiPriority="46"/>
-    <w:lsdException w:name="Grid Table 2 Accent 6" w:uiPriority="47"/>
-    <w:lsdException w:name="Grid Table 3 Accent 6" w:uiPriority="48"/>
-    <w:lsdException w:name="Grid Table 4 Accent 6" w:uiPriority="49"/>
-    <w:lsdException w:name="Grid Table 5 Dark Accent 6" w:uiPriority="50"/>
-    <w:lsdException w:name="Grid Table 6 Colorful Accent 6" w:uiPriority="51"/>
-    <w:lsdException w:name="Grid Table 7 Colorful Accent 6" w:uiPriority="52"/>
-    <w:lsdException w:name="List Table 1 Light" w:uiPriority="46"/>
-    <w:lsdException w:name="List Table 2" w:uiPriority="47"/>
-    <w:lsdException w:name="List Table 3" w:uiPriority="48"/>
-    <w:lsdException w:name="List Table 4" w:uiPriority="49"/>
-    <w:lsdException w:name="List Table 5 Dark" w:uiPriority="50"/>
-    <w:lsdException w:name="List Table 6 Colorful" w:uiPriority="51"/>
-    <w:lsdException w:name="List Table 7 Colorful" w:uiPriority="52"/>
-    <w:lsdException w:name="List Table 1 Light Accent 1" w:uiPriority="46"/>
-    <w:lsdException w:name="List Table 2 Accent 1" w:uiPriority="47"/>
-    <w:lsdException w:name="List Table 3 Accent 1" w:uiPriority="48"/>
-    <w:lsdException w:name="List Table 4 Accent 1" w:uiPriority="49"/>
-    <w:lsdException w:name="List Table 5 Dark Accent 1" w:uiPriority="50"/>
-    <w:lsdException w:name="List Table 6 Colorful Accent 1" w:uiPriority="51"/>
-    <w:lsdException w:name="List Table 7 Colorful Accent 1" w:uiPriority="52"/>
-    <w:lsdException w:name="List Table 1 Light Accent 2" w:uiPriority="46"/>
-    <w:lsdException w:name="List Table 2 Accent 2" w:uiPriority="47"/>
-    <w:lsdException w:name="List Table 3 Accent 2" w:uiPriority="48"/>
-    <w:lsdException w:name="List Table 4 Accent 2" w:uiPriority="49"/>
-    <w:lsdException w:name="List Table 5 Dark Accent 2" w:uiPriority="50"/>
-    <w:lsdException w:name="List Table 6 Colorful Accent 2" w:uiPriority="51"/>
-    <w:lsdException w:name="List Table 7 Colorful Accent 2" w:uiPriority="52"/>
-    <w:lsdException w:name="List Table 1 Light Accent 3" w:uiPriority="46"/>
-    <w:lsdException w:name="List Table 2 Accent 3" w:uiPriority="47"/>
-    <w:lsdException w:name="List Table 3 Accent 3" w:uiPriority="48"/>
-    <w:lsdException w:name="List Table 4 Accent 3" w:uiPriority="49"/>
-    <w:lsdException w:name="List Table 5 Dark Accent 3" w:uiPriority="50"/>
-    <w:lsdException w:name="List Table 6 Colorful Accent 3" w:uiPriority="51"/>
-    <w:lsdException w:name="List Table 7 Colorful Accent 3" w:uiPriority="52"/>
-    <w:lsdException w:name="List Table 1 Light Accent 4" w:uiPriority="46"/>
-    <w:lsdException w:name="List Table 2 Accent 4" w:uiPriority="47"/>
-    <w:lsdException w:name="List Table 3 Accent 4" w:uiPriority="48"/>
-    <w:lsdException w:name="List Table 4 Accent 4" w:uiPriority="49"/>
-    <w:lsdException w:name="List Table 5 Dark Accent 4" w:uiPriority="50"/>
-    <w:lsdException w:name="List Table 6 Colorful Accent 4" w:uiPriority="51"/>
-    <w:lsdException w:name="List Table 7 Colorful Accent 4" w:uiPriority="52"/>
-    <w:lsdException w:name="List Table 1 Light Accent 5" w:uiPriority="46"/>
-    <w:lsdException w:name="List Table 2 Accent 5" w:uiPriority="47"/>
-    <w:lsdException w:name="List Table 3 Accent 5" w:uiPriority="48"/>
-    <w:lsdException w:name="List Table 4 Accent 5" w:uiPriority="49"/>
-    <w:lsdException w:name="List Table 5 Dark Accent 5" w:uiPriority="50"/>
-    <w:lsdException w:name="List Table 6 Colorful Accent 5" w:uiPriority="51"/>
-    <w:lsdException w:name="List Table 7 Colorful Accent 5" w:uiPriority="52"/>
-    <w:lsdException w:name="List Table 1 Light Accent 6" w:uiPriority="46"/>
-    <w:lsdException w:name="List Table 2 Accent 6" w:uiPriority="47"/>
-    <w:lsdException w:name="List Table 3 Accent 6" w:uiPriority="48"/>
-    <w:lsdException w:name="List Table 4 Accent 6" w:uiPriority="49"/>
-    <w:lsdException w:name="List Table 5 Dark Accent 6" w:uiPriority="50"/>
-    <w:lsdException w:name="List Table 6 Colorful Accent 6" w:uiPriority="51"/>
-    <w:lsdException w:name="List Table 7 Colorful Accent 6" w:uiPriority="52"/>
+  <w:latentStyles w:defLockedState="0" w:defUIPriority="99" w:defSemiHidden="1" w:defUnhideWhenUsed="1" w:defQFormat="0" w:count="267">
+    <w:lsdException w:name="Normal" w:semiHidden="0" w:uiPriority="0" w:unhideWhenUsed="0" w:qFormat="1"/>
+    <w:lsdException w:name="heading 1" w:semiHidden="0" w:uiPriority="9" w:unhideWhenUsed="0" w:qFormat="1"/>
+    <w:lsdException w:name="heading 2" w:uiPriority="9" w:qFormat="1"/>
+    <w:lsdException w:name="heading 3" w:uiPriority="9" w:qFormat="1"/>
+    <w:lsdException w:name="heading 4" w:uiPriority="9" w:qFormat="1"/>
+    <w:lsdException w:name="heading 5" w:uiPriority="9" w:qFormat="1"/>
+    <w:lsdException w:name="heading 6" w:uiPriority="9" w:qFormat="1"/>
+    <w:lsdException w:name="heading 7" w:uiPriority="9" w:qFormat="1"/>
+    <w:lsdException w:name="heading 8" w:uiPriority="9" w:qFormat="1"/>
+    <w:lsdException w:name="heading 9" w:uiPriority="9" w:qFormat="1"/>
+    <w:lsdException w:name="toc 1" w:uiPriority="39"/>
+    <w:lsdException w:name="toc 2" w:uiPriority="39"/>
+    <w:lsdException w:name="toc 3" w:uiPriority="39"/>
+    <w:lsdException w:name="toc 4" w:uiPriority="39"/>
+    <w:lsdException w:name="toc 5" w:uiPriority="39"/>
+    <w:lsdException w:name="toc 6" w:uiPriority="39"/>
+    <w:lsdException w:name="toc 7" w:uiPriority="39"/>
+    <w:lsdException w:name="toc 8" w:uiPriority="39"/>
+    <w:lsdException w:name="toc 9" w:uiPriority="39"/>
+    <w:lsdException w:name="caption" w:uiPriority="35" w:qFormat="1"/>
+    <w:lsdException w:name="Title" w:semiHidden="0" w:uiPriority="10" w:unhideWhenUsed="0" w:qFormat="1"/>
+    <w:lsdException w:name="Default Paragraph Font" w:uiPriority="1"/>
+    <w:lsdException w:name="Subtitle" w:semiHidden="0" w:uiPriority="11" w:unhideWhenUsed="0" w:qFormat="1"/>
+    <w:lsdException w:name="Strong" w:semiHidden="0" w:uiPriority="22" w:unhideWhenUsed="0" w:qFormat="1"/>
+    <w:lsdException w:name="Emphasis" w:semiHidden="0" w:uiPriority="20" w:unhideWhenUsed="0" w:qFormat="1"/>
+    <w:lsdException w:name="Table Grid" w:semiHidden="0" w:uiPriority="59" w:unhideWhenUsed="0"/>
+    <w:lsdException w:name="Placeholder Text" w:unhideWhenUsed="0"/>
+    <w:lsdException w:name="No Spacing" w:semiHidden="0" w:uiPriority="1" w:unhideWhenUsed="0" w:qFormat="1"/>
+    <w:lsdException w:name="Light Shading" w:semiHidden="0" w:uiPriority="60" w:unhideWhenUsed="0"/>
+    <w:lsdException w:name="Light List" w:semiHidden="0" w:uiPriority="61" w:unhideWhenUsed="0"/>
+    <w:lsdException w:name="Light Grid" w:semiHidden="0" w:uiPriority="62" w:unhideWhenUsed="0"/>
+    <w:lsdException w:name="Medium Shading 1" w:semiHidden="0" w:uiPriority="63" w:unhideWhenUsed="0"/>
+    <w:lsdException w:name="Medium Shading 2" w:semiHidden="0" w:uiPriority="64" w:unhideWhenUsed="0"/>
+    <w:lsdException w:name="Medium List 1" w:semiHidden="0" w:uiPriority="65" w:unhideWhenUsed="0"/>
+    <w:lsdException w:name="Medium List 2" w:semiHidden="0" w:uiPriority="66" w:unhideWhenUsed="0"/>
+    <w:lsdException w:name="Medium Grid 1" w:semiHidden="0" w:uiPriority="67" w:unhideWhenUsed="0"/>
+    <w:lsdException w:name="Medium Grid 2" w:semiHidden="0" w:uiPriority="68" w:unhideWhenUsed="0"/>
+    <w:lsdException w:name="Medium Grid 3" w:semiHidden="0" w:uiPriority="69" w:unhideWhenUsed="0"/>
+    <w:lsdException w:name="Dark List" w:semiHidden="0" w:uiPriority="70" w:unhideWhenUsed="0"/>
+    <w:lsdException w:name="Colorful Shading" w:semiHidden="0" w:uiPriority="71" w:unhideWhenUsed="0"/>
+    <w:lsdException w:name="Colorful List" w:semiHidden="0" w:uiPriority="72" w:unhideWhenUsed="0"/>
+    <w:lsdException w:name="Colorful Grid" w:semiHidden="0" w:uiPriority="73" w:unhideWhenUsed="0"/>
+    <w:lsdException w:name="Light Shading Accent 1" w:semiHidden="0" w:uiPriority="60" w:unhideWhenUsed="0"/>
+    <w:lsdException w:name="Light List Accent 1" w:semiHidden="0" w:uiPriority="61" w:unhideWhenUsed="0"/>
+    <w:lsdException w:name="Light Grid Accent 1" w:semiHidden="0" w:uiPriority="62" w:unhideWhenUsed="0"/>
+    <w:lsdException w:name="Medium Shading 1 Accent 1" w:semiHidden="0" w:uiPriority="63" w:unhideWhenUsed="0"/>
+    <w:lsdException w:name="Medium Shading 2 Accent 1" w:semiHidden="0" w:uiPriority="64" w:unhideWhenUsed="0"/>
+    <w:lsdException w:name="Medium List 1 Accent 1" w:semiHidden="0" w:uiPriority="65" w:unhideWhenUsed="0"/>
+    <w:lsdException w:name="Revision" w:unhideWhenUsed="0"/>
+    <w:lsdException w:name="List Paragraph" w:semiHidden="0" w:uiPriority="34" w:unhideWhenUsed="0" w:qFormat="1"/>
+    <w:lsdException w:name="Quote" w:semiHidden="0" w:uiPriority="29" w:unhideWhenUsed="0" w:qFormat="1"/>
+    <w:lsdException w:name="Intense Quote" w:semiHidden="0" w:uiPriority="30" w:unhideWhenUsed="0" w:qFormat="1"/>
+    <w:lsdException w:name="Medium List 2 Accent 1" w:semiHidden="0" w:uiPriority="66" w:unhideWhenUsed="0"/>
+    <w:lsdException w:name="Medium Grid 1 Accent 1" w:semiHidden="0" w:uiPriority="67" w:unhideWhenUsed="0"/>
+    <w:lsdException w:name="Medium Grid 2 Accent 1" w:semiHidden="0" w:uiPriority="68" w:unhideWhenUsed="0"/>
+    <w:lsdException w:name="Medium Grid 3 Accent 1" w:semiHidden="0" w:uiPriority="69" w:unhideWhenUsed="0"/>
+    <w:lsdException w:name="Dark List Accent 1" w:semiHidden="0" w:uiPriority="70" w:unhideWhenUsed="0"/>
+    <w:lsdException w:name="Colorful Shading Accent 1" w:semiHidden="0" w:uiPriority="71" w:unhideWhenUsed="0"/>
+    <w:lsdException w:name="Colorful List Accent 1" w:semiHidden="0" w:uiPriority="72" w:unhideWhenUsed="0"/>
+    <w:lsdException w:name="Colorful Grid Accent 1" w:semiHidden="0" w:uiPriority="73" w:unhideWhenUsed="0"/>
+    <w:lsdException w:name="Light Shading Accent 2" w:semiHidden="0" w:uiPriority="60" w:unhideWhenUsed="0"/>
+    <w:lsdException w:name="Light List Accent 2" w:semiHidden="0" w:uiPriority="61" w:unhideWhenUsed="0"/>
+    <w:lsdException w:name="Light Grid Accent 2" w:semiHidden="0" w:uiPriority="62" w:unhideWhenUsed="0"/>
+    <w:lsdException w:name="Medium Shading 1 Accent 2" w:semiHidden="0" w:uiPriority="63" w:unhideWhenUsed="0"/>
+    <w:lsdException w:name="Medium Shading 2 Accent 2" w:semiHidden="0" w:uiPriority="64" w:unhideWhenUsed="0"/>
+    <w:lsdException w:name="Medium List 1 Accent 2" w:semiHidden="0" w:uiPriority="65" w:unhideWhenUsed="0"/>
+    <w:lsdException w:name="Medium List 2 Accent 2" w:semiHidden="0" w:uiPriority="66" w:unhideWhenUsed="0"/>
+    <w:lsdException w:name="Medium Grid 1 Accent 2" w:semiHidden="0" w:uiPriority="67" w:unhideWhenUsed="0"/>
+    <w:lsdException w:name="Medium Grid 2 Accent 2" w:semiHidden="0" w:uiPriority="68" w:unhideWhenUsed="0"/>
+    <w:lsdException w:name="Medium Grid 3 Accent 2" w:semiHidden="0" w:uiPriority="69" w:unhideWhenUsed="0"/>
+    <w:lsdException w:name="Dark List Accent 2" w:semiHidden="0" w:uiPriority="70" w:unhideWhenUsed="0"/>
+    <w:lsdException w:name="Colorful Shading Accent 2" w:semiHidden="0" w:uiPriority="71" w:unhideWhenUsed="0"/>
+    <w:lsdException w:name="Colorful List Accent 2" w:semiHidden="0" w:uiPriority="72" w:unhideWhenUsed="0"/>
+    <w:lsdException w:name="Colorful Grid Accent 2" w:semiHidden="0" w:uiPriority="73" w:unhideWhenUsed="0"/>
+    <w:lsdException w:name="Light Shading Accent 3" w:semiHidden="0" w:uiPriority="60" w:unhideWhenUsed="0"/>
+    <w:lsdException w:name="Light List Accent 3" w:semiHidden="0" w:uiPriority="61" w:unhideWhenUsed="0"/>
+    <w:lsdException w:name="Light Grid Accent 3" w:semiHidden="0" w:uiPriority="62" w:unhideWhenUsed="0"/>
+    <w:lsdException w:name="Medium Shading 1 Accent 3" w:semiHidden="0" w:uiPriority="63" w:unhideWhenUsed="0"/>
+    <w:lsdException w:name="Medium Shading 2 Accent 3" w:semiHidden="0" w:uiPriority="64" w:unhideWhenUsed="0"/>
+    <w:lsdException w:name="Medium List 1 Accent 3" w:semiHidden="0" w:uiPriority="65" w:unhideWhenUsed="0"/>
+    <w:lsdException w:name="Medium List 2 Accent 3" w:semiHidden="0" w:uiPriority="66" w:unhideWhenUsed="0"/>
+    <w:lsdException w:name="Medium Grid 1 Accent 3" w:semiHidden="0" w:uiPriority="67" w:unhideWhenUsed="0"/>
+    <w:lsdException w:name="Medium Grid 2 Accent 3" w:semiHidden="0" w:uiPriority="68" w:unhideWhenUsed="0"/>
+    <w:lsdException w:name="Medium Grid 3 Accent 3" w:semiHidden="0" w:uiPriority="69" w:unhideWhenUsed="0"/>
+    <w:lsdException w:name="Dark List Accent 3" w:semiHidden="0" w:uiPriority="70" w:unhideWhenUsed="0"/>
+    <w:lsdException w:name="Colorful Shading Accent 3" w:semiHidden="0" w:uiPriority="71" w:unhideWhenUsed="0"/>
+    <w:lsdException w:name="Colorful List Accent 3" w:semiHidden="0" w:uiPriority="72" w:unhideWhenUsed="0"/>
+    <w:lsdException w:name="Colorful Grid Accent 3" w:semiHidden="0" w:uiPriority="73" w:unhideWhenUsed="0"/>
+    <w:lsdException w:name="Light Shading Accent 4" w:semiHidden="0" w:uiPriority="60" w:unhideWhenUsed="0"/>
+    <w:lsdException w:name="Light List Accent 4" w:semiHidden="0" w:uiPriority="61" w:unhideWhenUsed="0"/>
+    <w:lsdException w:name="Light Grid Accent 4" w:semiHidden="0" w:uiPriority="62" w:unhideWhenUsed="0"/>
+    <w:lsdException w:name="Medium Shading 1 Accent 4" w:semiHidden="0" w:uiPriority="63" w:unhideWhenUsed="0"/>
+    <w:lsdException w:name="Medium Shading 2 Accent 4" w:semiHidden="0" w:uiPriority="64" w:unhideWhenUsed="0"/>
+    <w:lsdException w:name="Medium List 1 Accent 4" w:semiHidden="0" w:uiPriority="65" w:unhideWhenUsed="0"/>
+    <w:lsdException w:name="Medium List 2 Accent 4" w:semiHidden="0" w:uiPriority="66" w:unhideWhenUsed="0"/>
+    <w:lsdException w:name="Medium Grid 1 Accent 4" w:semiHidden="0" w:uiPriority="67" w:unhideWhenUsed="0"/>
+    <w:lsdException w:name="Medium Grid 2 Accent 4" w:semiHidden="0" w:uiPriority="68" w:unhideWhenUsed="0"/>
+    <w:lsdException w:name="Medium Grid 3 Accent 4" w:semiHidden="0" w:uiPriority="69" w:unhideWhenUsed="0"/>
+    <w:lsdException w:name="Dark List Accent 4" w:semiHidden="0" w:uiPriority="70" w:unhideWhenUsed="0"/>
+    <w:lsdException w:name="Colorful Shading Accent 4" w:semiHidden="0" w:uiPriority="71" w:unhideWhenUsed="0"/>
+    <w:lsdException w:name="Colorful List Accent 4" w:semiHidden="0" w:uiPriority="72" w:unhideWhenUsed="0"/>
+    <w:lsdException w:name="Colorful Grid Accent 4" w:semiHidden="0" w:uiPriority="73" w:unhideWhenUsed="0"/>
+    <w:lsdException w:name="Light Shading Accent 5" w:semiHidden="0" w:uiPriority="60" w:unhideWhenUsed="0"/>
+    <w:lsdException w:name="Light List Accent 5" w:semiHidden="0" w:uiPriority="61" w:unhideWhenUsed="0"/>
+    <w:lsdException w:name="Light Grid Accent 5" w:semiHidden="0" w:uiPriority="62" w:unhideWhenUsed="0"/>
+    <w:lsdException w:name="Medium Shading 1 Accent 5" w:semiHidden="0" w:uiPriority="63" w:unhideWhenUsed="0"/>
+    <w:lsdException w:name="Medium Shading 2 Accent 5" w:semiHidden="0" w:uiPriority="64" w:unhideWhenUsed="0"/>
+    <w:lsdException w:name="Medium List 1 Accent 5" w:semiHidden="0" w:uiPriority="65" w:unhideWhenUsed="0"/>
+    <w:lsdException w:name="Medium List 2 Accent 5" w:semiHidden="0" w:uiPriority="66" w:unhideWhenUsed="0"/>
+    <w:lsdException w:name="Medium Grid 1 Accent 5" w:semiHidden="0" w:uiPriority="67" w:unhideWhenUsed="0"/>
+    <w:lsdException w:name="Medium Grid 2 Accent 5" w:semiHidden="0" w:uiPriority="68" w:unhideWhenUsed="0"/>
+    <w:lsdException w:name="Medium Grid 3 Accent 5" w:semiHidden="0" w:uiPriority="69" w:unhideWhenUsed="0"/>
+    <w:lsdException w:name="Dark List Accent 5" w:semiHidden="0" w:uiPriority="70" w:unhideWhenUsed="0"/>
+    <w:lsdException w:name="Colorful Shading Accent 5" w:semiHidden="0" w:uiPriority="71" w:unhideWhenUsed="0"/>
+    <w:lsdException w:name="Colorful List Accent 5" w:semiHidden="0" w:uiPriority="72" w:unhideWhenUsed="0"/>
+    <w:lsdException w:name="Colorful Grid Accent 5" w:semiHidden="0" w:uiPriority="73" w:unhideWhenUsed="0"/>
+    <w:lsdException w:name="Light Shading Accent 6" w:semiHidden="0" w:uiPriority="60" w:unhideWhenUsed="0"/>
+    <w:lsdException w:name="Light List Accent 6" w:semiHidden="0" w:uiPriority="61" w:unhideWhenUsed="0"/>
+    <w:lsdException w:name="Light Grid Accent 6" w:semiHidden="0" w:uiPriority="62" w:unhideWhenUsed="0"/>
+    <w:lsdException w:name="Medium Shading 1 Accent 6" w:semiHidden="0" w:uiPriority="63" w:unhideWhenUsed="0"/>
+    <w:lsdException w:name="Medium Shading 2 Accent 6" w:semiHidden="0" w:uiPriority="64" w:unhideWhenUsed="0"/>
+    <w:lsdException w:name="Medium List 1 Accent 6" w:semiHidden="0" w:uiPriority="65" w:unhideWhenUsed="0"/>
+    <w:lsdException w:name="Medium List 2 Accent 6" w:semiHidden="0" w:uiPriority="66" w:unhideWhenUsed="0"/>
+    <w:lsdException w:name="Medium Grid 1 Accent 6" w:semiHidden="0" w:uiPriority="67" w:unhideWhenUsed="0"/>
+    <w:lsdException w:name="Medium Grid 2 Accent 6" w:semiHidden="0" w:uiPriority="68" w:unhideWhenUsed="0"/>
+    <w:lsdException w:name="Medium Grid 3 Accent 6" w:semiHidden="0" w:uiPriority="69" w:unhideWhenUsed="0"/>
+    <w:lsdException w:name="Dark List Accent 6" w:semiHidden="0" w:uiPriority="70" w:unhideWhenUsed="0"/>
+    <w:lsdException w:name="Colorful Shading Accent 6" w:semiHidden="0" w:uiPriority="71" w:unhideWhenUsed="0"/>
+    <w:lsdException w:name="Colorful List Accent 6" w:semiHidden="0" w:uiPriority="72" w:unhideWhenUsed="0"/>
+    <w:lsdException w:name="Colorful Grid Accent 6" w:semiHidden="0" w:uiPriority="73" w:unhideWhenUsed="0"/>
+    <w:lsdException w:name="Subtle Emphasis" w:semiHidden="0" w:uiPriority="19" w:unhideWhenUsed="0" w:qFormat="1"/>
+    <w:lsdException w:name="Intense Emphasis" w:semiHidden="0" w:uiPriority="21" w:unhideWhenUsed="0" w:qFormat="1"/>
+    <w:lsdException w:name="Subtle Reference" w:semiHidden="0" w:uiPriority="31" w:unhideWhenUsed="0" w:qFormat="1"/>
+    <w:lsdException w:name="Intense Reference" w:semiHidden="0" w:uiPriority="32" w:unhideWhenUsed="0" w:qFormat="1"/>
+    <w:lsdException w:name="Book Title" w:semiHidden="0" w:uiPriority="33" w:unhideWhenUsed="0" w:qFormat="1"/>
+    <w:lsdException w:name="Bibliography" w:uiPriority="37"/>
+    <w:lsdException w:name="TOC Heading" w:uiPriority="39" w:qFormat="1"/>
   </w:latentStyles>
   <w:style w:type="paragraph" w:default="1" w:styleId="Normal">
     <w:name w:val="Normal"/>
     <w:qFormat/>
+  </w:style>
+  <w:style w:type="paragraph" w:styleId="Heading1">
+    <w:name w:val="heading 1"/>
+    <w:basedOn w:val="Normal"/>
+    <w:next w:val="Normal"/>
+    <w:link w:val="Heading1Char"/>
+    <w:uiPriority w:val="9"/>
+    <w:qFormat/>
+    <w:rsid w:val="00910C36"/>
+    <w:pPr>
+      <w:keepNext/>
+      <w:keepLines/>
+      <w:spacing w:before="240" w:after="0"/>
+      <w:outlineLvl w:val="0"/>
+    </w:pPr>
+    <w:rPr>
+      <w:rFonts w:asciiTheme="majorHAnsi" w:eastAsiaTheme="majorEastAsia" w:hAnsiTheme="majorHAnsi" w:cstheme="majorBidi"/>
+      <w:color w:val="365F91" w:themeColor="accent1" w:themeShade="BF"/>
+      <w:sz w:val="32"/>
+      <w:szCs w:val="32"/>
+    </w:rPr>
   </w:style>
   <w:style w:type="character" w:default="1" w:styleId="DefaultParagraphFont">
     <w:name w:val="Default Paragraph Font"/>
@@ -24448,38 +24491,268 @@
     <w:semiHidden/>
     <w:unhideWhenUsed/>
   </w:style>
-  <w:style w:type="paragraph" w:customStyle="1" w:styleId="034F8DC13F9346F4B6B4C4A4BEC7B2F2">
-    <w:name w:val="034F8DC13F9346F4B6B4C4A4BEC7B2F2"/>
-    <w:rsid w:val="004F479E"/>
+  <w:style w:type="paragraph" w:styleId="ListParagraph">
+    <w:name w:val="List Paragraph"/>
+    <w:basedOn w:val="Normal"/>
+    <w:uiPriority w:val="34"/>
+    <w:qFormat/>
+    <w:rsid w:val="00117C8F"/>
+    <w:pPr>
+      <w:ind w:left="720"/>
+      <w:contextualSpacing/>
+    </w:pPr>
   </w:style>
-  <w:style w:type="paragraph" w:customStyle="1" w:styleId="A12A00F1F9F44BC7B8B7C72692CC49E1">
-    <w:name w:val="A12A00F1F9F44BC7B8B7C72692CC49E1"/>
-    <w:rsid w:val="004F479E"/>
+  <w:style w:type="paragraph" w:customStyle="1" w:styleId="DefaultLTGliederung1">
+    <w:name w:val="Default~LT~Gliederung 1"/>
+    <w:uiPriority w:val="99"/>
+    <w:rsid w:val="00D576EB"/>
+    <w:pPr>
+      <w:tabs>
+        <w:tab w:val="left" w:pos="900"/>
+        <w:tab w:val="left" w:pos="2340"/>
+        <w:tab w:val="left" w:pos="3780"/>
+        <w:tab w:val="left" w:pos="5220"/>
+        <w:tab w:val="left" w:pos="6660"/>
+        <w:tab w:val="left" w:pos="8100"/>
+        <w:tab w:val="left" w:pos="9540"/>
+        <w:tab w:val="left" w:pos="10980"/>
+        <w:tab w:val="left" w:pos="12420"/>
+        <w:tab w:val="left" w:pos="13860"/>
+        <w:tab w:val="left" w:pos="15300"/>
+      </w:tabs>
+      <w:autoSpaceDE w:val="0"/>
+      <w:autoSpaceDN w:val="0"/>
+      <w:adjustRightInd w:val="0"/>
+      <w:spacing w:before="120" w:after="0" w:line="240" w:lineRule="auto"/>
+    </w:pPr>
+    <w:rPr>
+      <w:rFonts w:ascii="Mangal" w:eastAsia="Microsoft YaHei" w:hAnsi="Mangal" w:cs="Mangal"/>
+      <w:color w:val="000000"/>
+      <w:sz w:val="48"/>
+      <w:szCs w:val="48"/>
+    </w:rPr>
   </w:style>
-  <w:style w:type="paragraph" w:customStyle="1" w:styleId="666D28251E19419386563EB418BDA2FA">
-    <w:name w:val="666D28251E19419386563EB418BDA2FA"/>
-    <w:rsid w:val="004F479E"/>
+  <w:style w:type="table" w:styleId="TableGrid">
+    <w:name w:val="Table Grid"/>
+    <w:basedOn w:val="TableNormal"/>
+    <w:uiPriority w:val="59"/>
+    <w:rsid w:val="00DA4E11"/>
+    <w:pPr>
+      <w:spacing w:after="0" w:line="240" w:lineRule="auto"/>
+    </w:pPr>
+    <w:tblPr>
+      <w:tblBorders>
+        <w:top w:val="single" w:sz="4" w:space="0" w:color="auto"/>
+        <w:left w:val="single" w:sz="4" w:space="0" w:color="auto"/>
+        <w:bottom w:val="single" w:sz="4" w:space="0" w:color="auto"/>
+        <w:right w:val="single" w:sz="4" w:space="0" w:color="auto"/>
+        <w:insideH w:val="single" w:sz="4" w:space="0" w:color="auto"/>
+        <w:insideV w:val="single" w:sz="4" w:space="0" w:color="auto"/>
+      </w:tblBorders>
+    </w:tblPr>
   </w:style>
-  <w:style w:type="paragraph" w:customStyle="1" w:styleId="6256B2C1D05040C480EBF0AFEE0DB554">
-    <w:name w:val="6256B2C1D05040C480EBF0AFEE0DB554"/>
-    <w:rsid w:val="004F479E"/>
+  <w:style w:type="paragraph" w:styleId="NoSpacing">
+    <w:name w:val="No Spacing"/>
+    <w:link w:val="NoSpacingChar"/>
+    <w:uiPriority w:val="1"/>
+    <w:qFormat/>
+    <w:rsid w:val="00451A42"/>
+    <w:pPr>
+      <w:spacing w:after="0" w:line="240" w:lineRule="auto"/>
+    </w:pPr>
+    <w:rPr>
+      <w:rFonts w:eastAsiaTheme="minorEastAsia"/>
+      <w:lang w:val="en-US"/>
+    </w:rPr>
   </w:style>
-  <w:style w:type="paragraph" w:customStyle="1" w:styleId="E223AA98E33748F0B1B08693BDB30EB4">
-    <w:name w:val="E223AA98E33748F0B1B08693BDB30EB4"/>
-    <w:rsid w:val="004F479E"/>
+  <w:style w:type="character" w:customStyle="1" w:styleId="NoSpacingChar">
+    <w:name w:val="No Spacing Char"/>
+    <w:basedOn w:val="DefaultParagraphFont"/>
+    <w:link w:val="NoSpacing"/>
+    <w:uiPriority w:val="1"/>
+    <w:rsid w:val="00451A42"/>
+    <w:rPr>
+      <w:rFonts w:eastAsiaTheme="minorEastAsia"/>
+      <w:lang w:val="en-US"/>
+    </w:rPr>
   </w:style>
-  <w:style w:type="paragraph" w:customStyle="1" w:styleId="19C623667C55464C8FDD216FB2C1FAD1">
-    <w:name w:val="19C623667C55464C8FDD216FB2C1FAD1"/>
-    <w:rsid w:val="004F479E"/>
+  <w:style w:type="character" w:styleId="Hyperlink">
+    <w:name w:val="Hyperlink"/>
+    <w:basedOn w:val="DefaultParagraphFont"/>
+    <w:uiPriority w:val="99"/>
+    <w:unhideWhenUsed/>
+    <w:rsid w:val="005F655E"/>
+    <w:rPr>
+      <w:color w:val="0000FF" w:themeColor="hyperlink"/>
+      <w:u w:val="single"/>
+    </w:rPr>
+  </w:style>
+  <w:style w:type="character" w:styleId="FollowedHyperlink">
+    <w:name w:val="FollowedHyperlink"/>
+    <w:basedOn w:val="DefaultParagraphFont"/>
+    <w:uiPriority w:val="99"/>
+    <w:semiHidden/>
+    <w:unhideWhenUsed/>
+    <w:rsid w:val="005F655E"/>
+    <w:rPr>
+      <w:color w:val="800080" w:themeColor="followedHyperlink"/>
+      <w:u w:val="single"/>
+    </w:rPr>
+  </w:style>
+  <w:style w:type="paragraph" w:styleId="Header">
+    <w:name w:val="header"/>
+    <w:basedOn w:val="Normal"/>
+    <w:link w:val="HeaderChar"/>
+    <w:uiPriority w:val="99"/>
+    <w:unhideWhenUsed/>
+    <w:rsid w:val="00910C36"/>
+    <w:pPr>
+      <w:tabs>
+        <w:tab w:val="center" w:pos="4513"/>
+        <w:tab w:val="right" w:pos="9026"/>
+      </w:tabs>
+      <w:spacing w:after="0" w:line="240" w:lineRule="auto"/>
+    </w:pPr>
+  </w:style>
+  <w:style w:type="character" w:customStyle="1" w:styleId="HeaderChar">
+    <w:name w:val="Header Char"/>
+    <w:basedOn w:val="DefaultParagraphFont"/>
+    <w:link w:val="Header"/>
+    <w:uiPriority w:val="99"/>
+    <w:rsid w:val="00910C36"/>
+  </w:style>
+  <w:style w:type="paragraph" w:styleId="Footer">
+    <w:name w:val="footer"/>
+    <w:basedOn w:val="Normal"/>
+    <w:link w:val="FooterChar"/>
+    <w:uiPriority w:val="99"/>
+    <w:unhideWhenUsed/>
+    <w:rsid w:val="00910C36"/>
+    <w:pPr>
+      <w:tabs>
+        <w:tab w:val="center" w:pos="4513"/>
+        <w:tab w:val="right" w:pos="9026"/>
+      </w:tabs>
+      <w:spacing w:after="0" w:line="240" w:lineRule="auto"/>
+    </w:pPr>
+  </w:style>
+  <w:style w:type="character" w:customStyle="1" w:styleId="FooterChar">
+    <w:name w:val="Footer Char"/>
+    <w:basedOn w:val="DefaultParagraphFont"/>
+    <w:link w:val="Footer"/>
+    <w:uiPriority w:val="99"/>
+    <w:rsid w:val="00910C36"/>
+  </w:style>
+  <w:style w:type="character" w:customStyle="1" w:styleId="Heading1Char">
+    <w:name w:val="Heading 1 Char"/>
+    <w:basedOn w:val="DefaultParagraphFont"/>
+    <w:link w:val="Heading1"/>
+    <w:uiPriority w:val="9"/>
+    <w:rsid w:val="00910C36"/>
+    <w:rPr>
+      <w:rFonts w:asciiTheme="majorHAnsi" w:eastAsiaTheme="majorEastAsia" w:hAnsiTheme="majorHAnsi" w:cstheme="majorBidi"/>
+      <w:color w:val="365F91" w:themeColor="accent1" w:themeShade="BF"/>
+      <w:sz w:val="32"/>
+      <w:szCs w:val="32"/>
+    </w:rPr>
+  </w:style>
+  <w:style w:type="paragraph" w:styleId="TOCHeading">
+    <w:name w:val="TOC Heading"/>
+    <w:basedOn w:val="Heading1"/>
+    <w:next w:val="Normal"/>
+    <w:uiPriority w:val="39"/>
+    <w:unhideWhenUsed/>
+    <w:qFormat/>
+    <w:rsid w:val="00910C36"/>
+    <w:pPr>
+      <w:spacing w:line="259" w:lineRule="auto"/>
+      <w:outlineLvl w:val="9"/>
+    </w:pPr>
+    <w:rPr>
+      <w:lang w:val="en-US"/>
+    </w:rPr>
+  </w:style>
+  <w:style w:type="paragraph" w:styleId="TOC2">
+    <w:name w:val="toc 2"/>
+    <w:basedOn w:val="Normal"/>
+    <w:next w:val="Normal"/>
+    <w:autoRedefine/>
+    <w:uiPriority w:val="39"/>
+    <w:unhideWhenUsed/>
+    <w:rsid w:val="00910C36"/>
+    <w:pPr>
+      <w:spacing w:after="100" w:line="259" w:lineRule="auto"/>
+      <w:ind w:left="220"/>
+    </w:pPr>
+    <w:rPr>
+      <w:rFonts w:eastAsiaTheme="minorEastAsia" w:cs="Times New Roman"/>
+      <w:lang w:val="en-US"/>
+    </w:rPr>
+  </w:style>
+  <w:style w:type="paragraph" w:styleId="TOC1">
+    <w:name w:val="toc 1"/>
+    <w:basedOn w:val="Normal"/>
+    <w:next w:val="Normal"/>
+    <w:autoRedefine/>
+    <w:uiPriority w:val="39"/>
+    <w:unhideWhenUsed/>
+    <w:rsid w:val="00910C36"/>
+    <w:pPr>
+      <w:spacing w:after="100" w:line="259" w:lineRule="auto"/>
+    </w:pPr>
+    <w:rPr>
+      <w:rFonts w:eastAsiaTheme="minorEastAsia" w:cs="Times New Roman"/>
+      <w:lang w:val="en-US"/>
+    </w:rPr>
+  </w:style>
+  <w:style w:type="paragraph" w:styleId="TOC3">
+    <w:name w:val="toc 3"/>
+    <w:basedOn w:val="Normal"/>
+    <w:next w:val="Normal"/>
+    <w:autoRedefine/>
+    <w:uiPriority w:val="39"/>
+    <w:unhideWhenUsed/>
+    <w:rsid w:val="00910C36"/>
+    <w:pPr>
+      <w:spacing w:after="100" w:line="259" w:lineRule="auto"/>
+      <w:ind w:left="440"/>
+    </w:pPr>
+    <w:rPr>
+      <w:rFonts w:eastAsiaTheme="minorEastAsia" w:cs="Times New Roman"/>
+      <w:lang w:val="en-US"/>
+    </w:rPr>
+  </w:style>
+  <w:style w:type="paragraph" w:styleId="BalloonText">
+    <w:name w:val="Balloon Text"/>
+    <w:basedOn w:val="Normal"/>
+    <w:link w:val="BalloonTextChar"/>
+    <w:uiPriority w:val="99"/>
+    <w:semiHidden/>
+    <w:unhideWhenUsed/>
+    <w:rsid w:val="00172B5F"/>
+    <w:pPr>
+      <w:spacing w:after="0" w:line="240" w:lineRule="auto"/>
+    </w:pPr>
+    <w:rPr>
+      <w:rFonts w:ascii="Lucida Grande" w:hAnsi="Lucida Grande"/>
+      <w:sz w:val="18"/>
+      <w:szCs w:val="18"/>
+    </w:rPr>
+  </w:style>
+  <w:style w:type="character" w:customStyle="1" w:styleId="BalloonTextChar">
+    <w:name w:val="Balloon Text Char"/>
+    <w:basedOn w:val="DefaultParagraphFont"/>
+    <w:link w:val="BalloonText"/>
+    <w:uiPriority w:val="99"/>
+    <w:semiHidden/>
+    <w:rsid w:val="00172B5F"/>
+    <w:rPr>
+      <w:rFonts w:ascii="Lucida Grande" w:hAnsi="Lucida Grande"/>
+      <w:sz w:val="18"/>
+      <w:szCs w:val="18"/>
+    </w:rPr>
   </w:style>
 </w:styles>
-</file>
-
-<file path=word/glossary/webSettings.xml><?xml version="1.0" encoding="utf-8"?>
-<w:webSettings xmlns:mc="http://schemas.openxmlformats.org/markup-compatibility/2006" xmlns:r="http://schemas.openxmlformats.org/officeDocument/2006/relationships" xmlns:w="http://schemas.openxmlformats.org/wordprocessingml/2006/main" xmlns:w14="http://schemas.microsoft.com/office/word/2010/wordml" xmlns:w15="http://schemas.microsoft.com/office/word/2012/wordml" mc:Ignorable="w14 w15">
-  <w:optimizeForBrowser/>
-  <w:allowPNG/>
-</w:webSettings>
 </file>
 
 <file path=word/theme/theme1.xml><?xml version="1.0" encoding="utf-8"?>
@@ -24794,7 +25067,7 @@
 </file>
 
 <file path=customXml/itemProps2.xml><?xml version="1.0" encoding="utf-8"?>
-<ds:datastoreItem xmlns:ds="http://schemas.openxmlformats.org/officeDocument/2006/customXml" ds:itemID="{3F40DA7B-740E-4138-B316-E2DB1F910AF4}">
+<ds:datastoreItem xmlns:ds="http://schemas.openxmlformats.org/officeDocument/2006/customXml" ds:itemID="{D3CC1364-84EF-445C-B480-98241A59B545}">
   <ds:schemaRefs>
     <ds:schemaRef ds:uri="http://schemas.openxmlformats.org/officeDocument/2006/bibliography"/>
   </ds:schemaRefs>

</xml_diff>